<commit_message>
Fix broken link on project starter code.
</commit_message>
<xml_diff>
--- a/docs/units/7_unit/05_lesson/project.docx
+++ b/docs/units/7_unit/05_lesson/project.docx
@@ -1,930 +1,939 @@
 
 <file path=word/document.xml><?xml version="1.0" encoding="utf-8"?>
-<w:document xmlns:w="http://schemas.openxmlformats.org/wordprocessingml/2006/main" xmlns:m="http://schemas.openxmlformats.org/officeDocument/2006/math" xmlns:r="http://schemas.openxmlformats.org/officeDocument/2006/relationships" xmlns:o="urn:schemas-microsoft-com:office:office" xmlns:v="urn:schemas-microsoft-com:vml" xmlns:w10="urn:schemas-microsoft-com:office:word" xmlns:a="http://schemas.openxmlformats.org/drawingml/2006/main" xmlns:pic="http://schemas.openxmlformats.org/drawingml/2006/picture" xmlns:wp="http://schemas.openxmlformats.org/drawingml/2006/wordprocessingDrawing">
+<w:document xmlns:wpc="http://schemas.microsoft.com/office/word/2010/wordprocessingCanvas" xmlns:cx="http://schemas.microsoft.com/office/drawing/2014/chartex" xmlns:cx1="http://schemas.microsoft.com/office/drawing/2015/9/8/chartex" xmlns:cx2="http://schemas.microsoft.com/office/drawing/2015/10/21/chartex" xmlns:cx3="http://schemas.microsoft.com/office/drawing/2016/5/9/chartex" xmlns:cx4="http://schemas.microsoft.com/office/drawing/2016/5/10/chartex" xmlns:cx5="http://schemas.microsoft.com/office/drawing/2016/5/11/chartex" xmlns:cx6="http://schemas.microsoft.com/office/drawing/2016/5/12/chartex" xmlns:cx7="http://schemas.microsoft.com/office/drawing/2016/5/13/chartex" xmlns:cx8="http://schemas.microsoft.com/office/drawing/2016/5/14/chartex" xmlns:mc="http://schemas.openxmlformats.org/markup-compatibility/2006" xmlns:aink="http://schemas.microsoft.com/office/drawing/2016/ink" xmlns:am3d="http://schemas.microsoft.com/office/drawing/2017/model3d" xmlns:o="urn:schemas-microsoft-com:office:office" xmlns:r="http://schemas.openxmlformats.org/officeDocument/2006/relationships" xmlns:m="http://schemas.openxmlformats.org/officeDocument/2006/math" xmlns:v="urn:schemas-microsoft-com:vml" xmlns:wp14="http://schemas.microsoft.com/office/word/2010/wordprocessingDrawing" xmlns:wp="http://schemas.openxmlformats.org/drawingml/2006/wordprocessingDrawing" xmlns:w10="urn:schemas-microsoft-com:office:word" xmlns:w="http://schemas.openxmlformats.org/wordprocessingml/2006/main" xmlns:w14="http://schemas.microsoft.com/office/word/2010/wordml" xmlns:w15="http://schemas.microsoft.com/office/word/2012/wordml" xmlns:w16cex="http://schemas.microsoft.com/office/word/2018/wordml/cex" xmlns:w16cid="http://schemas.microsoft.com/office/word/2016/wordml/cid" xmlns:w16="http://schemas.microsoft.com/office/word/2018/wordml" xmlns:w16sdtdh="http://schemas.microsoft.com/office/word/2020/wordml/sdtdatahash" xmlns:w16se="http://schemas.microsoft.com/office/word/2015/wordml/symex" xmlns:wpg="http://schemas.microsoft.com/office/word/2010/wordprocessingGroup" xmlns:wpi="http://schemas.microsoft.com/office/word/2010/wordprocessingInk" xmlns:wne="http://schemas.microsoft.com/office/word/2006/wordml" xmlns:wps="http://schemas.microsoft.com/office/word/2010/wordprocessingShape" mc:Ignorable="w14 w15 w16se w16cid w16 w16cex w16sdtdh wp14">
   <w:body>
     <w:p>
       <w:pPr>
         <w:pStyle w:val="Heading1"/>
       </w:pPr>
-      <w:bookmarkStart w:id="20" w:name="project-7-pokemon"/>
-      <w:r>
-        <w:t xml:space="preserve">Project 7: Pokemon</w:t>
-      </w:r>
-      <w:bookmarkEnd w:id="20"/>
+      <w:bookmarkStart w:id="0" w:name="project-7-pokemon"/>
+      <w:r>
+        <w:t>Project 7: Pokemon</w:t>
+      </w:r>
+      <w:bookmarkEnd w:id="0"/>
     </w:p>
     <w:p>
       <w:pPr>
         <w:pStyle w:val="FirstParagraph"/>
       </w:pPr>
       <w:r>
-        <w:t xml:space="preserve">In this project we will be creating a basic implementation of Pokemon, and then create a game for them to battle.</w:t>
-      </w:r>
-      <w:r>
-        <w:t xml:space="preserve"> </w:t>
-      </w:r>
-      <w:r>
-        <w:t xml:space="preserve">This project will have three steps. The Pokemon Classes, the User classes, and the game loop.</w:t>
+        <w:t xml:space="preserve">In this project we will be creating a basic implementation of Pokemon, and then create a game for them to battle. </w:t>
+      </w:r>
+      <w:r>
+        <w:t>This project will have three steps. The Pokemon Classes, the User classes, and the game loop.</w:t>
       </w:r>
     </w:p>
     <w:p>
       <w:pPr>
         <w:pStyle w:val="Heading2"/>
       </w:pPr>
-      <w:bookmarkStart w:id="21" w:name="overview"/>
-      <w:r>
-        <w:t xml:space="preserve">Overview</w:t>
-      </w:r>
-      <w:bookmarkEnd w:id="21"/>
+      <w:bookmarkStart w:id="1" w:name="overview"/>
+      <w:r>
+        <w:t>Overview</w:t>
+      </w:r>
+      <w:bookmarkEnd w:id="1"/>
     </w:p>
     <w:p>
       <w:pPr>
         <w:pStyle w:val="Heading3"/>
       </w:pPr>
-      <w:bookmarkStart w:id="22" w:name="pokemon"/>
-      <w:r>
-        <w:t xml:space="preserve">9 Pokemon</w:t>
-      </w:r>
-      <w:bookmarkEnd w:id="22"/>
+      <w:bookmarkStart w:id="2" w:name="pokemon"/>
+      <w:r>
+        <w:t>9 Pokemon</w:t>
+      </w:r>
+      <w:bookmarkEnd w:id="2"/>
     </w:p>
     <w:p>
       <w:pPr>
         <w:pStyle w:val="FirstParagraph"/>
       </w:pPr>
       <w:r>
-        <w:t xml:space="preserve">Each Pokemon comes from 1 of 3 types:</w:t>
-      </w:r>
-    </w:p>
-    <w:p>
-      <w:pPr>
-        <w:numPr>
-          <w:ilvl w:val="0"/>
-          <w:numId w:val="1001"/>
-        </w:numPr>
-      </w:pPr>
-      <w:r>
-        <w:t xml:space="preserve">Grass</w:t>
-      </w:r>
-    </w:p>
-    <w:p>
-      <w:pPr>
-        <w:numPr>
-          <w:ilvl w:val="0"/>
-          <w:numId w:val="1001"/>
-        </w:numPr>
-      </w:pPr>
-      <w:r>
-        <w:t xml:space="preserve">fire</w:t>
-      </w:r>
-    </w:p>
-    <w:p>
-      <w:pPr>
-        <w:numPr>
-          <w:ilvl w:val="0"/>
-          <w:numId w:val="1001"/>
-        </w:numPr>
-      </w:pPr>
-      <w:r>
-        <w:t xml:space="preserve">water</w:t>
+        <w:t>Each Pokemon comes from 1 of 3 types:</w:t>
+      </w:r>
+    </w:p>
+    <w:p>
+      <w:pPr>
+        <w:numPr>
+          <w:ilvl w:val="0"/>
+          <w:numId w:val="3"/>
+        </w:numPr>
+      </w:pPr>
+      <w:r>
+        <w:t>Grass</w:t>
+      </w:r>
+    </w:p>
+    <w:p>
+      <w:pPr>
+        <w:numPr>
+          <w:ilvl w:val="0"/>
+          <w:numId w:val="3"/>
+        </w:numPr>
+      </w:pPr>
+      <w:r>
+        <w:t>fire</w:t>
+      </w:r>
+    </w:p>
+    <w:p>
+      <w:pPr>
+        <w:numPr>
+          <w:ilvl w:val="0"/>
+          <w:numId w:val="3"/>
+        </w:numPr>
+      </w:pPr>
+      <w:r>
+        <w:t>water</w:t>
       </w:r>
     </w:p>
     <w:p>
       <w:pPr>
         <w:pStyle w:val="Heading3"/>
       </w:pPr>
-      <w:bookmarkStart w:id="23" w:name="classes"/>
-      <w:r>
-        <w:t xml:space="preserve">Classes</w:t>
-      </w:r>
-      <w:bookmarkEnd w:id="23"/>
+      <w:bookmarkStart w:id="3" w:name="classes"/>
+      <w:r>
+        <w:t>Classes</w:t>
+      </w:r>
+      <w:bookmarkEnd w:id="3"/>
     </w:p>
     <w:p>
       <w:pPr>
         <w:pStyle w:val="FirstParagraph"/>
       </w:pPr>
       <w:r>
-        <w:t xml:space="preserve">You will be given a base Pokemon class which the grass, fire, and water classes will inherit from.</w:t>
+        <w:t xml:space="preserve">You will be given a base Pokemon class which the grass, fire, and water classes </w:t>
+      </w:r>
+      <w:r>
+        <w:t>will inherit from.</w:t>
       </w:r>
     </w:p>
     <w:p>
       <w:pPr>
         <w:pStyle w:val="Heading3"/>
       </w:pPr>
-      <w:bookmarkStart w:id="24" w:name="class-user"/>
-      <w:r>
-        <w:t xml:space="preserve">Class: User</w:t>
-      </w:r>
-      <w:bookmarkEnd w:id="24"/>
-    </w:p>
-    <w:p>
-      <w:pPr>
-        <w:numPr>
-          <w:ilvl w:val="0"/>
-          <w:numId w:val="1002"/>
-        </w:numPr>
-      </w:pPr>
-      <w:r>
-        <w:t xml:space="preserve">You will be given a bare-bones implementation of the base user class.</w:t>
+      <w:bookmarkStart w:id="4" w:name="class-user"/>
+      <w:r>
+        <w:t>Class: User</w:t>
+      </w:r>
+      <w:bookmarkEnd w:id="4"/>
+    </w:p>
+    <w:p>
+      <w:pPr>
+        <w:numPr>
+          <w:ilvl w:val="0"/>
+          <w:numId w:val="4"/>
+        </w:numPr>
+      </w:pPr>
+      <w:r>
+        <w:t>You will be given a bare-bones implementation of the base user class.</w:t>
       </w:r>
     </w:p>
     <w:p>
       <w:pPr>
         <w:pStyle w:val="Heading3"/>
       </w:pPr>
-      <w:bookmarkStart w:id="25" w:name="class-computer"/>
-      <w:r>
-        <w:t xml:space="preserve">Class: Computer</w:t>
-      </w:r>
-      <w:bookmarkEnd w:id="25"/>
-    </w:p>
-    <w:p>
-      <w:pPr>
-        <w:numPr>
-          <w:ilvl w:val="0"/>
-          <w:numId w:val="1003"/>
-        </w:numPr>
-      </w:pPr>
-      <w:r>
-        <w:t xml:space="preserve">The computer class should inherit from the user class</w:t>
-      </w:r>
-    </w:p>
-    <w:p>
-      <w:pPr>
-        <w:numPr>
-          <w:ilvl w:val="0"/>
-          <w:numId w:val="1003"/>
-        </w:numPr>
-      </w:pPr>
-      <w:r>
-        <w:t xml:space="preserve">The computer class will need to overwrite certain methods of the user class.</w:t>
+      <w:bookmarkStart w:id="5" w:name="class-computer"/>
+      <w:r>
+        <w:t>Class: Computer</w:t>
+      </w:r>
+      <w:bookmarkEnd w:id="5"/>
+    </w:p>
+    <w:p>
+      <w:pPr>
+        <w:numPr>
+          <w:ilvl w:val="0"/>
+          <w:numId w:val="5"/>
+        </w:numPr>
+      </w:pPr>
+      <w:r>
+        <w:t>The computer class should inherit from the user class</w:t>
+      </w:r>
+    </w:p>
+    <w:p>
+      <w:pPr>
+        <w:numPr>
+          <w:ilvl w:val="0"/>
+          <w:numId w:val="5"/>
+        </w:numPr>
+      </w:pPr>
+      <w:r>
+        <w:t>The computer class will need to overwrite certain methods of the user class.</w:t>
       </w:r>
     </w:p>
     <w:p>
       <w:pPr>
         <w:pStyle w:val="Heading3"/>
       </w:pPr>
-      <w:bookmarkStart w:id="26" w:name="attacks"/>
-      <w:r>
-        <w:t xml:space="preserve">Attacks</w:t>
-      </w:r>
-      <w:bookmarkEnd w:id="26"/>
+      <w:bookmarkStart w:id="6" w:name="attacks"/>
+      <w:r>
+        <w:t>Attacks</w:t>
+      </w:r>
+      <w:bookmarkEnd w:id="6"/>
     </w:p>
     <w:p>
       <w:pPr>
         <w:pStyle w:val="FirstParagraph"/>
       </w:pPr>
       <w:r>
-        <w:t xml:space="preserve">All Pokemon of the same type have the same set of attacks, one of the following:</w:t>
-      </w:r>
-    </w:p>
-    <w:p>
-      <w:pPr>
-        <w:numPr>
-          <w:ilvl w:val="0"/>
-          <w:numId w:val="1004"/>
-        </w:numPr>
-      </w:pPr>
-      <w:r>
-        <w:t xml:space="preserve">hp (hit points)</w:t>
-      </w:r>
-    </w:p>
-    <w:p>
-      <w:pPr>
-        <w:numPr>
-          <w:ilvl w:val="0"/>
-          <w:numId w:val="1004"/>
-        </w:numPr>
-      </w:pPr>
-      <w:r>
-        <w:t xml:space="preserve">pp(power points)</w:t>
-      </w:r>
-    </w:p>
-    <w:p>
-      <w:pPr>
-        <w:numPr>
-          <w:ilvl w:val="0"/>
-          <w:numId w:val="1004"/>
-        </w:numPr>
-      </w:pPr>
-      <w:r>
-        <w:t xml:space="preserve">name.</w:t>
+        <w:t>All Pokemon of the same type have the same set of attacks, one of the following:</w:t>
+      </w:r>
+    </w:p>
+    <w:p>
+      <w:pPr>
+        <w:numPr>
+          <w:ilvl w:val="0"/>
+          <w:numId w:val="6"/>
+        </w:numPr>
+      </w:pPr>
+      <w:r>
+        <w:t>hp (hit points)</w:t>
+      </w:r>
+    </w:p>
+    <w:p>
+      <w:pPr>
+        <w:numPr>
+          <w:ilvl w:val="0"/>
+          <w:numId w:val="6"/>
+        </w:numPr>
+      </w:pPr>
+      <w:r>
+        <w:t>pp(power points)</w:t>
+      </w:r>
+    </w:p>
+    <w:p>
+      <w:pPr>
+        <w:numPr>
+          <w:ilvl w:val="0"/>
+          <w:numId w:val="6"/>
+        </w:numPr>
+      </w:pPr>
+      <w:r>
+        <w:t>name.</w:t>
       </w:r>
     </w:p>
     <w:p>
       <w:pPr>
         <w:pStyle w:val="Heading3"/>
       </w:pPr>
-      <w:bookmarkStart w:id="27" w:name="game-loop"/>
-      <w:r>
-        <w:t xml:space="preserve">Game Loop</w:t>
-      </w:r>
-      <w:bookmarkEnd w:id="27"/>
+      <w:bookmarkStart w:id="7" w:name="game-loop"/>
+      <w:r>
+        <w:t>Game Loop</w:t>
+      </w:r>
+      <w:bookmarkEnd w:id="7"/>
     </w:p>
     <w:p>
       <w:pPr>
         <w:pStyle w:val="FirstParagraph"/>
       </w:pPr>
       <w:r>
-        <w:t xml:space="preserve">Before the battle begins, Ask the user:</w:t>
-      </w:r>
-    </w:p>
-    <w:p>
-      <w:pPr>
-        <w:numPr>
-          <w:ilvl w:val="0"/>
-          <w:numId w:val="1005"/>
-        </w:numPr>
-      </w:pPr>
-      <w:r>
-        <w:t xml:space="preserve">Name</w:t>
-      </w:r>
-    </w:p>
-    <w:p>
-      <w:pPr>
-        <w:numPr>
-          <w:ilvl w:val="0"/>
-          <w:numId w:val="1005"/>
-        </w:numPr>
-      </w:pPr>
-      <w:r>
-        <w:t xml:space="preserve">Computer Name</w:t>
+        <w:t>Before the battle begins, Ask the user:</w:t>
+      </w:r>
+    </w:p>
+    <w:p>
+      <w:pPr>
+        <w:numPr>
+          <w:ilvl w:val="0"/>
+          <w:numId w:val="7"/>
+        </w:numPr>
+      </w:pPr>
+      <w:r>
+        <w:t>Name</w:t>
+      </w:r>
+    </w:p>
+    <w:p>
+      <w:pPr>
+        <w:numPr>
+          <w:ilvl w:val="0"/>
+          <w:numId w:val="7"/>
+        </w:numPr>
+      </w:pPr>
+      <w:r>
+        <w:t>Computer Name</w:t>
       </w:r>
     </w:p>
     <w:p>
       <w:pPr>
         <w:pStyle w:val="Heading3"/>
       </w:pPr>
-      <w:bookmarkStart w:id="28" w:name="battle-pairing"/>
-      <w:r>
-        <w:t xml:space="preserve">Battle Pairing</w:t>
-      </w:r>
-      <w:bookmarkEnd w:id="28"/>
-    </w:p>
-    <w:p>
-      <w:pPr>
-        <w:numPr>
-          <w:ilvl w:val="0"/>
-          <w:numId w:val="1006"/>
-        </w:numPr>
-      </w:pPr>
-      <w:r>
-        <w:t xml:space="preserve">Ask the user to pick 3 Pokemon for their hand</w:t>
-      </w:r>
-    </w:p>
-    <w:p>
-      <w:pPr>
-        <w:numPr>
-          <w:ilvl w:val="0"/>
-          <w:numId w:val="1006"/>
-        </w:numPr>
-      </w:pPr>
-      <w:r>
-        <w:t xml:space="preserve">Randomly select the computer’s Pokemon from the remaining Pokemon.</w:t>
-      </w:r>
-    </w:p>
-    <w:p>
-      <w:pPr>
-        <w:numPr>
-          <w:ilvl w:val="0"/>
-          <w:numId w:val="1006"/>
-        </w:numPr>
-      </w:pPr>
-      <w:r>
-        <w:t xml:space="preserve">Ask the user which Pokemon they would like to use in battle with currently</w:t>
-      </w:r>
-    </w:p>
-    <w:p>
-      <w:pPr>
-        <w:numPr>
-          <w:ilvl w:val="0"/>
-          <w:numId w:val="1006"/>
-        </w:numPr>
-      </w:pPr>
-      <w:r>
-        <w:t xml:space="preserve">Randomly select one for the Computer</w:t>
-      </w:r>
-    </w:p>
-    <w:p>
-      <w:pPr>
-        <w:numPr>
-          <w:ilvl w:val="0"/>
-          <w:numId w:val="1006"/>
-        </w:numPr>
-      </w:pPr>
-      <w:r>
-        <w:t xml:space="preserve">Battle begins.</w:t>
+      <w:bookmarkStart w:id="8" w:name="battle-pairing"/>
+      <w:r>
+        <w:t>Battle Pairing</w:t>
+      </w:r>
+      <w:bookmarkEnd w:id="8"/>
+    </w:p>
+    <w:p>
+      <w:pPr>
+        <w:numPr>
+          <w:ilvl w:val="0"/>
+          <w:numId w:val="8"/>
+        </w:numPr>
+      </w:pPr>
+      <w:r>
+        <w:t>Ask the user to pick 3 Pokemon for their hand</w:t>
+      </w:r>
+    </w:p>
+    <w:p>
+      <w:pPr>
+        <w:numPr>
+          <w:ilvl w:val="0"/>
+          <w:numId w:val="8"/>
+        </w:numPr>
+      </w:pPr>
+      <w:r>
+        <w:lastRenderedPageBreak/>
+        <w:t>Randomly select the computer’s Pokemon from the remaining Pokemon.</w:t>
+      </w:r>
+    </w:p>
+    <w:p>
+      <w:pPr>
+        <w:numPr>
+          <w:ilvl w:val="0"/>
+          <w:numId w:val="8"/>
+        </w:numPr>
+      </w:pPr>
+      <w:r>
+        <w:t>Ask the user which Pokemon they would like to use in battle with currently</w:t>
+      </w:r>
+    </w:p>
+    <w:p>
+      <w:pPr>
+        <w:numPr>
+          <w:ilvl w:val="0"/>
+          <w:numId w:val="8"/>
+        </w:numPr>
+      </w:pPr>
+      <w:r>
+        <w:t>Randomly select one for the Computer</w:t>
+      </w:r>
+    </w:p>
+    <w:p>
+      <w:pPr>
+        <w:numPr>
+          <w:ilvl w:val="0"/>
+          <w:numId w:val="8"/>
+        </w:numPr>
+      </w:pPr>
+      <w:r>
+        <w:t>Battle begins.</w:t>
       </w:r>
     </w:p>
     <w:p>
       <w:pPr>
         <w:pStyle w:val="Heading3"/>
       </w:pPr>
-      <w:bookmarkStart w:id="29" w:name="each-turn"/>
-      <w:r>
-        <w:t xml:space="preserve">Each Turn</w:t>
-      </w:r>
-      <w:bookmarkEnd w:id="29"/>
+      <w:bookmarkStart w:id="9" w:name="each-turn"/>
+      <w:r>
+        <w:t>Each Turn</w:t>
+      </w:r>
+      <w:bookmarkEnd w:id="9"/>
     </w:p>
     <w:p>
       <w:pPr>
         <w:pStyle w:val="FirstParagraph"/>
       </w:pPr>
       <w:r>
-        <w:t xml:space="preserve">The user will be given the option to</w:t>
-      </w:r>
-    </w:p>
-    <w:p>
-      <w:pPr>
-        <w:numPr>
-          <w:ilvl w:val="0"/>
-          <w:numId w:val="1007"/>
+        <w:t>The us</w:t>
+      </w:r>
+      <w:r>
+        <w:t>er will be given the option to</w:t>
+      </w:r>
+    </w:p>
+    <w:p>
+      <w:pPr>
+        <w:numPr>
+          <w:ilvl w:val="0"/>
+          <w:numId w:val="9"/>
         </w:numPr>
       </w:pPr>
       <w:r>
         <w:rPr>
           <w:rStyle w:val="VerbatimChar"/>
         </w:rPr>
-        <w:t xml:space="preserve">attack</w:t>
-      </w:r>
-    </w:p>
-    <w:p>
-      <w:pPr>
-        <w:numPr>
-          <w:ilvl w:val="0"/>
-          <w:numId w:val="1007"/>
+        <w:t>attack</w:t>
+      </w:r>
+    </w:p>
+    <w:p>
+      <w:pPr>
+        <w:numPr>
+          <w:ilvl w:val="0"/>
+          <w:numId w:val="9"/>
         </w:numPr>
       </w:pPr>
       <w:r>
         <w:rPr>
           <w:rStyle w:val="VerbatimChar"/>
         </w:rPr>
-        <w:t xml:space="preserve">heal</w:t>
-      </w:r>
-    </w:p>
-    <w:p>
-      <w:pPr>
-        <w:numPr>
-          <w:ilvl w:val="0"/>
-          <w:numId w:val="1007"/>
+        <w:t>heal</w:t>
+      </w:r>
+    </w:p>
+    <w:p>
+      <w:pPr>
+        <w:numPr>
+          <w:ilvl w:val="0"/>
+          <w:numId w:val="9"/>
         </w:numPr>
       </w:pPr>
       <w:r>
         <w:rPr>
           <w:rStyle w:val="VerbatimChar"/>
         </w:rPr>
-        <w:t xml:space="preserve">switch</w:t>
-      </w:r>
-      <w:r>
-        <w:t xml:space="preserve">.</w:t>
-      </w:r>
-    </w:p>
-    <w:p>
-      <w:pPr>
-        <w:numPr>
-          <w:ilvl w:val="0"/>
-          <w:numId w:val="1007"/>
-        </w:numPr>
-      </w:pPr>
-      <w:r>
-        <w:t xml:space="preserve">Computer will be randomly selected, but should more frequently be</w:t>
-      </w:r>
-      <w:r>
-        <w:t xml:space="preserve"> </w:t>
+        <w:t>switch</w:t>
+      </w:r>
+      <w:r>
+        <w:t>.</w:t>
+      </w:r>
+    </w:p>
+    <w:p>
+      <w:pPr>
+        <w:numPr>
+          <w:ilvl w:val="0"/>
+          <w:numId w:val="9"/>
+        </w:numPr>
+      </w:pPr>
+      <w:r>
+        <w:t xml:space="preserve">Computer will be randomly selected, but should more frequently be </w:t>
       </w:r>
       <w:r>
         <w:rPr>
           <w:rStyle w:val="VerbatimChar"/>
         </w:rPr>
-        <w:t xml:space="preserve">attack</w:t>
-      </w:r>
-      <w:r>
-        <w:t xml:space="preserve">.</w:t>
+        <w:t>attack</w:t>
+      </w:r>
+      <w:r>
+        <w:t>.</w:t>
       </w:r>
     </w:p>
     <w:p>
       <w:pPr>
         <w:pStyle w:val="Heading3"/>
       </w:pPr>
-      <w:bookmarkStart w:id="30" w:name="attack"/>
-      <w:r>
-        <w:t xml:space="preserve">Attack</w:t>
-      </w:r>
-      <w:bookmarkEnd w:id="30"/>
+      <w:bookmarkStart w:id="10" w:name="attack"/>
+      <w:r>
+        <w:t>Attack</w:t>
+      </w:r>
+      <w:bookmarkEnd w:id="10"/>
     </w:p>
     <w:p>
       <w:pPr>
         <w:pStyle w:val="FirstParagraph"/>
       </w:pPr>
       <w:r>
-        <w:t xml:space="preserve">Gives the user the options</w:t>
-      </w:r>
-    </w:p>
-    <w:p>
-      <w:pPr>
-        <w:numPr>
-          <w:ilvl w:val="0"/>
-          <w:numId w:val="1008"/>
-        </w:numPr>
-      </w:pPr>
-      <w:r>
-        <w:t xml:space="preserve">attacks the Pokemon</w:t>
-      </w:r>
-    </w:p>
-    <w:p>
-      <w:pPr>
-        <w:numPr>
-          <w:ilvl w:val="0"/>
-          <w:numId w:val="1008"/>
-        </w:numPr>
-      </w:pPr>
-      <w:r>
-        <w:t xml:space="preserve">pick one to attack with</w:t>
+        <w:t>Gives the user the options</w:t>
+      </w:r>
+    </w:p>
+    <w:p>
+      <w:pPr>
+        <w:numPr>
+          <w:ilvl w:val="0"/>
+          <w:numId w:val="10"/>
+        </w:numPr>
+      </w:pPr>
+      <w:r>
+        <w:t>attacks the Pokemon</w:t>
+      </w:r>
+    </w:p>
+    <w:p>
+      <w:pPr>
+        <w:numPr>
+          <w:ilvl w:val="0"/>
+          <w:numId w:val="10"/>
+        </w:numPr>
+      </w:pPr>
+      <w:r>
+        <w:t>pick one to attack with</w:t>
       </w:r>
     </w:p>
     <w:p>
       <w:pPr>
         <w:pStyle w:val="Heading3"/>
       </w:pPr>
-      <w:bookmarkStart w:id="31" w:name="attack-name"/>
-      <w:r>
-        <w:t xml:space="preserve">Attack Name</w:t>
-      </w:r>
-      <w:bookmarkEnd w:id="31"/>
+      <w:bookmarkStart w:id="11" w:name="attack-name"/>
+      <w:r>
+        <w:t>Attack Name</w:t>
+      </w:r>
+      <w:bookmarkEnd w:id="11"/>
     </w:p>
     <w:p>
       <w:pPr>
         <w:pStyle w:val="FirstParagraph"/>
       </w:pPr>
       <w:r>
-        <w:t xml:space="preserve">An attack has a name, and corresponds to a list of the power of the attack and the accuracy.</w:t>
+        <w:t xml:space="preserve">An attack has a name, and corresponds to </w:t>
+      </w:r>
+      <w:r>
+        <w:t>a list of the power of the attack and the accuracy.</w:t>
       </w:r>
     </w:p>
     <w:p>
       <w:pPr>
         <w:pStyle w:val="Heading3"/>
       </w:pPr>
-      <w:bookmarkStart w:id="32" w:name="an-attack-should"/>
-      <w:r>
-        <w:t xml:space="preserve">An Attack should</w:t>
-      </w:r>
-      <w:bookmarkEnd w:id="32"/>
-    </w:p>
-    <w:p>
-      <w:pPr>
-        <w:numPr>
-          <w:ilvl w:val="0"/>
-          <w:numId w:val="1009"/>
-        </w:numPr>
-      </w:pPr>
-      <w:r>
-        <w:t xml:space="preserve">be a random number in the range between the</w:t>
-      </w:r>
-      <w:r>
-        <w:t xml:space="preserve"> </w:t>
+      <w:bookmarkStart w:id="12" w:name="an-attack-should"/>
+      <w:r>
+        <w:t>An Attack should</w:t>
+      </w:r>
+      <w:bookmarkEnd w:id="12"/>
+    </w:p>
+    <w:p>
+      <w:pPr>
+        <w:numPr>
+          <w:ilvl w:val="0"/>
+          <w:numId w:val="11"/>
+        </w:numPr>
+      </w:pPr>
+      <w:r>
+        <w:t xml:space="preserve">be a random number in the range between the </w:t>
       </w:r>
       <w:r>
         <w:rPr>
           <w:rStyle w:val="VerbatimChar"/>
         </w:rPr>
-        <w:t xml:space="preserve">attack power(or the pp if that is lower than the attack power) - 20</w:t>
-      </w:r>
-    </w:p>
-    <w:p>
-      <w:pPr>
-        <w:numPr>
-          <w:ilvl w:val="0"/>
-          <w:numId w:val="1009"/>
-        </w:numPr>
-      </w:pPr>
-      <w:r>
-        <w:t xml:space="preserve">the</w:t>
-      </w:r>
-      <w:r>
-        <w:t xml:space="preserve"> </w:t>
+        <w:t>attack power(or the pp if that is lower than the attack power) - 20</w:t>
+      </w:r>
+    </w:p>
+    <w:p>
+      <w:pPr>
+        <w:numPr>
+          <w:ilvl w:val="0"/>
+          <w:numId w:val="11"/>
+        </w:numPr>
+      </w:pPr>
+      <w:r>
+        <w:t xml:space="preserve">the </w:t>
       </w:r>
       <w:r>
         <w:rPr>
           <w:rStyle w:val="VerbatimChar"/>
         </w:rPr>
-        <w:t xml:space="preserve">attack power (or the pp if that is lower than the attack power)</w:t>
-      </w:r>
-    </w:p>
-    <w:p>
-      <w:pPr>
-        <w:numPr>
-          <w:ilvl w:val="0"/>
-          <w:numId w:val="1009"/>
-        </w:numPr>
-      </w:pPr>
-      <w:r>
-        <w:t xml:space="preserve">randomly fail according to the attack’s accuracy.</w:t>
-      </w:r>
-    </w:p>
-    <w:p>
-      <w:pPr>
-        <w:numPr>
-          <w:ilvl w:val="0"/>
-          <w:numId w:val="1009"/>
-        </w:numPr>
-      </w:pPr>
-      <w:r>
-        <w:t xml:space="preserve">decrease the enemy’s hp, and print out a useful description.</w:t>
-      </w:r>
-    </w:p>
-    <w:p>
-      <w:pPr>
-        <w:numPr>
-          <w:ilvl w:val="0"/>
-          <w:numId w:val="1009"/>
-        </w:numPr>
-      </w:pPr>
-      <w:r>
-        <w:t xml:space="preserve">The computer randomly selects an attack to use in the battle.</w:t>
+        <w:t>attack power (or the pp if that is lower than the attack power)</w:t>
+      </w:r>
+    </w:p>
+    <w:p>
+      <w:pPr>
+        <w:numPr>
+          <w:ilvl w:val="0"/>
+          <w:numId w:val="11"/>
+        </w:numPr>
+      </w:pPr>
+      <w:r>
+        <w:t>randoml</w:t>
+      </w:r>
+      <w:r>
+        <w:t>y fail according to the attack’s accuracy.</w:t>
+      </w:r>
+    </w:p>
+    <w:p>
+      <w:pPr>
+        <w:numPr>
+          <w:ilvl w:val="0"/>
+          <w:numId w:val="11"/>
+        </w:numPr>
+      </w:pPr>
+      <w:r>
+        <w:t>decrease the enemy’s hp, and print out a useful description.</w:t>
+      </w:r>
+    </w:p>
+    <w:p>
+      <w:pPr>
+        <w:numPr>
+          <w:ilvl w:val="0"/>
+          <w:numId w:val="11"/>
+        </w:numPr>
+      </w:pPr>
+      <w:r>
+        <w:t>The computer randomly selects an attack to use in the battle.</w:t>
       </w:r>
     </w:p>
     <w:p>
       <w:pPr>
         <w:pStyle w:val="Heading3"/>
       </w:pPr>
-      <w:bookmarkStart w:id="33" w:name="heal"/>
-      <w:r>
-        <w:t xml:space="preserve">Heal</w:t>
-      </w:r>
-      <w:bookmarkEnd w:id="33"/>
-    </w:p>
-    <w:p>
-      <w:pPr>
-        <w:numPr>
-          <w:ilvl w:val="0"/>
-          <w:numId w:val="1010"/>
-        </w:numPr>
-      </w:pPr>
-      <w:r>
-        <w:t xml:space="preserve">Gives 20 HP back to the current Pokemon,</w:t>
-      </w:r>
-    </w:p>
-    <w:p>
-      <w:pPr>
-        <w:numPr>
-          <w:ilvl w:val="0"/>
-          <w:numId w:val="1010"/>
-        </w:numPr>
-      </w:pPr>
-      <w:r>
-        <w:t xml:space="preserve">Takes away the turn</w:t>
+      <w:bookmarkStart w:id="13" w:name="heal"/>
+      <w:r>
+        <w:t>Heal</w:t>
+      </w:r>
+      <w:bookmarkEnd w:id="13"/>
+    </w:p>
+    <w:p>
+      <w:pPr>
+        <w:numPr>
+          <w:ilvl w:val="0"/>
+          <w:numId w:val="12"/>
+        </w:numPr>
+      </w:pPr>
+      <w:r>
+        <w:t>Gives 20 HP back to the current Pokemon,</w:t>
+      </w:r>
+    </w:p>
+    <w:p>
+      <w:pPr>
+        <w:numPr>
+          <w:ilvl w:val="0"/>
+          <w:numId w:val="12"/>
+        </w:numPr>
+      </w:pPr>
+      <w:r>
+        <w:t>Takes away the turn</w:t>
       </w:r>
     </w:p>
     <w:p>
       <w:pPr>
         <w:pStyle w:val="Heading3"/>
       </w:pPr>
-      <w:bookmarkStart w:id="34" w:name="switch"/>
-      <w:r>
-        <w:t xml:space="preserve">Switch</w:t>
-      </w:r>
-      <w:bookmarkEnd w:id="34"/>
-    </w:p>
-    <w:p>
-      <w:pPr>
-        <w:numPr>
-          <w:ilvl w:val="0"/>
-          <w:numId w:val="1011"/>
-        </w:numPr>
-      </w:pPr>
-      <w:r>
-        <w:t xml:space="preserve">Lists the stats (HP, AP, Name) of all Pokemon in the hand, and then</w:t>
-      </w:r>
-    </w:p>
-    <w:p>
-      <w:pPr>
-        <w:numPr>
-          <w:ilvl w:val="0"/>
-          <w:numId w:val="1011"/>
-        </w:numPr>
-      </w:pPr>
-      <w:r>
-        <w:t xml:space="preserve">switches the current Pokemon</w:t>
-      </w:r>
-    </w:p>
-    <w:p>
-      <w:pPr>
-        <w:numPr>
-          <w:ilvl w:val="0"/>
-          <w:numId w:val="1011"/>
-        </w:numPr>
-      </w:pPr>
-      <w:r>
-        <w:t xml:space="preserve">takes away the turn.</w:t>
-      </w:r>
-    </w:p>
-    <w:p>
-      <w:pPr>
-        <w:numPr>
-          <w:ilvl w:val="0"/>
-          <w:numId w:val="1011"/>
-        </w:numPr>
-      </w:pPr>
-      <w:r>
-        <w:t xml:space="preserve">On the computer’s turn if this option is randomly selected, choose a random Pokemon to switch with</w:t>
-      </w:r>
-    </w:p>
-    <w:p>
-      <w:pPr>
-        <w:numPr>
-          <w:ilvl w:val="0"/>
-          <w:numId w:val="1011"/>
-        </w:numPr>
-      </w:pPr>
-      <w:r>
-        <w:t xml:space="preserve">If either the user’s or the computer’s current Pokemon is out of HP, they will be required to switch Pokemon</w:t>
-      </w:r>
-    </w:p>
-    <w:p>
-      <w:pPr>
-        <w:numPr>
-          <w:ilvl w:val="0"/>
-          <w:numId w:val="1011"/>
-        </w:numPr>
-      </w:pPr>
-      <w:r>
-        <w:t xml:space="preserve">If there are no available Pokemon, that player has lost.</w:t>
+      <w:bookmarkStart w:id="14" w:name="switch"/>
+      <w:r>
+        <w:t>Switch</w:t>
+      </w:r>
+      <w:bookmarkEnd w:id="14"/>
+    </w:p>
+    <w:p>
+      <w:pPr>
+        <w:numPr>
+          <w:ilvl w:val="0"/>
+          <w:numId w:val="13"/>
+        </w:numPr>
+      </w:pPr>
+      <w:r>
+        <w:t>Lists the stats (HP, AP, Name) of all Pokemon in the hand, and then</w:t>
+      </w:r>
+    </w:p>
+    <w:p>
+      <w:pPr>
+        <w:numPr>
+          <w:ilvl w:val="0"/>
+          <w:numId w:val="13"/>
+        </w:numPr>
+      </w:pPr>
+      <w:r>
+        <w:t>switches the current Pokemon</w:t>
+      </w:r>
+    </w:p>
+    <w:p>
+      <w:pPr>
+        <w:numPr>
+          <w:ilvl w:val="0"/>
+          <w:numId w:val="13"/>
+        </w:numPr>
+      </w:pPr>
+      <w:r>
+        <w:lastRenderedPageBreak/>
+        <w:t>takes away the turn.</w:t>
+      </w:r>
+    </w:p>
+    <w:p>
+      <w:pPr>
+        <w:numPr>
+          <w:ilvl w:val="0"/>
+          <w:numId w:val="13"/>
+        </w:numPr>
+      </w:pPr>
+      <w:r>
+        <w:t>On the computer’s turn if this option is randomly selected, choose a random Pokemon to switch with</w:t>
+      </w:r>
+    </w:p>
+    <w:p>
+      <w:pPr>
+        <w:numPr>
+          <w:ilvl w:val="0"/>
+          <w:numId w:val="13"/>
+        </w:numPr>
+      </w:pPr>
+      <w:r>
+        <w:t xml:space="preserve">If either the user’s or the computer’s </w:t>
+      </w:r>
+      <w:r>
+        <w:t>current Pokemon is out of HP, they will be required to switch Pokemon</w:t>
+      </w:r>
+    </w:p>
+    <w:p>
+      <w:pPr>
+        <w:numPr>
+          <w:ilvl w:val="0"/>
+          <w:numId w:val="13"/>
+        </w:numPr>
+      </w:pPr>
+      <w:r>
+        <w:t>If there are no available Pokemon, that player has lost.</w:t>
       </w:r>
     </w:p>
     <w:p>
       <w:pPr>
         <w:pStyle w:val="Heading3"/>
       </w:pPr>
-      <w:bookmarkStart w:id="35" w:name="X31dd9d920911ddc0fc6a3dc3630e364c24af73a"/>
-      <w:r>
-        <w:t xml:space="preserve">Continue looping until one player has lost</w:t>
-      </w:r>
-      <w:bookmarkEnd w:id="35"/>
+      <w:bookmarkStart w:id="15" w:name="X31dd9d920911ddc0fc6a3dc3630e364c24af73a"/>
+      <w:r>
+        <w:t>Continue looping until one player has lost</w:t>
+      </w:r>
+      <w:bookmarkEnd w:id="15"/>
     </w:p>
     <w:p>
       <w:pPr>
         <w:pStyle w:val="Heading3"/>
       </w:pPr>
-      <w:bookmarkStart w:id="36" w:name="behaviour"/>
-      <w:r>
-        <w:t xml:space="preserve">Behaviour</w:t>
-      </w:r>
-      <w:bookmarkEnd w:id="36"/>
+      <w:bookmarkStart w:id="16" w:name="behaviour"/>
+      <w:r>
+        <w:t>Behaviour</w:t>
+      </w:r>
+      <w:bookmarkEnd w:id="16"/>
     </w:p>
     <w:p>
       <w:pPr>
         <w:pStyle w:val="Heading4"/>
       </w:pPr>
-      <w:bookmarkStart w:id="37" w:name="game-play"/>
-      <w:r>
-        <w:t xml:space="preserve">Game Play</w:t>
-      </w:r>
-      <w:bookmarkEnd w:id="37"/>
-    </w:p>
-    <w:p>
-      <w:pPr>
-        <w:numPr>
-          <w:ilvl w:val="0"/>
-          <w:numId w:val="1012"/>
-        </w:numPr>
-      </w:pPr>
-      <w:r>
-        <w:t xml:space="preserve">Ask the user to choose 3 Pokemon: At the beginning of the game the program will list out the pokemon to choose from. Options are the following, HP stands for the health points the pokemon has and AP says the max value of attack</w:t>
-      </w:r>
-    </w:p>
-    <w:p>
-      <w:pPr>
-        <w:numPr>
-          <w:ilvl w:val="0"/>
-          <w:numId w:val="1012"/>
-        </w:numPr>
-      </w:pPr>
-      <w:r>
-        <w:t xml:space="preserve">Grass Type:</w:t>
+      <w:bookmarkStart w:id="17" w:name="game-play"/>
+      <w:r>
+        <w:t>Game Play</w:t>
+      </w:r>
+      <w:bookmarkEnd w:id="17"/>
+    </w:p>
+    <w:p>
+      <w:pPr>
+        <w:numPr>
+          <w:ilvl w:val="0"/>
+          <w:numId w:val="14"/>
+        </w:numPr>
+      </w:pPr>
+      <w:r>
+        <w:t>Ask the user to choose 3 Pokemon: At the beginning of the game the</w:t>
+      </w:r>
+      <w:r>
+        <w:t xml:space="preserve"> program will list out the pokemon to choose from. Options are the following, HP stands for the health points the pokemon has and AP says the max value of attack</w:t>
+      </w:r>
+    </w:p>
+    <w:p>
+      <w:pPr>
+        <w:numPr>
+          <w:ilvl w:val="0"/>
+          <w:numId w:val="14"/>
+        </w:numPr>
+      </w:pPr>
+      <w:r>
+        <w:t>Grass Type:</w:t>
       </w:r>
     </w:p>
     <w:p>
       <w:pPr>
         <w:numPr>
           <w:ilvl w:val="1"/>
-          <w:numId w:val="1013"/>
-        </w:numPr>
-      </w:pPr>
-      <w:r>
-        <w:t xml:space="preserve">Bulbasoar: 60HP, 40AP</w:t>
+          <w:numId w:val="15"/>
+        </w:numPr>
+      </w:pPr>
+      <w:r>
+        <w:t>Bulbasoar: 60HP, 40AP</w:t>
       </w:r>
     </w:p>
     <w:p>
       <w:pPr>
         <w:numPr>
           <w:ilvl w:val="1"/>
-          <w:numId w:val="1013"/>
-        </w:numPr>
-      </w:pPr>
-      <w:r>
-        <w:t xml:space="preserve">Bellsprout: 40HP, 60AP</w:t>
+          <w:numId w:val="15"/>
+        </w:numPr>
+      </w:pPr>
+      <w:r>
+        <w:t>Bellsprout: 40HP, 60AP</w:t>
       </w:r>
     </w:p>
     <w:p>
       <w:pPr>
         <w:numPr>
           <w:ilvl w:val="1"/>
-          <w:numId w:val="1013"/>
-        </w:numPr>
-      </w:pPr>
-      <w:r>
-        <w:t xml:space="preserve">Oddish: 50HP, 50AP</w:t>
-      </w:r>
-    </w:p>
-    <w:p>
-      <w:pPr>
-        <w:numPr>
-          <w:ilvl w:val="0"/>
-          <w:numId w:val="1012"/>
-        </w:numPr>
-      </w:pPr>
-      <w:r>
-        <w:t xml:space="preserve">Fire Type:</w:t>
+          <w:numId w:val="15"/>
+        </w:numPr>
+      </w:pPr>
+      <w:r>
+        <w:t>Oddish: 50HP, 50AP</w:t>
+      </w:r>
+    </w:p>
+    <w:p>
+      <w:pPr>
+        <w:numPr>
+          <w:ilvl w:val="0"/>
+          <w:numId w:val="14"/>
+        </w:numPr>
+      </w:pPr>
+      <w:r>
+        <w:t>Fire Type:</w:t>
       </w:r>
     </w:p>
     <w:p>
       <w:pPr>
         <w:numPr>
           <w:ilvl w:val="1"/>
-          <w:numId w:val="1014"/>
-        </w:numPr>
-      </w:pPr>
-      <w:r>
-        <w:t xml:space="preserve">Charmainder: 25HP, 70AP</w:t>
+          <w:numId w:val="16"/>
+        </w:numPr>
+      </w:pPr>
+      <w:r>
+        <w:t>Charmai</w:t>
+      </w:r>
+      <w:r>
+        <w:t>nder: 25HP, 70AP</w:t>
       </w:r>
     </w:p>
     <w:p>
       <w:pPr>
         <w:numPr>
           <w:ilvl w:val="1"/>
-          <w:numId w:val="1014"/>
-        </w:numPr>
-      </w:pPr>
-      <w:r>
-        <w:t xml:space="preserve">Ninetails: 30HP, 50AP</w:t>
+          <w:numId w:val="16"/>
+        </w:numPr>
+      </w:pPr>
+      <w:r>
+        <w:t>Ninetails: 30HP, 50AP</w:t>
       </w:r>
     </w:p>
     <w:p>
       <w:pPr>
         <w:numPr>
           <w:ilvl w:val="1"/>
-          <w:numId w:val="1014"/>
-        </w:numPr>
-      </w:pPr>
-      <w:r>
-        <w:t xml:space="preserve">Ponyta: 40HP, 60AP</w:t>
-      </w:r>
-    </w:p>
-    <w:p>
-      <w:pPr>
-        <w:numPr>
-          <w:ilvl w:val="0"/>
-          <w:numId w:val="1012"/>
-        </w:numPr>
-      </w:pPr>
-      <w:r>
-        <w:t xml:space="preserve">Water Type:</w:t>
+          <w:numId w:val="16"/>
+        </w:numPr>
+      </w:pPr>
+      <w:r>
+        <w:t>Ponyta: 40HP, 60AP</w:t>
+      </w:r>
+    </w:p>
+    <w:p>
+      <w:pPr>
+        <w:numPr>
+          <w:ilvl w:val="0"/>
+          <w:numId w:val="14"/>
+        </w:numPr>
+      </w:pPr>
+      <w:r>
+        <w:t>Water Type:</w:t>
       </w:r>
     </w:p>
     <w:p>
       <w:pPr>
         <w:numPr>
           <w:ilvl w:val="1"/>
-          <w:numId w:val="1015"/>
-        </w:numPr>
-      </w:pPr>
-      <w:r>
-        <w:t xml:space="preserve">Squirtle: 80HP, 20AP</w:t>
+          <w:numId w:val="17"/>
+        </w:numPr>
+      </w:pPr>
+      <w:r>
+        <w:t>Squirtle: 80HP, 20AP</w:t>
       </w:r>
     </w:p>
     <w:p>
       <w:pPr>
         <w:numPr>
           <w:ilvl w:val="1"/>
-          <w:numId w:val="1015"/>
-        </w:numPr>
-      </w:pPr>
-      <w:r>
-        <w:t xml:space="preserve">Psyduck: 70HP, 40AP</w:t>
+          <w:numId w:val="17"/>
+        </w:numPr>
+      </w:pPr>
+      <w:r>
+        <w:t>Psyduck: 70HP, 40AP</w:t>
       </w:r>
     </w:p>
     <w:p>
       <w:pPr>
         <w:numPr>
           <w:ilvl w:val="1"/>
-          <w:numId w:val="1015"/>
-        </w:numPr>
-      </w:pPr>
-      <w:r>
-        <w:t xml:space="preserve">Polywag: 50HP, 50AP</w:t>
-      </w:r>
-    </w:p>
-    <w:p>
-      <w:pPr>
-        <w:numPr>
-          <w:ilvl w:val="0"/>
-          <w:numId w:val="1012"/>
-        </w:numPr>
-      </w:pPr>
-      <w:r>
-        <w:t xml:space="preserve">Ask the user to choose Pokemon to use in fight</w:t>
-      </w:r>
-    </w:p>
-    <w:p>
-      <w:pPr>
-        <w:numPr>
-          <w:ilvl w:val="0"/>
-          <w:numId w:val="1012"/>
-        </w:numPr>
-      </w:pPr>
-      <w:r>
-        <w:t xml:space="preserve">Generate Computer’s Hand and randomly select a pokemon to start</w:t>
-      </w:r>
-    </w:p>
-    <w:p>
-      <w:pPr>
-        <w:numPr>
-          <w:ilvl w:val="0"/>
-          <w:numId w:val="1012"/>
-        </w:numPr>
-      </w:pPr>
-      <w:r>
-        <w:t xml:space="preserve">On each turn the player or computer can either</w:t>
-      </w:r>
-      <w:r>
-        <w:t xml:space="preserve"> </w:t>
+          <w:numId w:val="17"/>
+        </w:numPr>
+      </w:pPr>
+      <w:r>
+        <w:t>Polywag: 50HP, 50AP</w:t>
+      </w:r>
+    </w:p>
+    <w:p>
+      <w:pPr>
+        <w:numPr>
+          <w:ilvl w:val="0"/>
+          <w:numId w:val="14"/>
+        </w:numPr>
+      </w:pPr>
+      <w:r>
+        <w:t>Ask the user to choose Pokemon to use in fight</w:t>
+      </w:r>
+    </w:p>
+    <w:p>
+      <w:pPr>
+        <w:numPr>
+          <w:ilvl w:val="0"/>
+          <w:numId w:val="14"/>
+        </w:numPr>
+      </w:pPr>
+      <w:r>
+        <w:t>Generate Computer’s Hand and randomly select a pokemon to start</w:t>
+      </w:r>
+    </w:p>
+    <w:p>
+      <w:pPr>
+        <w:numPr>
+          <w:ilvl w:val="0"/>
+          <w:numId w:val="14"/>
+        </w:numPr>
+      </w:pPr>
+      <w:r>
+        <w:t>On each turn t</w:t>
+      </w:r>
+      <w:r>
+        <w:t xml:space="preserve">he player or computer can either </w:t>
       </w:r>
       <w:r>
         <w:rPr>
           <w:rStyle w:val="VerbatimChar"/>
         </w:rPr>
-        <w:t xml:space="preserve">attack</w:t>
-      </w:r>
-      <w:r>
-        <w:t xml:space="preserve">,</w:t>
-      </w:r>
-      <w:r>
-        <w:t xml:space="preserve"> </w:t>
+        <w:t>attack</w:t>
+      </w:r>
+      <w:r>
+        <w:t xml:space="preserve">, </w:t>
       </w:r>
       <w:r>
         <w:rPr>
           <w:rStyle w:val="VerbatimChar"/>
         </w:rPr>
-        <w:t xml:space="preserve">heal</w:t>
-      </w:r>
-      <w:r>
-        <w:t xml:space="preserve">, or</w:t>
-      </w:r>
-      <w:r>
-        <w:t xml:space="preserve"> </w:t>
+        <w:t>heal</w:t>
+      </w:r>
+      <w:r>
+        <w:t xml:space="preserve">, or </w:t>
       </w:r>
       <w:r>
         <w:rPr>
           <w:rStyle w:val="VerbatimChar"/>
         </w:rPr>
-        <w:t xml:space="preserve">switch</w:t>
-      </w:r>
-    </w:p>
-    <w:p>
-      <w:pPr>
-        <w:numPr>
-          <w:ilvl w:val="0"/>
-          <w:numId w:val="1012"/>
-        </w:numPr>
-      </w:pPr>
-      <w:r>
-        <w:t xml:space="preserve">At the end of each the turn print out the HP of the current Pokemon, and check if either side has lost the game</w:t>
-      </w:r>
-    </w:p>
-    <w:p>
-      <w:pPr>
-        <w:numPr>
-          <w:ilvl w:val="0"/>
-          <w:numId w:val="1012"/>
-        </w:numPr>
-      </w:pPr>
-      <w:r>
-        <w:t xml:space="preserve">A player has lost if all their Pokemon are out of HP</w:t>
-      </w:r>
-    </w:p>
-    <w:p>
-      <w:pPr>
-        <w:numPr>
-          <w:ilvl w:val="0"/>
-          <w:numId w:val="1012"/>
+        <w:t>switch</w:t>
+      </w:r>
+    </w:p>
+    <w:p>
+      <w:pPr>
+        <w:numPr>
+          <w:ilvl w:val="0"/>
+          <w:numId w:val="14"/>
+        </w:numPr>
+      </w:pPr>
+      <w:r>
+        <w:t>At the end of each the turn print out the HP of the current Pokemon, and check if either side has lost the game</w:t>
+      </w:r>
+    </w:p>
+    <w:p>
+      <w:pPr>
+        <w:numPr>
+          <w:ilvl w:val="0"/>
+          <w:numId w:val="14"/>
+        </w:numPr>
+      </w:pPr>
+      <w:r>
+        <w:lastRenderedPageBreak/>
+        <w:t>A player has lost if all their Pokemon are out of HP</w:t>
+      </w:r>
+    </w:p>
+    <w:p>
+      <w:pPr>
+        <w:numPr>
+          <w:ilvl w:val="0"/>
+          <w:numId w:val="14"/>
         </w:numPr>
       </w:pPr>
       <w:r>
         <w:rPr>
           <w:rStyle w:val="VerbatimChar"/>
         </w:rPr>
-        <w:t xml:space="preserve">switch</w:t>
-      </w:r>
-      <w:r>
-        <w:t xml:space="preserve">: Lists the stats (HP, AP, Name) of all Pokemon in the hand, and asks the user what Pokemon they would like to switch to. Cannot attack until next turn.</w:t>
+        <w:t>switch</w:t>
+      </w:r>
+      <w:r>
+        <w:t>: Lists the stats (HP, AP, Name) of all Pokemon in the hand, and asks the user what P</w:t>
+      </w:r>
+      <w:r>
+        <w:t>okemon they would like to switch to. Cannot attack until next turn.</w:t>
       </w:r>
       <w:r>
         <w:br/>
@@ -934,57 +943,54 @@
       <w:pPr>
         <w:numPr>
           <w:ilvl w:val="0"/>
-          <w:numId w:val="1012"/>
+          <w:numId w:val="14"/>
         </w:numPr>
       </w:pPr>
       <w:r>
         <w:rPr>
           <w:rStyle w:val="VerbatimChar"/>
         </w:rPr>
-        <w:t xml:space="preserve">stats</w:t>
-      </w:r>
-      <w:r>
-        <w:t xml:space="preserve">: Lists all the stats of the Pokemon in the hand</w:t>
-      </w:r>
-    </w:p>
-    <w:p>
-      <w:pPr>
-        <w:numPr>
-          <w:ilvl w:val="0"/>
-          <w:numId w:val="1012"/>
+        <w:t>stats</w:t>
+      </w:r>
+      <w:r>
+        <w:t>: Lists all the stats of the Pokemon in the hand</w:t>
+      </w:r>
+    </w:p>
+    <w:p>
+      <w:pPr>
+        <w:numPr>
+          <w:ilvl w:val="0"/>
+          <w:numId w:val="14"/>
         </w:numPr>
       </w:pPr>
       <w:r>
         <w:rPr>
           <w:rStyle w:val="VerbatimChar"/>
         </w:rPr>
-        <w:t xml:space="preserve">heal</w:t>
-      </w:r>
-      <w:r>
-        <w:t xml:space="preserve">: adds 20 hp to the current Pokemon, cannot attack until next turn</w:t>
-      </w:r>
-    </w:p>
-    <w:p>
-      <w:pPr>
-        <w:numPr>
-          <w:ilvl w:val="0"/>
-          <w:numId w:val="1012"/>
+        <w:t>heal</w:t>
+      </w:r>
+      <w:r>
+        <w:t>: adds 20 hp to the current Pokemon, cannot attack until next turn</w:t>
+      </w:r>
+    </w:p>
+    <w:p>
+      <w:pPr>
+        <w:numPr>
+          <w:ilvl w:val="0"/>
+          <w:numId w:val="14"/>
         </w:numPr>
       </w:pPr>
       <w:r>
         <w:rPr>
           <w:rStyle w:val="VerbatimChar"/>
         </w:rPr>
-        <w:t xml:space="preserve">attack</w:t>
-      </w:r>
-      <w:r>
-        <w:t xml:space="preserve">: lists all attacks of current Pokemon, prompts the user pick an attack and then inflicts that damage on the Computer’s current pokemon. If this K.Os the enemy then the Computer must switch Pokemon on their next turn.</w:t>
-      </w:r>
-      <w:r>
-        <w:t xml:space="preserve"> </w:t>
-      </w:r>
-      <w:r>
-        <w:t xml:space="preserve">Should print out the following:</w:t>
+        <w:t>attack</w:t>
+      </w:r>
+      <w:r>
+        <w:t>: lists all attacks of current Pokemon, prompts the user</w:t>
+      </w:r>
+      <w:r>
+        <w:t xml:space="preserve"> pick an attack and then inflicts that damage on the Computer’s current pokemon. If this K.Os the enemy then the Computer must switch Pokemon on their next turn. Should print out the following:</w:t>
       </w:r>
     </w:p>
     <w:p>
@@ -995,7 +1001,7 @@
         <w:rPr>
           <w:rStyle w:val="OperatorTok"/>
         </w:rPr>
-        <w:t xml:space="preserve">&gt;&gt;&gt;</w:t>
+        <w:t>&gt;&gt;&gt;</w:t>
       </w:r>
       <w:r>
         <w:rPr>
@@ -1007,7 +1013,7 @@
         <w:rPr>
           <w:rStyle w:val="KeywordTok"/>
         </w:rPr>
-        <w:t xml:space="preserve">is</w:t>
+        <w:t>is</w:t>
       </w:r>
       <w:r>
         <w:rPr>
@@ -1019,7 +1025,7 @@
         <w:rPr>
           <w:rStyle w:val="KeywordTok"/>
         </w:rPr>
-        <w:t xml:space="preserve">and</w:t>
+        <w:t>and</w:t>
       </w:r>
       <w:r>
         <w:rPr>
@@ -1031,321 +1037,322 @@
         <w:rPr>
           <w:rStyle w:val="DecValTok"/>
         </w:rPr>
-        <w:t xml:space="preserve">20</w:t>
+        <w:t>20</w:t>
       </w:r>
       <w:r>
         <w:rPr>
           <w:rStyle w:val="NormalTok"/>
         </w:rPr>
-        <w:t xml:space="preserve"> damage.</w:t>
+        <w:t xml:space="preserve"> dam</w:t>
+      </w:r>
+      <w:r>
+        <w:rPr>
+          <w:rStyle w:val="NormalTok"/>
+        </w:rPr>
+        <w:t>age.</w:t>
       </w:r>
     </w:p>
     <w:p>
       <w:pPr>
         <w:pStyle w:val="Heading4"/>
       </w:pPr>
-      <w:bookmarkStart w:id="38" w:name="computer"/>
-      <w:r>
-        <w:t xml:space="preserve">Computer</w:t>
-      </w:r>
-      <w:bookmarkEnd w:id="38"/>
-    </w:p>
-    <w:p>
-      <w:pPr>
-        <w:numPr>
-          <w:ilvl w:val="0"/>
-          <w:numId w:val="1016"/>
-        </w:numPr>
-      </w:pPr>
-      <w:r>
-        <w:t xml:space="preserve">Computer will select between the three options. 2/3 of the time a user should attack. 1/6 of the time they should heal and 1/6 of the time they should switch pokemon.</w:t>
-      </w:r>
-    </w:p>
-    <w:p>
-      <w:pPr>
-        <w:numPr>
-          <w:ilvl w:val="0"/>
-          <w:numId w:val="1016"/>
+      <w:bookmarkStart w:id="18" w:name="computer"/>
+      <w:r>
+        <w:t>Computer</w:t>
+      </w:r>
+      <w:bookmarkEnd w:id="18"/>
+    </w:p>
+    <w:p>
+      <w:pPr>
+        <w:numPr>
+          <w:ilvl w:val="0"/>
+          <w:numId w:val="18"/>
+        </w:numPr>
+      </w:pPr>
+      <w:r>
+        <w:t>Computer will select between the three options. 2/3 of the time a user should attack. 1/6 of the time they should heal and 1/6 of the time they should switch pokemon.</w:t>
+      </w:r>
+    </w:p>
+    <w:p>
+      <w:pPr>
+        <w:numPr>
+          <w:ilvl w:val="0"/>
+          <w:numId w:val="18"/>
         </w:numPr>
       </w:pPr>
       <w:r>
         <w:rPr>
           <w:rStyle w:val="VerbatimChar"/>
         </w:rPr>
-        <w:t xml:space="preserve">attack</w:t>
-      </w:r>
-      <w:r>
-        <w:t xml:space="preserve">: Will randomly select an attack and do damage to the User’s current Pokemon.</w:t>
-      </w:r>
-    </w:p>
-    <w:p>
-      <w:pPr>
-        <w:numPr>
-          <w:ilvl w:val="0"/>
-          <w:numId w:val="1016"/>
+        <w:t>attack</w:t>
+      </w:r>
+      <w:r>
+        <w:t>: Will randomly select an attack and do damage to the User’s current Pokemon.</w:t>
+      </w:r>
+    </w:p>
+    <w:p>
+      <w:pPr>
+        <w:numPr>
+          <w:ilvl w:val="0"/>
+          <w:numId w:val="18"/>
         </w:numPr>
       </w:pPr>
       <w:r>
         <w:rPr>
           <w:rStyle w:val="VerbatimChar"/>
         </w:rPr>
-        <w:t xml:space="preserve">heal</w:t>
-      </w:r>
-      <w:r>
-        <w:t xml:space="preserve">: WIll heal current Pokemon by 20 HP, but cannot attack that turn</w:t>
-      </w:r>
-    </w:p>
-    <w:p>
-      <w:pPr>
-        <w:numPr>
-          <w:ilvl w:val="0"/>
-          <w:numId w:val="1016"/>
+        <w:t>heal</w:t>
+      </w:r>
+      <w:r>
+        <w:t>: WIll heal current Pokemon by 20 HP, but cannot attack that turn</w:t>
+      </w:r>
+    </w:p>
+    <w:p>
+      <w:pPr>
+        <w:numPr>
+          <w:ilvl w:val="0"/>
+          <w:numId w:val="18"/>
         </w:numPr>
       </w:pPr>
       <w:r>
         <w:rPr>
           <w:rStyle w:val="VerbatimChar"/>
         </w:rPr>
-        <w:t xml:space="preserve">switch</w:t>
-      </w:r>
-      <w:r>
-        <w:t xml:space="preserve">: switched current Pokemon, but cannot attack</w:t>
+        <w:t>switch</w:t>
+      </w:r>
+      <w:r>
+        <w:t>: switched current Pokemon, but cannot attack</w:t>
       </w:r>
     </w:p>
     <w:p>
       <w:pPr>
         <w:pStyle w:val="Heading3"/>
       </w:pPr>
-      <w:bookmarkStart w:id="39" w:name="pokemon-attacks"/>
-      <w:r>
-        <w:t xml:space="preserve">Pokemon Attacks</w:t>
-      </w:r>
-      <w:bookmarkEnd w:id="39"/>
+      <w:bookmarkStart w:id="19" w:name="pokemon-attacks"/>
+      <w:r>
+        <w:t>Pokemon Attacks</w:t>
+      </w:r>
+      <w:bookmarkEnd w:id="19"/>
     </w:p>
     <w:p>
       <w:pPr>
         <w:pStyle w:val="FirstParagraph"/>
       </w:pPr>
       <w:r>
-        <w:t xml:space="preserve">All Pokemon of the same type have the same Attacks.</w:t>
+        <w:t>All Pokemon of the same type have the sa</w:t>
+      </w:r>
+      <w:r>
+        <w:t>me Attacks.</w:t>
       </w:r>
     </w:p>
     <w:p>
       <w:pPr>
         <w:pStyle w:val="Heading4"/>
       </w:pPr>
-      <w:bookmarkStart w:id="40" w:name="grass-type"/>
-      <w:r>
-        <w:t xml:space="preserve">Grass Type</w:t>
-      </w:r>
-      <w:bookmarkEnd w:id="40"/>
+      <w:bookmarkStart w:id="20" w:name="grass-type"/>
+      <w:r>
+        <w:t>Grass Type</w:t>
+      </w:r>
+      <w:bookmarkEnd w:id="20"/>
     </w:p>
     <w:p>
       <w:pPr>
         <w:pStyle w:val="FirstParagraph"/>
       </w:pPr>
       <w:r>
-        <w:t xml:space="preserve">All grass type have the following attacks:</w:t>
-      </w:r>
-    </w:p>
-    <w:p>
-      <w:pPr>
-        <w:numPr>
-          <w:ilvl w:val="0"/>
-          <w:numId w:val="1017"/>
-        </w:numPr>
-      </w:pPr>
-      <w:r>
-        <w:t xml:space="preserve">Leaf Storm: 130 Power, 90% accurate</w:t>
-      </w:r>
-    </w:p>
-    <w:p>
-      <w:pPr>
-        <w:numPr>
-          <w:ilvl w:val="0"/>
-          <w:numId w:val="1017"/>
-        </w:numPr>
-      </w:pPr>
-      <w:r>
-        <w:t xml:space="preserve">Mega Drain: 50 Power, 100% accurate</w:t>
-      </w:r>
-    </w:p>
-    <w:p>
-      <w:pPr>
-        <w:numPr>
-          <w:ilvl w:val="0"/>
-          <w:numId w:val="1017"/>
-        </w:numPr>
-      </w:pPr>
-      <w:r>
-        <w:t xml:space="preserve">Razor Leaf: 55 Power, 95% accurate</w:t>
-      </w:r>
-      <w:r>
-        <w:t xml:space="preserve"> </w:t>
-      </w:r>
-      <w:r>
-        <w:t xml:space="preserve">Grass Type is 1.5x stronger against Water Type.</w:t>
+        <w:t>All grass type have the following attacks:</w:t>
+      </w:r>
+    </w:p>
+    <w:p>
+      <w:pPr>
+        <w:numPr>
+          <w:ilvl w:val="0"/>
+          <w:numId w:val="19"/>
+        </w:numPr>
+      </w:pPr>
+      <w:r>
+        <w:t>Leaf Storm: 130 Power, 90% accurate</w:t>
+      </w:r>
+    </w:p>
+    <w:p>
+      <w:pPr>
+        <w:numPr>
+          <w:ilvl w:val="0"/>
+          <w:numId w:val="19"/>
+        </w:numPr>
+      </w:pPr>
+      <w:r>
+        <w:t>Mega Drain: 50 Power, 100% accurate</w:t>
+      </w:r>
+    </w:p>
+    <w:p>
+      <w:pPr>
+        <w:numPr>
+          <w:ilvl w:val="0"/>
+          <w:numId w:val="19"/>
+        </w:numPr>
+      </w:pPr>
+      <w:r>
+        <w:t>Razor Leaf: 55 Power, 95% accurate Grass Type is 1.5x stronger against Water Type.</w:t>
       </w:r>
     </w:p>
     <w:p>
       <w:pPr>
         <w:pStyle w:val="Heading4"/>
       </w:pPr>
-      <w:bookmarkStart w:id="41" w:name="fire-type"/>
-      <w:r>
-        <w:t xml:space="preserve">Fire Type</w:t>
-      </w:r>
-      <w:bookmarkEnd w:id="41"/>
+      <w:bookmarkStart w:id="21" w:name="fire-type"/>
+      <w:r>
+        <w:t>Fire Type</w:t>
+      </w:r>
+      <w:bookmarkEnd w:id="21"/>
     </w:p>
     <w:p>
       <w:pPr>
         <w:pStyle w:val="FirstParagraph"/>
       </w:pPr>
       <w:r>
-        <w:t xml:space="preserve">All fire type have the following attacks</w:t>
-      </w:r>
-    </w:p>
-    <w:p>
-      <w:pPr>
-        <w:numPr>
-          <w:ilvl w:val="0"/>
-          <w:numId w:val="1018"/>
-        </w:numPr>
-      </w:pPr>
-      <w:r>
-        <w:t xml:space="preserve">Ember: 60 Power, 100% accurate</w:t>
-      </w:r>
-    </w:p>
-    <w:p>
-      <w:pPr>
-        <w:numPr>
-          <w:ilvl w:val="0"/>
-          <w:numId w:val="1018"/>
-        </w:numPr>
-      </w:pPr>
-      <w:r>
-        <w:t xml:space="preserve">Fire Punch: 85 Power, 80% accurate</w:t>
-      </w:r>
-    </w:p>
-    <w:p>
-      <w:pPr>
-        <w:numPr>
-          <w:ilvl w:val="0"/>
-          <w:numId w:val="1018"/>
-        </w:numPr>
-      </w:pPr>
-      <w:r>
-        <w:t xml:space="preserve">Flame Wheel: 70 Power, 90% accurate</w:t>
-      </w:r>
-      <w:r>
-        <w:t xml:space="preserve"> </w:t>
-      </w:r>
-      <w:r>
-        <w:t xml:space="preserve">Fire Type is 1.5x stronger against Grass.</w:t>
+        <w:t>All fire type have the fo</w:t>
+      </w:r>
+      <w:r>
+        <w:t>llowing attacks</w:t>
+      </w:r>
+    </w:p>
+    <w:p>
+      <w:pPr>
+        <w:numPr>
+          <w:ilvl w:val="0"/>
+          <w:numId w:val="20"/>
+        </w:numPr>
+      </w:pPr>
+      <w:r>
+        <w:t>Ember: 60 Power, 100% accurate</w:t>
+      </w:r>
+    </w:p>
+    <w:p>
+      <w:pPr>
+        <w:numPr>
+          <w:ilvl w:val="0"/>
+          <w:numId w:val="20"/>
+        </w:numPr>
+      </w:pPr>
+      <w:r>
+        <w:t>Fire Punch: 85 Power, 80% accurate</w:t>
+      </w:r>
+    </w:p>
+    <w:p>
+      <w:pPr>
+        <w:numPr>
+          <w:ilvl w:val="0"/>
+          <w:numId w:val="20"/>
+        </w:numPr>
+      </w:pPr>
+      <w:r>
+        <w:t>Flame Wheel: 70 Power, 90% accurate Fire Type is 1.5x stronger against Grass.</w:t>
       </w:r>
     </w:p>
     <w:p>
       <w:pPr>
         <w:pStyle w:val="Heading4"/>
       </w:pPr>
-      <w:bookmarkStart w:id="42" w:name="water-type"/>
-      <w:r>
-        <w:t xml:space="preserve">Water Type</w:t>
-      </w:r>
-      <w:bookmarkEnd w:id="42"/>
+      <w:bookmarkStart w:id="22" w:name="water-type"/>
+      <w:r>
+        <w:lastRenderedPageBreak/>
+        <w:t>Water Type</w:t>
+      </w:r>
+      <w:bookmarkEnd w:id="22"/>
     </w:p>
     <w:p>
       <w:pPr>
         <w:pStyle w:val="FirstParagraph"/>
       </w:pPr>
       <w:r>
-        <w:t xml:space="preserve">All fire type have the following attacks:</w:t>
-      </w:r>
-    </w:p>
-    <w:p>
-      <w:pPr>
-        <w:numPr>
-          <w:ilvl w:val="0"/>
-          <w:numId w:val="1019"/>
-        </w:numPr>
-      </w:pPr>
-      <w:r>
-        <w:t xml:space="preserve">Bubble: 40 Power, 100% accurate</w:t>
-      </w:r>
-    </w:p>
-    <w:p>
-      <w:pPr>
-        <w:numPr>
-          <w:ilvl w:val="0"/>
-          <w:numId w:val="1019"/>
-        </w:numPr>
-      </w:pPr>
-      <w:r>
-        <w:t xml:space="preserve">Hydro Pump: 185 Power, 30% accurate</w:t>
-      </w:r>
-    </w:p>
-    <w:p>
-      <w:pPr>
-        <w:numPr>
-          <w:ilvl w:val="0"/>
-          <w:numId w:val="1019"/>
-        </w:numPr>
-      </w:pPr>
-      <w:r>
-        <w:t xml:space="preserve">Surf: 70 Power, 90% accurate</w:t>
-      </w:r>
-    </w:p>
-    <w:p>
-      <w:pPr>
-        <w:numPr>
-          <w:ilvl w:val="0"/>
-          <w:numId w:val="1019"/>
-        </w:numPr>
-      </w:pPr>
-      <w:r>
-        <w:t xml:space="preserve">Water Type is 1.5x stronger against Fire Types.</w:t>
+        <w:t>All fire type have the following attacks:</w:t>
+      </w:r>
+    </w:p>
+    <w:p>
+      <w:pPr>
+        <w:numPr>
+          <w:ilvl w:val="0"/>
+          <w:numId w:val="21"/>
+        </w:numPr>
+      </w:pPr>
+      <w:r>
+        <w:t>Bubble: 40 Power, 100% accurate</w:t>
+      </w:r>
+    </w:p>
+    <w:p>
+      <w:pPr>
+        <w:numPr>
+          <w:ilvl w:val="0"/>
+          <w:numId w:val="21"/>
+        </w:numPr>
+      </w:pPr>
+      <w:r>
+        <w:t>Hydro Pump: 185 Power, 30% accurate</w:t>
+      </w:r>
+    </w:p>
+    <w:p>
+      <w:pPr>
+        <w:numPr>
+          <w:ilvl w:val="0"/>
+          <w:numId w:val="21"/>
+        </w:numPr>
+      </w:pPr>
+      <w:r>
+        <w:t>Surf: 70 Power, 90% accurate</w:t>
+      </w:r>
+    </w:p>
+    <w:p>
+      <w:pPr>
+        <w:numPr>
+          <w:ilvl w:val="0"/>
+          <w:numId w:val="21"/>
+        </w:numPr>
+      </w:pPr>
+      <w:r>
+        <w:t>Water Type is 1.5x stronger against Fire Types.</w:t>
       </w:r>
     </w:p>
     <w:p>
       <w:pPr>
         <w:pStyle w:val="Heading3"/>
       </w:pPr>
-      <w:bookmarkStart w:id="43" w:name="implementation-details"/>
-      <w:r>
-        <w:t xml:space="preserve">Implementation Details</w:t>
-      </w:r>
-      <w:bookmarkEnd w:id="43"/>
-    </w:p>
-    <w:p>
-      <w:pPr>
-        <w:numPr>
-          <w:ilvl w:val="0"/>
-          <w:numId w:val="1020"/>
-        </w:numPr>
-      </w:pPr>
-      <w:r>
-        <w:t xml:space="preserve">Use classes to build off the implemented base class for Pokemon. Keep track of HP, Max AP, and type.</w:t>
+      <w:bookmarkStart w:id="23" w:name="implementation-details"/>
+      <w:r>
+        <w:t>Implementation Details</w:t>
+      </w:r>
+      <w:bookmarkEnd w:id="23"/>
+    </w:p>
+    <w:p>
+      <w:pPr>
+        <w:numPr>
+          <w:ilvl w:val="0"/>
+          <w:numId w:val="22"/>
+        </w:numPr>
+      </w:pPr>
+      <w:r>
+        <w:t>Use classes to build off the implemented base class for Pokemon. Keep track of HP, Max A</w:t>
+      </w:r>
+      <w:r>
+        <w:t>P, and type.</w:t>
       </w:r>
     </w:p>
     <w:p>
       <w:pPr>
         <w:numPr>
           <w:ilvl w:val="1"/>
-          <w:numId w:val="1021"/>
-        </w:numPr>
-      </w:pPr>
-      <w:r>
-        <w:t xml:space="preserve">Here is some</w:t>
-      </w:r>
-      <w:r>
-        <w:t xml:space="preserve"> </w:t>
-      </w:r>
-      <w:hyperlink r:id="rId44">
+          <w:numId w:val="23"/>
+        </w:numPr>
+      </w:pPr>
+      <w:r>
+        <w:t xml:space="preserve">Here is some </w:t>
+      </w:r>
+      <w:hyperlink r:id="rId7">
         <w:r>
           <w:rPr>
             <w:rStyle w:val="Hyperlink"/>
           </w:rPr>
-          <w:t xml:space="preserve">starter_code</w:t>
+          <w:t>starter code</w:t>
         </w:r>
       </w:hyperlink>
     </w:p>
@@ -1353,568 +1360,534 @@
       <w:pPr>
         <w:numPr>
           <w:ilvl w:val="0"/>
-          <w:numId w:val="1020"/>
-        </w:numPr>
-      </w:pPr>
-      <w:r>
-        <w:t xml:space="preserve">Design classes for Fire, Grass, Water Types that inherit from the base Pokemon Class</w:t>
-      </w:r>
-    </w:p>
-    <w:p>
-      <w:pPr>
-        <w:numPr>
-          <w:ilvl w:val="0"/>
-          <w:numId w:val="1020"/>
-        </w:numPr>
-      </w:pPr>
-      <w:r>
-        <w:t xml:space="preserve">Each Pokemon should be an instance, use a master list to store all the Pokemon and create this the beginning of the game</w:t>
-      </w:r>
-    </w:p>
-    <w:p>
-      <w:pPr>
-        <w:numPr>
-          <w:ilvl w:val="0"/>
-          <w:numId w:val="1020"/>
-        </w:numPr>
-      </w:pPr>
-      <w:r>
-        <w:t xml:space="preserve">Use methods to set the Pokemon for each player and remove those pokemon from the master Pokemon list.</w:t>
-      </w:r>
-    </w:p>
-    <w:p>
-      <w:pPr>
-        <w:numPr>
-          <w:ilvl w:val="0"/>
-          <w:numId w:val="1020"/>
-        </w:numPr>
-      </w:pPr>
-      <w:r>
-        <w:t xml:space="preserve">Player’s and Computer’s Pokemon should be stored using a list</w:t>
-      </w:r>
-    </w:p>
-    <w:p>
-      <w:pPr>
-        <w:numPr>
-          <w:ilvl w:val="0"/>
-          <w:numId w:val="1020"/>
-        </w:numPr>
-      </w:pPr>
-      <w:r>
-        <w:t xml:space="preserve">Pokemon attacks should be stored using a dictionary from the attack name to a list of [attack’s power, attack’s accuracy]</w:t>
+          <w:numId w:val="22"/>
+        </w:numPr>
+      </w:pPr>
+      <w:r>
+        <w:t>Design classes for Fire, Grass, Water Types that inherit from the b</w:t>
+      </w:r>
+      <w:r>
+        <w:t>ase Pokemon Class</w:t>
+      </w:r>
+    </w:p>
+    <w:p>
+      <w:pPr>
+        <w:numPr>
+          <w:ilvl w:val="0"/>
+          <w:numId w:val="22"/>
+        </w:numPr>
+      </w:pPr>
+      <w:r>
+        <w:t>Each Pokemon should be an instance, use a master list to store all the Pokemon and create this the beginning of the game</w:t>
+      </w:r>
+    </w:p>
+    <w:p>
+      <w:pPr>
+        <w:numPr>
+          <w:ilvl w:val="0"/>
+          <w:numId w:val="22"/>
+        </w:numPr>
+      </w:pPr>
+      <w:r>
+        <w:t>Use methods to set the Pokemon for each player and remove those pokemon from the master Pokemon list.</w:t>
+      </w:r>
+    </w:p>
+    <w:p>
+      <w:pPr>
+        <w:numPr>
+          <w:ilvl w:val="0"/>
+          <w:numId w:val="22"/>
+        </w:numPr>
+      </w:pPr>
+      <w:r>
+        <w:t>Player’s and Co</w:t>
+      </w:r>
+      <w:r>
+        <w:t>mputer’s Pokemon should be stored using a list</w:t>
+      </w:r>
+    </w:p>
+    <w:p>
+      <w:pPr>
+        <w:numPr>
+          <w:ilvl w:val="0"/>
+          <w:numId w:val="22"/>
+        </w:numPr>
+      </w:pPr>
+      <w:r>
+        <w:t>Pokemon attacks should be stored using a dictionary from the attack name to a list of [attack’s power, attack’s accuracy]</w:t>
       </w:r>
     </w:p>
     <w:p>
       <w:pPr>
         <w:pStyle w:val="Heading3"/>
       </w:pPr>
-      <w:bookmarkStart w:id="45" w:name="check-point-1"/>
-      <w:r>
-        <w:t xml:space="preserve">Check Point 1</w:t>
-      </w:r>
-      <w:bookmarkEnd w:id="45"/>
+      <w:bookmarkStart w:id="24" w:name="check-point-1"/>
+      <w:r>
+        <w:t>Check Point 1</w:t>
+      </w:r>
+      <w:bookmarkEnd w:id="24"/>
     </w:p>
     <w:p>
       <w:pPr>
         <w:pStyle w:val="FirstParagraph"/>
       </w:pPr>
       <w:r>
-        <w:t xml:space="preserve">Implement the following:</w:t>
-      </w:r>
-    </w:p>
-    <w:p>
-      <w:pPr>
-        <w:numPr>
-          <w:ilvl w:val="0"/>
-          <w:numId w:val="1022"/>
+        <w:t>Implement the following:</w:t>
+      </w:r>
+    </w:p>
+    <w:p>
+      <w:pPr>
+        <w:numPr>
+          <w:ilvl w:val="0"/>
+          <w:numId w:val="24"/>
         </w:numPr>
       </w:pPr>
       <w:r>
         <w:rPr>
           <w:rStyle w:val="VerbatimChar"/>
         </w:rPr>
-        <w:t xml:space="preserve">get_attack_power</w:t>
-      </w:r>
-      <w:r>
-        <w:t xml:space="preserve"> </w:t>
-      </w:r>
-      <w:r>
-        <w:t xml:space="preserve">on Pokemon class</w:t>
-      </w:r>
-    </w:p>
-    <w:p>
-      <w:pPr>
-        <w:numPr>
-          <w:ilvl w:val="0"/>
-          <w:numId w:val="1022"/>
+        <w:t>get_attack_power</w:t>
+      </w:r>
+      <w:r>
+        <w:t xml:space="preserve"> on Pokemon class</w:t>
+      </w:r>
+    </w:p>
+    <w:p>
+      <w:pPr>
+        <w:numPr>
+          <w:ilvl w:val="0"/>
+          <w:numId w:val="24"/>
         </w:numPr>
       </w:pPr>
       <w:r>
         <w:rPr>
           <w:rStyle w:val="VerbatimChar"/>
         </w:rPr>
-        <w:t xml:space="preserve">attack</w:t>
-      </w:r>
-      <w:r>
-        <w:t xml:space="preserve"> </w:t>
-      </w:r>
-      <w:r>
-        <w:t xml:space="preserve">on Pokemon class</w:t>
-      </w:r>
-    </w:p>
-    <w:p>
-      <w:pPr>
-        <w:numPr>
-          <w:ilvl w:val="0"/>
-          <w:numId w:val="1022"/>
+        <w:t>attack</w:t>
+      </w:r>
+      <w:r>
+        <w:t xml:space="preserve"> on Poke</w:t>
+      </w:r>
+      <w:r>
+        <w:t>mon class</w:t>
+      </w:r>
+    </w:p>
+    <w:p>
+      <w:pPr>
+        <w:numPr>
+          <w:ilvl w:val="0"/>
+          <w:numId w:val="24"/>
         </w:numPr>
       </w:pPr>
       <w:r>
         <w:rPr>
           <w:rStyle w:val="VerbatimChar"/>
         </w:rPr>
-        <w:t xml:space="preserve">take_damage</w:t>
-      </w:r>
-      <w:r>
-        <w:t xml:space="preserve"> </w:t>
-      </w:r>
-      <w:r>
-        <w:t xml:space="preserve">on Pokemon class</w:t>
-      </w:r>
-    </w:p>
-    <w:p>
-      <w:pPr>
-        <w:numPr>
-          <w:ilvl w:val="0"/>
-          <w:numId w:val="1022"/>
+        <w:t>take_damage</w:t>
+      </w:r>
+      <w:r>
+        <w:t xml:space="preserve"> on Pokemon class</w:t>
+      </w:r>
+    </w:p>
+    <w:p>
+      <w:pPr>
+        <w:numPr>
+          <w:ilvl w:val="0"/>
+          <w:numId w:val="24"/>
         </w:numPr>
       </w:pPr>
       <w:r>
         <w:rPr>
           <w:rStyle w:val="VerbatimChar"/>
         </w:rPr>
-        <w:t xml:space="preserve">heal</w:t>
-      </w:r>
-      <w:r>
-        <w:t xml:space="preserve"> </w:t>
-      </w:r>
-      <w:r>
-        <w:t xml:space="preserve">on Pokemon class</w:t>
-      </w:r>
-    </w:p>
-    <w:p>
-      <w:pPr>
-        <w:numPr>
-          <w:ilvl w:val="0"/>
-          <w:numId w:val="1022"/>
-        </w:numPr>
-      </w:pPr>
-      <w:r>
-        <w:t xml:space="preserve">Grass, Fire, and Water type classes</w:t>
-      </w:r>
-    </w:p>
-    <w:p>
-      <w:pPr>
-        <w:numPr>
-          <w:ilvl w:val="0"/>
-          <w:numId w:val="1022"/>
+        <w:t>heal</w:t>
+      </w:r>
+      <w:r>
+        <w:t xml:space="preserve"> on Pokemon class</w:t>
+      </w:r>
+    </w:p>
+    <w:p>
+      <w:pPr>
+        <w:numPr>
+          <w:ilvl w:val="0"/>
+          <w:numId w:val="24"/>
+        </w:numPr>
+      </w:pPr>
+      <w:r>
+        <w:t>Grass, Fire, and Water type classes</w:t>
+      </w:r>
+    </w:p>
+    <w:p>
+      <w:pPr>
+        <w:numPr>
+          <w:ilvl w:val="0"/>
+          <w:numId w:val="24"/>
         </w:numPr>
       </w:pPr>
       <w:r>
         <w:rPr>
           <w:rStyle w:val="VerbatimChar"/>
         </w:rPr>
-        <w:t xml:space="preserve">set_type</w:t>
-      </w:r>
-      <w:r>
-        <w:t xml:space="preserve"> </w:t>
-      </w:r>
-      <w:r>
-        <w:t xml:space="preserve">on Fire, Water and Grass classes</w:t>
-      </w:r>
-    </w:p>
-    <w:p>
-      <w:pPr>
-        <w:numPr>
-          <w:ilvl w:val="0"/>
-          <w:numId w:val="1022"/>
+        <w:t>set_type</w:t>
+      </w:r>
+      <w:r>
+        <w:t xml:space="preserve"> on Fire, Water and Grass classes</w:t>
+      </w:r>
+    </w:p>
+    <w:p>
+      <w:pPr>
+        <w:numPr>
+          <w:ilvl w:val="0"/>
+          <w:numId w:val="24"/>
         </w:numPr>
       </w:pPr>
       <w:r>
         <w:rPr>
           <w:rStyle w:val="VerbatimChar"/>
         </w:rPr>
-        <w:t xml:space="preserve">set_attacks</w:t>
-      </w:r>
-      <w:r>
-        <w:t xml:space="preserve"> </w:t>
-      </w:r>
-      <w:r>
-        <w:t xml:space="preserve">on Fire, Water and Grass classes</w:t>
-      </w:r>
-    </w:p>
-    <w:p>
-      <w:pPr>
-        <w:numPr>
-          <w:ilvl w:val="0"/>
-          <w:numId w:val="1022"/>
+        <w:t>set_attacks</w:t>
+      </w:r>
+      <w:r>
+        <w:t xml:space="preserve"> on Fire, Water and Grass classes</w:t>
+      </w:r>
+    </w:p>
+    <w:p>
+      <w:pPr>
+        <w:numPr>
+          <w:ilvl w:val="0"/>
+          <w:numId w:val="24"/>
         </w:numPr>
       </w:pPr>
       <w:r>
         <w:rPr>
           <w:rStyle w:val="VerbatimChar"/>
         </w:rPr>
-        <w:t xml:space="preserve">get_attack_power</w:t>
-      </w:r>
-      <w:r>
-        <w:t xml:space="preserve"> </w:t>
-      </w:r>
-      <w:r>
-        <w:t xml:space="preserve">on Fire, Water, and Grass classes</w:t>
+        <w:t>get_attack_power</w:t>
+      </w:r>
+      <w:r>
+        <w:t xml:space="preserve"> on Fire, Water, and Grass classes</w:t>
       </w:r>
     </w:p>
     <w:p>
       <w:pPr>
         <w:pStyle w:val="Heading3"/>
       </w:pPr>
-      <w:bookmarkStart w:id="46" w:name="check-point-2"/>
-      <w:r>
-        <w:t xml:space="preserve">Check Point 2</w:t>
-      </w:r>
-      <w:bookmarkEnd w:id="46"/>
+      <w:bookmarkStart w:id="25" w:name="check-point-2"/>
+      <w:r>
+        <w:lastRenderedPageBreak/>
+        <w:t>Check Point 2</w:t>
+      </w:r>
+      <w:bookmarkEnd w:id="25"/>
     </w:p>
     <w:p>
       <w:pPr>
         <w:pStyle w:val="FirstParagraph"/>
       </w:pPr>
       <w:r>
-        <w:t xml:space="preserve">Implement the following:</w:t>
-      </w:r>
-    </w:p>
-    <w:p>
-      <w:pPr>
-        <w:numPr>
-          <w:ilvl w:val="0"/>
-          <w:numId w:val="1023"/>
+        <w:t>Implement the following:</w:t>
+      </w:r>
+    </w:p>
+    <w:p>
+      <w:pPr>
+        <w:numPr>
+          <w:ilvl w:val="0"/>
+          <w:numId w:val="25"/>
         </w:numPr>
       </w:pPr>
       <w:r>
         <w:rPr>
           <w:rStyle w:val="VerbatimChar"/>
         </w:rPr>
-        <w:t xml:space="preserve">list_pokemon</w:t>
-      </w:r>
-      <w:r>
-        <w:t xml:space="preserve"> </w:t>
-      </w:r>
-      <w:r>
-        <w:t xml:space="preserve">on User Class</w:t>
-      </w:r>
-    </w:p>
-    <w:p>
-      <w:pPr>
-        <w:numPr>
-          <w:ilvl w:val="0"/>
-          <w:numId w:val="1023"/>
+        <w:t>list_pokemon</w:t>
+      </w:r>
+      <w:r>
+        <w:t xml:space="preserve"> on User Class</w:t>
+      </w:r>
+    </w:p>
+    <w:p>
+      <w:pPr>
+        <w:numPr>
+          <w:ilvl w:val="0"/>
+          <w:numId w:val="25"/>
         </w:numPr>
       </w:pPr>
       <w:r>
         <w:rPr>
           <w:rStyle w:val="VerbatimChar"/>
         </w:rPr>
-        <w:t xml:space="preserve">switch</w:t>
-      </w:r>
-      <w:r>
-        <w:t xml:space="preserve"> </w:t>
-      </w:r>
-      <w:r>
-        <w:t xml:space="preserve">on User Class</w:t>
-      </w:r>
-    </w:p>
-    <w:p>
-      <w:pPr>
-        <w:numPr>
-          <w:ilvl w:val="0"/>
-          <w:numId w:val="1023"/>
+        <w:t>switch</w:t>
+      </w:r>
+      <w:r>
+        <w:t xml:space="preserve"> on User Class</w:t>
+      </w:r>
+    </w:p>
+    <w:p>
+      <w:pPr>
+        <w:numPr>
+          <w:ilvl w:val="0"/>
+          <w:numId w:val="25"/>
         </w:numPr>
       </w:pPr>
       <w:r>
         <w:rPr>
           <w:rStyle w:val="VerbatimChar"/>
         </w:rPr>
-        <w:t xml:space="preserve">heal</w:t>
-      </w:r>
-      <w:r>
-        <w:t xml:space="preserve"> </w:t>
-      </w:r>
-      <w:r>
-        <w:t xml:space="preserve">on User Class</w:t>
-      </w:r>
-    </w:p>
-    <w:p>
-      <w:pPr>
-        <w:numPr>
-          <w:ilvl w:val="0"/>
-          <w:numId w:val="1023"/>
+        <w:t>heal</w:t>
+      </w:r>
+      <w:r>
+        <w:t xml:space="preserve"> on User Class</w:t>
+      </w:r>
+    </w:p>
+    <w:p>
+      <w:pPr>
+        <w:numPr>
+          <w:ilvl w:val="0"/>
+          <w:numId w:val="25"/>
         </w:numPr>
       </w:pPr>
       <w:r>
         <w:rPr>
           <w:rStyle w:val="VerbatimChar"/>
         </w:rPr>
-        <w:t xml:space="preserve">is_end_game</w:t>
-      </w:r>
-      <w:r>
-        <w:t xml:space="preserve"> </w:t>
-      </w:r>
-      <w:r>
-        <w:t xml:space="preserve">on User Class</w:t>
-      </w:r>
-    </w:p>
-    <w:p>
-      <w:pPr>
-        <w:numPr>
-          <w:ilvl w:val="0"/>
-          <w:numId w:val="1023"/>
+        <w:t>is_end_game</w:t>
+      </w:r>
+      <w:r>
+        <w:t xml:space="preserve"> on User Class</w:t>
+      </w:r>
+    </w:p>
+    <w:p>
+      <w:pPr>
+        <w:numPr>
+          <w:ilvl w:val="0"/>
+          <w:numId w:val="25"/>
         </w:numPr>
       </w:pPr>
       <w:r>
         <w:rPr>
           <w:rStyle w:val="VerbatimChar"/>
         </w:rPr>
-        <w:t xml:space="preserve">print_attacks</w:t>
-      </w:r>
-      <w:r>
-        <w:t xml:space="preserve"> </w:t>
-      </w:r>
-      <w:r>
-        <w:t xml:space="preserve">on USer Class</w:t>
-      </w:r>
-    </w:p>
-    <w:p>
-      <w:pPr>
-        <w:numPr>
-          <w:ilvl w:val="0"/>
-          <w:numId w:val="1023"/>
+        <w:t>print_attacks</w:t>
+      </w:r>
+      <w:r>
+        <w:t xml:space="preserve"> on USer Class</w:t>
+      </w:r>
+    </w:p>
+    <w:p>
+      <w:pPr>
+        <w:numPr>
+          <w:ilvl w:val="0"/>
+          <w:numId w:val="25"/>
         </w:numPr>
       </w:pPr>
       <w:r>
         <w:rPr>
           <w:rStyle w:val="VerbatimChar"/>
         </w:rPr>
-        <w:t xml:space="preserve">attack</w:t>
-      </w:r>
-      <w:r>
-        <w:t xml:space="preserve"> </w:t>
-      </w:r>
-      <w:r>
-        <w:t xml:space="preserve">on User Class</w:t>
+        <w:t>attack</w:t>
+      </w:r>
+      <w:r>
+        <w:t xml:space="preserve"> on User Class</w:t>
       </w:r>
     </w:p>
     <w:p>
       <w:pPr>
         <w:pStyle w:val="Heading4"/>
       </w:pPr>
-      <w:bookmarkStart w:id="47" w:name="computer-class"/>
-      <w:r>
-        <w:t xml:space="preserve">Computer class</w:t>
-      </w:r>
-      <w:bookmarkEnd w:id="47"/>
-    </w:p>
-    <w:p>
-      <w:pPr>
-        <w:numPr>
-          <w:ilvl w:val="0"/>
-          <w:numId w:val="1024"/>
+      <w:bookmarkStart w:id="26" w:name="computer-class"/>
+      <w:r>
+        <w:t>Computer class</w:t>
+      </w:r>
+      <w:bookmarkEnd w:id="26"/>
+    </w:p>
+    <w:p>
+      <w:pPr>
+        <w:numPr>
+          <w:ilvl w:val="0"/>
+          <w:numId w:val="26"/>
         </w:numPr>
       </w:pPr>
       <w:r>
         <w:rPr>
           <w:rStyle w:val="VerbatimChar"/>
         </w:rPr>
-        <w:t xml:space="preserve">play_turn</w:t>
-      </w:r>
-      <w:r>
-        <w:t xml:space="preserve"> </w:t>
-      </w:r>
-      <w:r>
-        <w:t xml:space="preserve">on Computer class</w:t>
-      </w:r>
-    </w:p>
-    <w:p>
-      <w:pPr>
-        <w:numPr>
-          <w:ilvl w:val="0"/>
-          <w:numId w:val="1024"/>
+        <w:t>play_turn</w:t>
+      </w:r>
+      <w:r>
+        <w:t xml:space="preserve"> on Computer class</w:t>
+      </w:r>
+    </w:p>
+    <w:p>
+      <w:pPr>
+        <w:numPr>
+          <w:ilvl w:val="0"/>
+          <w:numId w:val="26"/>
         </w:numPr>
       </w:pPr>
       <w:r>
         <w:rPr>
           <w:rStyle w:val="VerbatimChar"/>
         </w:rPr>
-        <w:t xml:space="preserve">set_pokemon</w:t>
-      </w:r>
-      <w:r>
-        <w:t xml:space="preserve"> </w:t>
-      </w:r>
-      <w:r>
-        <w:t xml:space="preserve">on Computer Class</w:t>
-      </w:r>
-    </w:p>
-    <w:p>
-      <w:pPr>
-        <w:numPr>
-          <w:ilvl w:val="0"/>
-          <w:numId w:val="1024"/>
+        <w:t>set_pokemon</w:t>
+      </w:r>
+      <w:r>
+        <w:t xml:space="preserve"> on Computer Class</w:t>
+      </w:r>
+    </w:p>
+    <w:p>
+      <w:pPr>
+        <w:numPr>
+          <w:ilvl w:val="0"/>
+          <w:numId w:val="26"/>
         </w:numPr>
       </w:pPr>
       <w:r>
         <w:rPr>
           <w:rStyle w:val="VerbatimChar"/>
         </w:rPr>
-        <w:t xml:space="preserve">attack</w:t>
+        <w:t>attack</w:t>
       </w:r>
       <w:r>
         <w:t xml:space="preserve"> </w:t>
       </w:r>
       <w:r>
-        <w:t xml:space="preserve">on Computer Class</w:t>
-      </w:r>
-    </w:p>
-    <w:p>
-      <w:pPr>
-        <w:numPr>
-          <w:ilvl w:val="0"/>
-          <w:numId w:val="1024"/>
+        <w:t>on Computer Class</w:t>
+      </w:r>
+    </w:p>
+    <w:p>
+      <w:pPr>
+        <w:numPr>
+          <w:ilvl w:val="0"/>
+          <w:numId w:val="26"/>
         </w:numPr>
       </w:pPr>
       <w:r>
         <w:rPr>
           <w:rStyle w:val="VerbatimChar"/>
         </w:rPr>
-        <w:t xml:space="preserve">switch</w:t>
-      </w:r>
-      <w:r>
-        <w:t xml:space="preserve"> </w:t>
-      </w:r>
-      <w:r>
-        <w:t xml:space="preserve">on Computer Class</w:t>
+        <w:t>switch</w:t>
+      </w:r>
+      <w:r>
+        <w:t xml:space="preserve"> on Computer Class</w:t>
       </w:r>
     </w:p>
     <w:p>
       <w:pPr>
         <w:pStyle w:val="Heading3"/>
       </w:pPr>
-      <w:bookmarkStart w:id="48" w:name="check-point-3"/>
-      <w:r>
-        <w:t xml:space="preserve">Check Point 3</w:t>
-      </w:r>
-      <w:bookmarkEnd w:id="48"/>
+      <w:bookmarkStart w:id="27" w:name="check-point-3"/>
+      <w:r>
+        <w:t>Check Point 3</w:t>
+      </w:r>
+      <w:bookmarkEnd w:id="27"/>
     </w:p>
     <w:p>
       <w:pPr>
         <w:pStyle w:val="FirstParagraph"/>
       </w:pPr>
       <w:r>
-        <w:t xml:space="preserve">Implement the following</w:t>
-      </w:r>
-    </w:p>
-    <w:p>
-      <w:pPr>
-        <w:numPr>
-          <w:ilvl w:val="0"/>
-          <w:numId w:val="1025"/>
-        </w:numPr>
-      </w:pPr>
-      <w:r>
-        <w:t xml:space="preserve">a game loop</w:t>
-      </w:r>
-    </w:p>
-    <w:p>
-      <w:pPr>
-        <w:numPr>
-          <w:ilvl w:val="0"/>
-          <w:numId w:val="1025"/>
-        </w:numPr>
-      </w:pPr>
-      <w:r>
-        <w:t xml:space="preserve">inputs that ask if user would like to attack, heal or switch</w:t>
-      </w:r>
-    </w:p>
-    <w:p>
-      <w:pPr>
-        <w:numPr>
-          <w:ilvl w:val="0"/>
-          <w:numId w:val="1025"/>
-        </w:numPr>
-      </w:pPr>
-      <w:r>
-        <w:t xml:space="preserve">call correct player function based on inputs</w:t>
-      </w:r>
-    </w:p>
-    <w:p>
-      <w:pPr>
-        <w:numPr>
-          <w:ilvl w:val="0"/>
-          <w:numId w:val="1025"/>
-        </w:numPr>
-      </w:pPr>
-      <w:r>
-        <w:t xml:space="preserve">check for the end of the game and end game if necessary</w:t>
+        <w:t>Implement the following</w:t>
+      </w:r>
+    </w:p>
+    <w:p>
+      <w:pPr>
+        <w:numPr>
+          <w:ilvl w:val="0"/>
+          <w:numId w:val="27"/>
+        </w:numPr>
+      </w:pPr>
+      <w:r>
+        <w:t>a game loop</w:t>
+      </w:r>
+    </w:p>
+    <w:p>
+      <w:pPr>
+        <w:numPr>
+          <w:ilvl w:val="0"/>
+          <w:numId w:val="27"/>
+        </w:numPr>
+      </w:pPr>
+      <w:r>
+        <w:t>inputs that ask if user would like to attack, heal or switch</w:t>
+      </w:r>
+    </w:p>
+    <w:p>
+      <w:pPr>
+        <w:numPr>
+          <w:ilvl w:val="0"/>
+          <w:numId w:val="27"/>
+        </w:numPr>
+      </w:pPr>
+      <w:r>
+        <w:t>call correct player function based on inputs</w:t>
+      </w:r>
+    </w:p>
+    <w:p>
+      <w:pPr>
+        <w:numPr>
+          <w:ilvl w:val="0"/>
+          <w:numId w:val="27"/>
+        </w:numPr>
+      </w:pPr>
+      <w:r>
+        <w:t>check for the end of the game and end game if necessary</w:t>
       </w:r>
     </w:p>
     <w:p>
       <w:pPr>
         <w:pStyle w:val="Heading2"/>
       </w:pPr>
-      <w:bookmarkStart w:id="49" w:name="grading"/>
-      <w:r>
-        <w:t xml:space="preserve">Grading</w:t>
-      </w:r>
-      <w:bookmarkEnd w:id="49"/>
+      <w:bookmarkStart w:id="28" w:name="grading"/>
+      <w:r>
+        <w:t>G</w:t>
+      </w:r>
+      <w:r>
+        <w:t>rading</w:t>
+      </w:r>
+      <w:bookmarkEnd w:id="28"/>
     </w:p>
     <w:p>
       <w:pPr>
         <w:pStyle w:val="Heading3"/>
       </w:pPr>
-      <w:bookmarkStart w:id="50" w:name="schemerubric"/>
-      <w:r>
-        <w:t xml:space="preserve">Scheme/Rubric</w:t>
-      </w:r>
-      <w:bookmarkEnd w:id="50"/>
+      <w:bookmarkStart w:id="29" w:name="schemerubric"/>
+      <w:r>
+        <w:t>Scheme/Rubric</w:t>
+      </w:r>
+      <w:bookmarkEnd w:id="29"/>
     </w:p>
     <w:tbl>
       <w:tblPr>
         <w:tblStyle w:val="Table"/>
-        <w:tblW w:type="pct" w:w="0.0"/>
-        <w:tblLook w:firstRow="1"/>
+        <w:tblW w:w="0" w:type="pct"/>
+        <w:tblLook w:val="07E0" w:firstRow="1" w:lastRow="1" w:firstColumn="1" w:lastColumn="1" w:noHBand="1" w:noVBand="1"/>
       </w:tblPr>
-      <w:tblGrid/>
+      <w:tblGrid>
+        <w:gridCol w:w="4315"/>
+        <w:gridCol w:w="482"/>
+      </w:tblGrid>
       <w:tr>
-        <w:trPr>
-          <w:cnfStyle w:firstRow="1"/>
-        </w:trPr>
         <w:tc>
           <w:tcPr>
+            <w:tcW w:w="0" w:type="auto"/>
             <w:tcBorders>
-              <w:bottom w:val="single"/>
+              <w:bottom w:val="single" w:sz="0" w:space="0" w:color="auto"/>
             </w:tcBorders>
             <w:vAlign w:val="bottom"/>
           </w:tcPr>
           <w:p>
             <w:pPr>
               <w:pStyle w:val="Compact"/>
-              <w:jc w:val="left"/>
             </w:pPr>
             <w:r>
-              <w:t xml:space="preserve">Functional Correctness(Behavior)</w:t>
+              <w:t>Functional Correctness(Behavior)</w:t>
             </w:r>
           </w:p>
         </w:tc>
         <w:tc>
           <w:tcPr>
+            <w:tcW w:w="0" w:type="auto"/>
             <w:tcBorders>
-              <w:bottom w:val="single"/>
+              <w:bottom w:val="single" w:sz="0" w:space="0" w:color="auto"/>
             </w:tcBorders>
             <w:vAlign w:val="bottom"/>
           </w:tcPr>
@@ -1923,352 +1896,411 @@
       </w:tr>
       <w:tr>
         <w:tc>
+          <w:tcPr>
+            <w:tcW w:w="0" w:type="auto"/>
+          </w:tcPr>
           <w:p>
             <w:pPr>
               <w:pStyle w:val="Compact"/>
-              <w:jc w:val="left"/>
             </w:pPr>
             <w:r>
-              <w:t xml:space="preserve">Players can choose pokemon hand</w:t>
+              <w:t>Players can choose pokemon hand</w:t>
             </w:r>
           </w:p>
         </w:tc>
         <w:tc>
+          <w:tcPr>
+            <w:tcW w:w="0" w:type="auto"/>
+          </w:tcPr>
           <w:p>
             <w:pPr>
               <w:pStyle w:val="Compact"/>
-              <w:jc w:val="left"/>
             </w:pPr>
             <w:r>
-              <w:t xml:space="preserve">15</w:t>
+              <w:t>15</w:t>
             </w:r>
           </w:p>
         </w:tc>
       </w:tr>
       <w:tr>
         <w:tc>
+          <w:tcPr>
+            <w:tcW w:w="0" w:type="auto"/>
+          </w:tcPr>
           <w:p>
             <w:pPr>
               <w:pStyle w:val="Compact"/>
-              <w:jc w:val="left"/>
             </w:pPr>
             <w:r>
-              <w:t xml:space="preserve">Computer randomly picks hand</w:t>
+              <w:t>Computer randomly picks hand</w:t>
             </w:r>
           </w:p>
         </w:tc>
         <w:tc>
+          <w:tcPr>
+            <w:tcW w:w="0" w:type="auto"/>
+          </w:tcPr>
           <w:p>
             <w:pPr>
               <w:pStyle w:val="Compact"/>
-              <w:jc w:val="left"/>
             </w:pPr>
             <w:r>
-              <w:t xml:space="preserve">5</w:t>
+              <w:t>5</w:t>
             </w:r>
           </w:p>
         </w:tc>
       </w:tr>
       <w:tr>
         <w:tc>
+          <w:tcPr>
+            <w:tcW w:w="0" w:type="auto"/>
+          </w:tcPr>
           <w:p>
             <w:pPr>
               <w:pStyle w:val="Compact"/>
-              <w:jc w:val="left"/>
             </w:pPr>
             <w:r>
-              <w:t xml:space="preserve">Player can choose pokemon to battle</w:t>
+              <w:t>Player can choose pokemon to battle</w:t>
             </w:r>
           </w:p>
         </w:tc>
         <w:tc>
+          <w:tcPr>
+            <w:tcW w:w="0" w:type="auto"/>
+          </w:tcPr>
           <w:p>
             <w:pPr>
               <w:pStyle w:val="Compact"/>
-              <w:jc w:val="left"/>
             </w:pPr>
             <w:r>
-              <w:t xml:space="preserve">5</w:t>
+              <w:t>5</w:t>
             </w:r>
           </w:p>
         </w:tc>
       </w:tr>
       <w:tr>
         <w:tc>
+          <w:tcPr>
+            <w:tcW w:w="0" w:type="auto"/>
+          </w:tcPr>
           <w:p>
             <w:pPr>
               <w:pStyle w:val="Compact"/>
-              <w:jc w:val="left"/>
             </w:pPr>
             <w:r>
-              <w:t xml:space="preserve">Stats, Move, and All stats print properly</w:t>
+              <w:t>Stats, Move, and All stats print properly</w:t>
             </w:r>
           </w:p>
         </w:tc>
         <w:tc>
+          <w:tcPr>
+            <w:tcW w:w="0" w:type="auto"/>
+          </w:tcPr>
           <w:p>
             <w:pPr>
               <w:pStyle w:val="Compact"/>
-              <w:jc w:val="left"/>
             </w:pPr>
             <w:r>
-              <w:t xml:space="preserve">10</w:t>
+              <w:t>10</w:t>
             </w:r>
           </w:p>
         </w:tc>
       </w:tr>
       <w:tr>
         <w:tc>
+          <w:tcPr>
+            <w:tcW w:w="0" w:type="auto"/>
+          </w:tcPr>
           <w:p>
             <w:pPr>
               <w:pStyle w:val="Compact"/>
-              <w:jc w:val="left"/>
             </w:pPr>
             <w:r>
-              <w:t xml:space="preserve">Attack command decreases HP properly</w:t>
+              <w:t>Attack command decreases HP properly</w:t>
             </w:r>
           </w:p>
         </w:tc>
         <w:tc>
+          <w:tcPr>
+            <w:tcW w:w="0" w:type="auto"/>
+          </w:tcPr>
           <w:p>
             <w:pPr>
               <w:pStyle w:val="Compact"/>
-              <w:jc w:val="left"/>
             </w:pPr>
             <w:r>
-              <w:t xml:space="preserve">10</w:t>
+              <w:t>10</w:t>
             </w:r>
           </w:p>
         </w:tc>
       </w:tr>
       <w:tr>
         <w:tc>
+          <w:tcPr>
+            <w:tcW w:w="0" w:type="auto"/>
+          </w:tcPr>
           <w:p>
             <w:pPr>
               <w:pStyle w:val="Compact"/>
-              <w:jc w:val="left"/>
             </w:pPr>
             <w:r>
               <w:rPr>
                 <w:b/>
               </w:rPr>
-              <w:t xml:space="preserve">Sub total</w:t>
+              <w:t>Sub total</w:t>
             </w:r>
           </w:p>
         </w:tc>
         <w:tc>
+          <w:tcPr>
+            <w:tcW w:w="0" w:type="auto"/>
+          </w:tcPr>
           <w:p>
             <w:pPr>
               <w:pStyle w:val="Compact"/>
-              <w:jc w:val="left"/>
             </w:pPr>
             <w:r>
-              <w:t xml:space="preserve">45</w:t>
+              <w:t>45</w:t>
             </w:r>
           </w:p>
         </w:tc>
       </w:tr>
       <w:tr>
         <w:tc>
+          <w:tcPr>
+            <w:tcW w:w="0" w:type="auto"/>
+          </w:tcPr>
           <w:p>
             <w:pPr>
               <w:pStyle w:val="Compact"/>
-              <w:jc w:val="left"/>
             </w:pPr>
             <w:r>
               <w:rPr>
                 <w:b/>
               </w:rPr>
-              <w:t xml:space="preserve">Technical Correctness</w:t>
+              <w:t>Technical Correctness</w:t>
             </w:r>
           </w:p>
         </w:tc>
         <w:tc>
+          <w:tcPr>
+            <w:tcW w:w="0" w:type="auto"/>
+          </w:tcPr>
           <w:p/>
         </w:tc>
       </w:tr>
       <w:tr>
         <w:tc>
+          <w:tcPr>
+            <w:tcW w:w="0" w:type="auto"/>
+          </w:tcPr>
           <w:p>
             <w:pPr>
               <w:pStyle w:val="Compact"/>
-              <w:jc w:val="left"/>
             </w:pPr>
             <w:r>
-              <w:t xml:space="preserve">Correct use of classes</w:t>
+              <w:lastRenderedPageBreak/>
+              <w:t>Correct use of classes</w:t>
             </w:r>
           </w:p>
         </w:tc>
         <w:tc>
+          <w:tcPr>
+            <w:tcW w:w="0" w:type="auto"/>
+          </w:tcPr>
           <w:p>
             <w:pPr>
               <w:pStyle w:val="Compact"/>
-              <w:jc w:val="left"/>
             </w:pPr>
             <w:r>
-              <w:t xml:space="preserve">10</w:t>
+              <w:t>10</w:t>
             </w:r>
           </w:p>
         </w:tc>
       </w:tr>
       <w:tr>
         <w:tc>
+          <w:tcPr>
+            <w:tcW w:w="0" w:type="auto"/>
+          </w:tcPr>
           <w:p>
             <w:pPr>
               <w:pStyle w:val="Compact"/>
-              <w:jc w:val="left"/>
             </w:pPr>
             <w:r>
-              <w:t xml:space="preserve">Correct use of inheritance</w:t>
+              <w:t>Correct use of inheritance</w:t>
             </w:r>
           </w:p>
         </w:tc>
         <w:tc>
+          <w:tcPr>
+            <w:tcW w:w="0" w:type="auto"/>
+          </w:tcPr>
           <w:p>
             <w:pPr>
               <w:pStyle w:val="Compact"/>
-              <w:jc w:val="left"/>
             </w:pPr>
             <w:r>
-              <w:t xml:space="preserve">10</w:t>
+              <w:t>10</w:t>
             </w:r>
           </w:p>
         </w:tc>
       </w:tr>
       <w:tr>
         <w:tc>
+          <w:tcPr>
+            <w:tcW w:w="0" w:type="auto"/>
+          </w:tcPr>
           <w:p>
             <w:pPr>
               <w:pStyle w:val="Compact"/>
-              <w:jc w:val="left"/>
             </w:pPr>
             <w:r>
-              <w:t xml:space="preserve">Correct use of instances</w:t>
+              <w:t>Correct use of instances</w:t>
             </w:r>
           </w:p>
         </w:tc>
         <w:tc>
+          <w:tcPr>
+            <w:tcW w:w="0" w:type="auto"/>
+          </w:tcPr>
           <w:p>
             <w:pPr>
               <w:pStyle w:val="Compact"/>
-              <w:jc w:val="left"/>
             </w:pPr>
             <w:r>
-              <w:t xml:space="preserve">10</w:t>
+              <w:t>10</w:t>
             </w:r>
           </w:p>
         </w:tc>
       </w:tr>
       <w:tr>
         <w:tc>
+          <w:tcPr>
+            <w:tcW w:w="0" w:type="auto"/>
+          </w:tcPr>
           <w:p>
             <w:pPr>
               <w:pStyle w:val="Compact"/>
-              <w:jc w:val="left"/>
             </w:pPr>
             <w:r>
-              <w:t xml:space="preserve">Correct use of variables and game loop</w:t>
+              <w:t>Correct use of variables and game loop</w:t>
             </w:r>
           </w:p>
         </w:tc>
         <w:tc>
+          <w:tcPr>
+            <w:tcW w:w="0" w:type="auto"/>
+          </w:tcPr>
           <w:p>
             <w:pPr>
               <w:pStyle w:val="Compact"/>
-              <w:jc w:val="left"/>
             </w:pPr>
             <w:r>
-              <w:t xml:space="preserve">10</w:t>
+              <w:t>10</w:t>
             </w:r>
           </w:p>
         </w:tc>
       </w:tr>
       <w:tr>
         <w:tc>
+          <w:tcPr>
+            <w:tcW w:w="0" w:type="auto"/>
+          </w:tcPr>
           <w:p>
             <w:pPr>
               <w:pStyle w:val="Compact"/>
-              <w:jc w:val="left"/>
             </w:pPr>
             <w:r>
-              <w:t xml:space="preserve">Correct use of printing/formatting</w:t>
+              <w:t>Correct use of printing/formatting</w:t>
             </w:r>
           </w:p>
         </w:tc>
         <w:tc>
+          <w:tcPr>
+            <w:tcW w:w="0" w:type="auto"/>
+          </w:tcPr>
           <w:p>
             <w:pPr>
               <w:pStyle w:val="Compact"/>
-              <w:jc w:val="left"/>
             </w:pPr>
             <w:r>
-              <w:t xml:space="preserve">10</w:t>
+              <w:t>10</w:t>
             </w:r>
           </w:p>
         </w:tc>
       </w:tr>
       <w:tr>
         <w:tc>
+          <w:tcPr>
+            <w:tcW w:w="0" w:type="auto"/>
+          </w:tcPr>
           <w:p>
             <w:pPr>
               <w:pStyle w:val="Compact"/>
-              <w:jc w:val="left"/>
             </w:pPr>
             <w:r>
               <w:rPr>
                 <w:b/>
               </w:rPr>
-              <w:t xml:space="preserve">Sub total</w:t>
+              <w:t>Sub total</w:t>
             </w:r>
           </w:p>
         </w:tc>
         <w:tc>
+          <w:tcPr>
+            <w:tcW w:w="0" w:type="auto"/>
+          </w:tcPr>
           <w:p>
             <w:pPr>
               <w:pStyle w:val="Compact"/>
-              <w:jc w:val="left"/>
             </w:pPr>
             <w:r>
-              <w:t xml:space="preserve">50</w:t>
+              <w:t>50</w:t>
             </w:r>
           </w:p>
         </w:tc>
       </w:tr>
       <w:tr>
         <w:tc>
+          <w:tcPr>
+            <w:tcW w:w="0" w:type="auto"/>
+          </w:tcPr>
           <w:p>
             <w:pPr>
               <w:pStyle w:val="Compact"/>
-              <w:jc w:val="left"/>
             </w:pPr>
             <w:r>
               <w:rPr>
                 <w:b/>
               </w:rPr>
-              <w:t xml:space="preserve">Total</w:t>
+              <w:t>Total</w:t>
             </w:r>
           </w:p>
         </w:tc>
         <w:tc>
+          <w:tcPr>
+            <w:tcW w:w="0" w:type="auto"/>
+          </w:tcPr>
           <w:p>
             <w:pPr>
               <w:pStyle w:val="Compact"/>
-              <w:jc w:val="left"/>
             </w:pPr>
             <w:r>
-              <w:t xml:space="preserve">95</w:t>
+              <w:t>95</w:t>
             </w:r>
           </w:p>
         </w:tc>
       </w:tr>
     </w:tbl>
+    <w:p/>
     <w:sectPr>
-      <w:headerReference w:type="even" r:id="rId9"/>
-      <w:headerReference w:type="default" r:id="rId11"/>
-      <w:footerReference w:type="even" r:id="rId14"/>
-      <w:footerReference w:type="default" r:id="rId13"/>
-      <w:headerReference w:type="first" r:id="rId10"/>
-      <w:footerReference w:type="first" r:id="rId12"/>
+      <w:headerReference w:type="even" r:id="rId8"/>
+      <w:headerReference w:type="default" r:id="rId9"/>
+      <w:footerReference w:type="even" r:id="rId10"/>
+      <w:footerReference w:type="default" r:id="rId11"/>
+      <w:headerReference w:type="first" r:id="rId12"/>
+      <w:footerReference w:type="first" r:id="rId13"/>
       <w:pgSz w:w="12240" w:h="15840"/>
       <w:pgMar w:top="1440" w:right="1080" w:bottom="1440" w:left="1080" w:header="720" w:footer="720" w:gutter="0"/>
       <w:cols w:space="720"/>
@@ -2278,12 +2310,33 @@
 </w:document>
 </file>
 
-<file path=word/comments.xml><?xml version="1.0" encoding="utf-8"?>
-<w:comments xmlns:w="http://schemas.openxmlformats.org/wordprocessingml/2006/main" xmlns:m="http://schemas.openxmlformats.org/officeDocument/2006/math" xmlns:r="http://schemas.openxmlformats.org/officeDocument/2006/relationships" xmlns:o="urn:schemas-microsoft-com:office:office" xmlns:v="urn:schemas-microsoft-com:vml" xmlns:w10="urn:schemas-microsoft-com:office:word" xmlns:a="http://schemas.openxmlformats.org/drawingml/2006/main" xmlns:pic="http://schemas.openxmlformats.org/drawingml/2006/picture" xmlns:wp="http://schemas.openxmlformats.org/drawingml/2006/wordprocessingDrawing"/>
+<file path=word/endnotes.xml><?xml version="1.0" encoding="utf-8"?>
+<w:endnotes xmlns:wpc="http://schemas.microsoft.com/office/word/2010/wordprocessingCanvas" xmlns:cx="http://schemas.microsoft.com/office/drawing/2014/chartex" xmlns:cx1="http://schemas.microsoft.com/office/drawing/2015/9/8/chartex" xmlns:cx2="http://schemas.microsoft.com/office/drawing/2015/10/21/chartex" xmlns:cx3="http://schemas.microsoft.com/office/drawing/2016/5/9/chartex" xmlns:cx4="http://schemas.microsoft.com/office/drawing/2016/5/10/chartex" xmlns:cx5="http://schemas.microsoft.com/office/drawing/2016/5/11/chartex" xmlns:cx6="http://schemas.microsoft.com/office/drawing/2016/5/12/chartex" xmlns:cx7="http://schemas.microsoft.com/office/drawing/2016/5/13/chartex" xmlns:cx8="http://schemas.microsoft.com/office/drawing/2016/5/14/chartex" xmlns:mc="http://schemas.openxmlformats.org/markup-compatibility/2006" xmlns:aink="http://schemas.microsoft.com/office/drawing/2016/ink" xmlns:am3d="http://schemas.microsoft.com/office/drawing/2017/model3d" xmlns:o="urn:schemas-microsoft-com:office:office" xmlns:r="http://schemas.openxmlformats.org/officeDocument/2006/relationships" xmlns:m="http://schemas.openxmlformats.org/officeDocument/2006/math" xmlns:v="urn:schemas-microsoft-com:vml" xmlns:wp14="http://schemas.microsoft.com/office/word/2010/wordprocessingDrawing" xmlns:wp="http://schemas.openxmlformats.org/drawingml/2006/wordprocessingDrawing" xmlns:w10="urn:schemas-microsoft-com:office:word" xmlns:w="http://schemas.openxmlformats.org/wordprocessingml/2006/main" xmlns:w14="http://schemas.microsoft.com/office/word/2010/wordml" xmlns:w15="http://schemas.microsoft.com/office/word/2012/wordml" xmlns:w16cex="http://schemas.microsoft.com/office/word/2018/wordml/cex" xmlns:w16cid="http://schemas.microsoft.com/office/word/2016/wordml/cid" xmlns:w16="http://schemas.microsoft.com/office/word/2018/wordml" xmlns:w16sdtdh="http://schemas.microsoft.com/office/word/2020/wordml/sdtdatahash" xmlns:w16se="http://schemas.microsoft.com/office/word/2015/wordml/symex" xmlns:wpg="http://schemas.microsoft.com/office/word/2010/wordprocessingGroup" xmlns:wpi="http://schemas.microsoft.com/office/word/2010/wordprocessingInk" xmlns:wne="http://schemas.microsoft.com/office/word/2006/wordml" xmlns:wps="http://schemas.microsoft.com/office/word/2010/wordprocessingShape" mc:Ignorable="w14 w15 w16se w16cid w16 w16cex w16sdtdh wp14">
+  <w:endnote w:type="separator" w:id="-1">
+    <w:p>
+      <w:pPr>
+        <w:spacing w:after="0"/>
+      </w:pPr>
+      <w:r>
+        <w:separator/>
+      </w:r>
+    </w:p>
+  </w:endnote>
+  <w:endnote w:type="continuationSeparator" w:id="0">
+    <w:p>
+      <w:pPr>
+        <w:spacing w:after="0"/>
+      </w:pPr>
+      <w:r>
+        <w:continuationSeparator/>
+      </w:r>
+    </w:p>
+  </w:endnote>
+</w:endnotes>
 </file>
 
 <file path=word/footer1.xml><?xml version="1.0" encoding="utf-8"?>
-<w:ftr xmlns:wpc="http://schemas.microsoft.com/office/word/2010/wordprocessingCanvas" xmlns:cx="http://schemas.microsoft.com/office/drawing/2014/chartex" xmlns:cx1="http://schemas.microsoft.com/office/drawing/2015/9/8/chartex" xmlns:cx2="http://schemas.microsoft.com/office/drawing/2015/10/21/chartex" xmlns:cx3="http://schemas.microsoft.com/office/drawing/2016/5/9/chartex" xmlns:cx4="http://schemas.microsoft.com/office/drawing/2016/5/10/chartex" xmlns:cx5="http://schemas.microsoft.com/office/drawing/2016/5/11/chartex" xmlns:cx6="http://schemas.microsoft.com/office/drawing/2016/5/12/chartex" xmlns:cx7="http://schemas.microsoft.com/office/drawing/2016/5/13/chartex" xmlns:cx8="http://schemas.microsoft.com/office/drawing/2016/5/14/chartex" xmlns:mc="http://schemas.openxmlformats.org/markup-compatibility/2006" xmlns:aink="http://schemas.microsoft.com/office/drawing/2016/ink" xmlns:am3d="http://schemas.microsoft.com/office/drawing/2017/model3d" xmlns:o="urn:schemas-microsoft-com:office:office" xmlns:r="http://schemas.openxmlformats.org/officeDocument/2006/relationships" xmlns:m="http://schemas.openxmlformats.org/officeDocument/2006/math" xmlns:v="urn:schemas-microsoft-com:vml" xmlns:wp14="http://schemas.microsoft.com/office/word/2010/wordprocessingDrawing" xmlns:wp="http://schemas.openxmlformats.org/drawingml/2006/wordprocessingDrawing" xmlns:w10="urn:schemas-microsoft-com:office:word" xmlns:w="http://schemas.openxmlformats.org/wordprocessingml/2006/main" xmlns:w14="http://schemas.microsoft.com/office/word/2010/wordml" xmlns:w15="http://schemas.microsoft.com/office/word/2012/wordml" xmlns:w16cid="http://schemas.microsoft.com/office/word/2016/wordml/cid" xmlns:w16se="http://schemas.microsoft.com/office/word/2015/wordml/symex" xmlns:wpg="http://schemas.microsoft.com/office/word/2010/wordprocessingGroup" xmlns:wpi="http://schemas.microsoft.com/office/word/2010/wordprocessingInk" xmlns:wne="http://schemas.microsoft.com/office/word/2006/wordml" xmlns:wps="http://schemas.microsoft.com/office/word/2010/wordprocessingShape" mc:Ignorable="w14 w15 w16se w16cid wp14">
+<w:ftr xmlns:wpc="http://schemas.microsoft.com/office/word/2010/wordprocessingCanvas" xmlns:cx="http://schemas.microsoft.com/office/drawing/2014/chartex" xmlns:cx1="http://schemas.microsoft.com/office/drawing/2015/9/8/chartex" xmlns:cx2="http://schemas.microsoft.com/office/drawing/2015/10/21/chartex" xmlns:cx3="http://schemas.microsoft.com/office/drawing/2016/5/9/chartex" xmlns:cx4="http://schemas.microsoft.com/office/drawing/2016/5/10/chartex" xmlns:cx5="http://schemas.microsoft.com/office/drawing/2016/5/11/chartex" xmlns:cx6="http://schemas.microsoft.com/office/drawing/2016/5/12/chartex" xmlns:cx7="http://schemas.microsoft.com/office/drawing/2016/5/13/chartex" xmlns:cx8="http://schemas.microsoft.com/office/drawing/2016/5/14/chartex" xmlns:mc="http://schemas.openxmlformats.org/markup-compatibility/2006" xmlns:aink="http://schemas.microsoft.com/office/drawing/2016/ink" xmlns:am3d="http://schemas.microsoft.com/office/drawing/2017/model3d" xmlns:o="urn:schemas-microsoft-com:office:office" xmlns:r="http://schemas.openxmlformats.org/officeDocument/2006/relationships" xmlns:m="http://schemas.openxmlformats.org/officeDocument/2006/math" xmlns:v="urn:schemas-microsoft-com:vml" xmlns:wp14="http://schemas.microsoft.com/office/word/2010/wordprocessingDrawing" xmlns:wp="http://schemas.openxmlformats.org/drawingml/2006/wordprocessingDrawing" xmlns:w10="urn:schemas-microsoft-com:office:word" xmlns:w="http://schemas.openxmlformats.org/wordprocessingml/2006/main" xmlns:w14="http://schemas.microsoft.com/office/word/2010/wordml" xmlns:w15="http://schemas.microsoft.com/office/word/2012/wordml" xmlns:w16cex="http://schemas.microsoft.com/office/word/2018/wordml/cex" xmlns:w16cid="http://schemas.microsoft.com/office/word/2016/wordml/cid" xmlns:w16="http://schemas.microsoft.com/office/word/2018/wordml" xmlns:w16sdtdh="http://schemas.microsoft.com/office/word/2020/wordml/sdtdatahash" xmlns:w16se="http://schemas.microsoft.com/office/word/2015/wordml/symex" xmlns:wpg="http://schemas.microsoft.com/office/word/2010/wordprocessingGroup" xmlns:wpi="http://schemas.microsoft.com/office/word/2010/wordprocessingInk" xmlns:wne="http://schemas.microsoft.com/office/word/2006/wordml" xmlns:wps="http://schemas.microsoft.com/office/word/2010/wordprocessingShape" mc:Ignorable="w14 w15 w16se w16cid w16 w16cex w16sdtdh wp14">
   <w:p>
     <w:pPr>
       <w:pStyle w:val="Footer"/>
@@ -2293,7 +2346,7 @@
 </file>
 
 <file path=word/footer2.xml><?xml version="1.0" encoding="utf-8"?>
-<w:ftr xmlns:wpc="http://schemas.microsoft.com/office/word/2010/wordprocessingCanvas" xmlns:cx="http://schemas.microsoft.com/office/drawing/2014/chartex" xmlns:cx1="http://schemas.microsoft.com/office/drawing/2015/9/8/chartex" xmlns:cx2="http://schemas.microsoft.com/office/drawing/2015/10/21/chartex" xmlns:cx3="http://schemas.microsoft.com/office/drawing/2016/5/9/chartex" xmlns:cx4="http://schemas.microsoft.com/office/drawing/2016/5/10/chartex" xmlns:cx5="http://schemas.microsoft.com/office/drawing/2016/5/11/chartex" xmlns:cx6="http://schemas.microsoft.com/office/drawing/2016/5/12/chartex" xmlns:cx7="http://schemas.microsoft.com/office/drawing/2016/5/13/chartex" xmlns:cx8="http://schemas.microsoft.com/office/drawing/2016/5/14/chartex" xmlns:mc="http://schemas.openxmlformats.org/markup-compatibility/2006" xmlns:aink="http://schemas.microsoft.com/office/drawing/2016/ink" xmlns:am3d="http://schemas.microsoft.com/office/drawing/2017/model3d" xmlns:o="urn:schemas-microsoft-com:office:office" xmlns:r="http://schemas.openxmlformats.org/officeDocument/2006/relationships" xmlns:m="http://schemas.openxmlformats.org/officeDocument/2006/math" xmlns:v="urn:schemas-microsoft-com:vml" xmlns:wp14="http://schemas.microsoft.com/office/word/2010/wordprocessingDrawing" xmlns:wp="http://schemas.openxmlformats.org/drawingml/2006/wordprocessingDrawing" xmlns:w10="urn:schemas-microsoft-com:office:word" xmlns:w="http://schemas.openxmlformats.org/wordprocessingml/2006/main" xmlns:w14="http://schemas.microsoft.com/office/word/2010/wordml" xmlns:w15="http://schemas.microsoft.com/office/word/2012/wordml" xmlns:w16cid="http://schemas.microsoft.com/office/word/2016/wordml/cid" xmlns:w16se="http://schemas.microsoft.com/office/word/2015/wordml/symex" xmlns:wpg="http://schemas.microsoft.com/office/word/2010/wordprocessingGroup" xmlns:wpi="http://schemas.microsoft.com/office/word/2010/wordprocessingInk" xmlns:wne="http://schemas.microsoft.com/office/word/2006/wordml" xmlns:wps="http://schemas.microsoft.com/office/word/2010/wordprocessingShape" mc:Ignorable="w14 w15 w16se w16cid wp14">
+<w:ftr xmlns:wpc="http://schemas.microsoft.com/office/word/2010/wordprocessingCanvas" xmlns:cx="http://schemas.microsoft.com/office/drawing/2014/chartex" xmlns:cx1="http://schemas.microsoft.com/office/drawing/2015/9/8/chartex" xmlns:cx2="http://schemas.microsoft.com/office/drawing/2015/10/21/chartex" xmlns:cx3="http://schemas.microsoft.com/office/drawing/2016/5/9/chartex" xmlns:cx4="http://schemas.microsoft.com/office/drawing/2016/5/10/chartex" xmlns:cx5="http://schemas.microsoft.com/office/drawing/2016/5/11/chartex" xmlns:cx6="http://schemas.microsoft.com/office/drawing/2016/5/12/chartex" xmlns:cx7="http://schemas.microsoft.com/office/drawing/2016/5/13/chartex" xmlns:cx8="http://schemas.microsoft.com/office/drawing/2016/5/14/chartex" xmlns:mc="http://schemas.openxmlformats.org/markup-compatibility/2006" xmlns:aink="http://schemas.microsoft.com/office/drawing/2016/ink" xmlns:am3d="http://schemas.microsoft.com/office/drawing/2017/model3d" xmlns:o="urn:schemas-microsoft-com:office:office" xmlns:r="http://schemas.openxmlformats.org/officeDocument/2006/relationships" xmlns:m="http://schemas.openxmlformats.org/officeDocument/2006/math" xmlns:v="urn:schemas-microsoft-com:vml" xmlns:wp14="http://schemas.microsoft.com/office/word/2010/wordprocessingDrawing" xmlns:wp="http://schemas.openxmlformats.org/drawingml/2006/wordprocessingDrawing" xmlns:w10="urn:schemas-microsoft-com:office:word" xmlns:w="http://schemas.openxmlformats.org/wordprocessingml/2006/main" xmlns:w14="http://schemas.microsoft.com/office/word/2010/wordml" xmlns:w15="http://schemas.microsoft.com/office/word/2012/wordml" xmlns:w16cex="http://schemas.microsoft.com/office/word/2018/wordml/cex" xmlns:w16cid="http://schemas.microsoft.com/office/word/2016/wordml/cid" xmlns:w16="http://schemas.microsoft.com/office/word/2018/wordml" xmlns:w16sdtdh="http://schemas.microsoft.com/office/word/2020/wordml/sdtdatahash" xmlns:w16se="http://schemas.microsoft.com/office/word/2015/wordml/symex" xmlns:wpg="http://schemas.microsoft.com/office/word/2010/wordprocessingGroup" xmlns:wpi="http://schemas.microsoft.com/office/word/2010/wordprocessingInk" xmlns:wne="http://schemas.microsoft.com/office/word/2006/wordml" xmlns:wps="http://schemas.microsoft.com/office/word/2010/wordprocessingShape" mc:Ignorable="w14 w15 w16se w16cid w16 w16cex w16sdtdh wp14">
   <w:p>
     <w:pPr>
       <w:pStyle w:val="Footer"/>
@@ -2303,7 +2356,7 @@
         <w:noProof/>
       </w:rPr>
       <w:drawing>
-        <wp:inline distT="0" distB="0" distL="0" distR="0" wp14:anchorId="0D3077D7" wp14:editId="17722DA1">
+        <wp:inline distT="0" distB="0" distL="0" distR="0" wp14:anchorId="3880F954" wp14:editId="3880F955">
           <wp:extent cx="3104762" cy="390476"/>
           <wp:effectExtent l="0" t="0" r="635" b="0"/>
           <wp:docPr id="1" name="Picture 1"/>
@@ -2343,7 +2396,7 @@
 </file>
 
 <file path=word/footer3.xml><?xml version="1.0" encoding="utf-8"?>
-<w:ftr xmlns:wpc="http://schemas.microsoft.com/office/word/2010/wordprocessingCanvas" xmlns:cx="http://schemas.microsoft.com/office/drawing/2014/chartex" xmlns:cx1="http://schemas.microsoft.com/office/drawing/2015/9/8/chartex" xmlns:cx2="http://schemas.microsoft.com/office/drawing/2015/10/21/chartex" xmlns:cx3="http://schemas.microsoft.com/office/drawing/2016/5/9/chartex" xmlns:cx4="http://schemas.microsoft.com/office/drawing/2016/5/10/chartex" xmlns:cx5="http://schemas.microsoft.com/office/drawing/2016/5/11/chartex" xmlns:cx6="http://schemas.microsoft.com/office/drawing/2016/5/12/chartex" xmlns:cx7="http://schemas.microsoft.com/office/drawing/2016/5/13/chartex" xmlns:cx8="http://schemas.microsoft.com/office/drawing/2016/5/14/chartex" xmlns:mc="http://schemas.openxmlformats.org/markup-compatibility/2006" xmlns:aink="http://schemas.microsoft.com/office/drawing/2016/ink" xmlns:am3d="http://schemas.microsoft.com/office/drawing/2017/model3d" xmlns:o="urn:schemas-microsoft-com:office:office" xmlns:r="http://schemas.openxmlformats.org/officeDocument/2006/relationships" xmlns:m="http://schemas.openxmlformats.org/officeDocument/2006/math" xmlns:v="urn:schemas-microsoft-com:vml" xmlns:wp14="http://schemas.microsoft.com/office/word/2010/wordprocessingDrawing" xmlns:wp="http://schemas.openxmlformats.org/drawingml/2006/wordprocessingDrawing" xmlns:w10="urn:schemas-microsoft-com:office:word" xmlns:w="http://schemas.openxmlformats.org/wordprocessingml/2006/main" xmlns:w14="http://schemas.microsoft.com/office/word/2010/wordml" xmlns:w15="http://schemas.microsoft.com/office/word/2012/wordml" xmlns:w16cid="http://schemas.microsoft.com/office/word/2016/wordml/cid" xmlns:w16se="http://schemas.microsoft.com/office/word/2015/wordml/symex" xmlns:wpg="http://schemas.microsoft.com/office/word/2010/wordprocessingGroup" xmlns:wpi="http://schemas.microsoft.com/office/word/2010/wordprocessingInk" xmlns:wne="http://schemas.microsoft.com/office/word/2006/wordml" xmlns:wps="http://schemas.microsoft.com/office/word/2010/wordprocessingShape" mc:Ignorable="w14 w15 w16se w16cid wp14">
+<w:ftr xmlns:wpc="http://schemas.microsoft.com/office/word/2010/wordprocessingCanvas" xmlns:cx="http://schemas.microsoft.com/office/drawing/2014/chartex" xmlns:cx1="http://schemas.microsoft.com/office/drawing/2015/9/8/chartex" xmlns:cx2="http://schemas.microsoft.com/office/drawing/2015/10/21/chartex" xmlns:cx3="http://schemas.microsoft.com/office/drawing/2016/5/9/chartex" xmlns:cx4="http://schemas.microsoft.com/office/drawing/2016/5/10/chartex" xmlns:cx5="http://schemas.microsoft.com/office/drawing/2016/5/11/chartex" xmlns:cx6="http://schemas.microsoft.com/office/drawing/2016/5/12/chartex" xmlns:cx7="http://schemas.microsoft.com/office/drawing/2016/5/13/chartex" xmlns:cx8="http://schemas.microsoft.com/office/drawing/2016/5/14/chartex" xmlns:mc="http://schemas.openxmlformats.org/markup-compatibility/2006" xmlns:aink="http://schemas.microsoft.com/office/drawing/2016/ink" xmlns:am3d="http://schemas.microsoft.com/office/drawing/2017/model3d" xmlns:o="urn:schemas-microsoft-com:office:office" xmlns:r="http://schemas.openxmlformats.org/officeDocument/2006/relationships" xmlns:m="http://schemas.openxmlformats.org/officeDocument/2006/math" xmlns:v="urn:schemas-microsoft-com:vml" xmlns:wp14="http://schemas.microsoft.com/office/word/2010/wordprocessingDrawing" xmlns:wp="http://schemas.openxmlformats.org/drawingml/2006/wordprocessingDrawing" xmlns:w10="urn:schemas-microsoft-com:office:word" xmlns:w="http://schemas.openxmlformats.org/wordprocessingml/2006/main" xmlns:w14="http://schemas.microsoft.com/office/word/2010/wordml" xmlns:w15="http://schemas.microsoft.com/office/word/2012/wordml" xmlns:w16cex="http://schemas.microsoft.com/office/word/2018/wordml/cex" xmlns:w16cid="http://schemas.microsoft.com/office/word/2016/wordml/cid" xmlns:w16="http://schemas.microsoft.com/office/word/2018/wordml" xmlns:w16sdtdh="http://schemas.microsoft.com/office/word/2020/wordml/sdtdatahash" xmlns:w16se="http://schemas.microsoft.com/office/word/2015/wordml/symex" xmlns:wpg="http://schemas.microsoft.com/office/word/2010/wordprocessingGroup" xmlns:wpi="http://schemas.microsoft.com/office/word/2010/wordprocessingInk" xmlns:wne="http://schemas.microsoft.com/office/word/2006/wordml" xmlns:wps="http://schemas.microsoft.com/office/word/2010/wordprocessingShape" mc:Ignorable="w14 w15 w16se w16cid w16 w16cex w16sdtdh wp14">
   <w:p>
     <w:pPr>
       <w:pStyle w:val="Footer"/>
@@ -2353,18 +2406,18 @@
 </file>
 
 <file path=word/footnotes.xml><?xml version="1.0" encoding="utf-8"?>
-<w:footnotes xmlns:w="http://schemas.openxmlformats.org/wordprocessingml/2006/main" xmlns:m="http://schemas.openxmlformats.org/officeDocument/2006/math" xmlns:r="http://schemas.openxmlformats.org/officeDocument/2006/relationships" xmlns:o="urn:schemas-microsoft-com:office:office" xmlns:v="urn:schemas-microsoft-com:vml" xmlns:w10="urn:schemas-microsoft-com:office:word" xmlns:a="http://schemas.openxmlformats.org/drawingml/2006/main" xmlns:pic="http://schemas.openxmlformats.org/drawingml/2006/picture" xmlns:wp="http://schemas.openxmlformats.org/drawingml/2006/wordprocessingDrawing">
+<w:footnotes xmlns:wpc="http://schemas.microsoft.com/office/word/2010/wordprocessingCanvas" xmlns:cx="http://schemas.microsoft.com/office/drawing/2014/chartex" xmlns:cx1="http://schemas.microsoft.com/office/drawing/2015/9/8/chartex" xmlns:cx2="http://schemas.microsoft.com/office/drawing/2015/10/21/chartex" xmlns:cx3="http://schemas.microsoft.com/office/drawing/2016/5/9/chartex" xmlns:cx4="http://schemas.microsoft.com/office/drawing/2016/5/10/chartex" xmlns:cx5="http://schemas.microsoft.com/office/drawing/2016/5/11/chartex" xmlns:cx6="http://schemas.microsoft.com/office/drawing/2016/5/12/chartex" xmlns:cx7="http://schemas.microsoft.com/office/drawing/2016/5/13/chartex" xmlns:cx8="http://schemas.microsoft.com/office/drawing/2016/5/14/chartex" xmlns:mc="http://schemas.openxmlformats.org/markup-compatibility/2006" xmlns:aink="http://schemas.microsoft.com/office/drawing/2016/ink" xmlns:am3d="http://schemas.microsoft.com/office/drawing/2017/model3d" xmlns:o="urn:schemas-microsoft-com:office:office" xmlns:r="http://schemas.openxmlformats.org/officeDocument/2006/relationships" xmlns:m="http://schemas.openxmlformats.org/officeDocument/2006/math" xmlns:v="urn:schemas-microsoft-com:vml" xmlns:wp14="http://schemas.microsoft.com/office/word/2010/wordprocessingDrawing" xmlns:wp="http://schemas.openxmlformats.org/drawingml/2006/wordprocessingDrawing" xmlns:w10="urn:schemas-microsoft-com:office:word" xmlns:w="http://schemas.openxmlformats.org/wordprocessingml/2006/main" xmlns:w14="http://schemas.microsoft.com/office/word/2010/wordml" xmlns:w15="http://schemas.microsoft.com/office/word/2012/wordml" xmlns:w16cex="http://schemas.microsoft.com/office/word/2018/wordml/cex" xmlns:w16cid="http://schemas.microsoft.com/office/word/2016/wordml/cid" xmlns:w16="http://schemas.microsoft.com/office/word/2018/wordml" xmlns:w16sdtdh="http://schemas.microsoft.com/office/word/2020/wordml/sdtdatahash" xmlns:w16se="http://schemas.microsoft.com/office/word/2015/wordml/symex" xmlns:wpg="http://schemas.microsoft.com/office/word/2010/wordprocessingGroup" xmlns:wpi="http://schemas.microsoft.com/office/word/2010/wordprocessingInk" xmlns:wne="http://schemas.microsoft.com/office/word/2006/wordml" xmlns:wps="http://schemas.microsoft.com/office/word/2010/wordprocessingShape" mc:Ignorable="w14 w15 w16se w16cid w16 w16cex w16sdtdh wp14">
+  <w:footnote w:type="separator" w:id="-1">
+    <w:p>
+      <w:r>
+        <w:separator/>
+      </w:r>
+    </w:p>
+  </w:footnote>
   <w:footnote w:type="continuationSeparator" w:id="0">
     <w:p>
       <w:r>
         <w:continuationSeparator/>
-      </w:r>
-    </w:p>
-  </w:footnote>
-  <w:footnote w:type="separator" w:id="-1">
-    <w:p>
-      <w:r>
-        <w:separator/>
       </w:r>
     </w:p>
   </w:footnote>
@@ -2372,7 +2425,7 @@
 </file>
 
 <file path=word/header1.xml><?xml version="1.0" encoding="utf-8"?>
-<w:hdr xmlns:wpc="http://schemas.microsoft.com/office/word/2010/wordprocessingCanvas" xmlns:cx="http://schemas.microsoft.com/office/drawing/2014/chartex" xmlns:cx1="http://schemas.microsoft.com/office/drawing/2015/9/8/chartex" xmlns:cx2="http://schemas.microsoft.com/office/drawing/2015/10/21/chartex" xmlns:cx3="http://schemas.microsoft.com/office/drawing/2016/5/9/chartex" xmlns:cx4="http://schemas.microsoft.com/office/drawing/2016/5/10/chartex" xmlns:cx5="http://schemas.microsoft.com/office/drawing/2016/5/11/chartex" xmlns:cx6="http://schemas.microsoft.com/office/drawing/2016/5/12/chartex" xmlns:cx7="http://schemas.microsoft.com/office/drawing/2016/5/13/chartex" xmlns:cx8="http://schemas.microsoft.com/office/drawing/2016/5/14/chartex" xmlns:mc="http://schemas.openxmlformats.org/markup-compatibility/2006" xmlns:aink="http://schemas.microsoft.com/office/drawing/2016/ink" xmlns:am3d="http://schemas.microsoft.com/office/drawing/2017/model3d" xmlns:o="urn:schemas-microsoft-com:office:office" xmlns:r="http://schemas.openxmlformats.org/officeDocument/2006/relationships" xmlns:m="http://schemas.openxmlformats.org/officeDocument/2006/math" xmlns:v="urn:schemas-microsoft-com:vml" xmlns:wp14="http://schemas.microsoft.com/office/word/2010/wordprocessingDrawing" xmlns:wp="http://schemas.openxmlformats.org/drawingml/2006/wordprocessingDrawing" xmlns:w10="urn:schemas-microsoft-com:office:word" xmlns:w="http://schemas.openxmlformats.org/wordprocessingml/2006/main" xmlns:w14="http://schemas.microsoft.com/office/word/2010/wordml" xmlns:w15="http://schemas.microsoft.com/office/word/2012/wordml" xmlns:w16cid="http://schemas.microsoft.com/office/word/2016/wordml/cid" xmlns:w16se="http://schemas.microsoft.com/office/word/2015/wordml/symex" xmlns:wpg="http://schemas.microsoft.com/office/word/2010/wordprocessingGroup" xmlns:wpi="http://schemas.microsoft.com/office/word/2010/wordprocessingInk" xmlns:wne="http://schemas.microsoft.com/office/word/2006/wordml" xmlns:wps="http://schemas.microsoft.com/office/word/2010/wordprocessingShape" mc:Ignorable="w14 w15 w16se w16cid wp14">
+<w:hdr xmlns:wpc="http://schemas.microsoft.com/office/word/2010/wordprocessingCanvas" xmlns:cx="http://schemas.microsoft.com/office/drawing/2014/chartex" xmlns:cx1="http://schemas.microsoft.com/office/drawing/2015/9/8/chartex" xmlns:cx2="http://schemas.microsoft.com/office/drawing/2015/10/21/chartex" xmlns:cx3="http://schemas.microsoft.com/office/drawing/2016/5/9/chartex" xmlns:cx4="http://schemas.microsoft.com/office/drawing/2016/5/10/chartex" xmlns:cx5="http://schemas.microsoft.com/office/drawing/2016/5/11/chartex" xmlns:cx6="http://schemas.microsoft.com/office/drawing/2016/5/12/chartex" xmlns:cx7="http://schemas.microsoft.com/office/drawing/2016/5/13/chartex" xmlns:cx8="http://schemas.microsoft.com/office/drawing/2016/5/14/chartex" xmlns:mc="http://schemas.openxmlformats.org/markup-compatibility/2006" xmlns:aink="http://schemas.microsoft.com/office/drawing/2016/ink" xmlns:am3d="http://schemas.microsoft.com/office/drawing/2017/model3d" xmlns:o="urn:schemas-microsoft-com:office:office" xmlns:r="http://schemas.openxmlformats.org/officeDocument/2006/relationships" xmlns:m="http://schemas.openxmlformats.org/officeDocument/2006/math" xmlns:v="urn:schemas-microsoft-com:vml" xmlns:wp14="http://schemas.microsoft.com/office/word/2010/wordprocessingDrawing" xmlns:wp="http://schemas.openxmlformats.org/drawingml/2006/wordprocessingDrawing" xmlns:w10="urn:schemas-microsoft-com:office:word" xmlns:w="http://schemas.openxmlformats.org/wordprocessingml/2006/main" xmlns:w14="http://schemas.microsoft.com/office/word/2010/wordml" xmlns:w15="http://schemas.microsoft.com/office/word/2012/wordml" xmlns:w16cex="http://schemas.microsoft.com/office/word/2018/wordml/cex" xmlns:w16cid="http://schemas.microsoft.com/office/word/2016/wordml/cid" xmlns:w16="http://schemas.microsoft.com/office/word/2018/wordml" xmlns:w16sdtdh="http://schemas.microsoft.com/office/word/2020/wordml/sdtdatahash" xmlns:w16se="http://schemas.microsoft.com/office/word/2015/wordml/symex" xmlns:wpg="http://schemas.microsoft.com/office/word/2010/wordprocessingGroup" xmlns:wpi="http://schemas.microsoft.com/office/word/2010/wordprocessingInk" xmlns:wne="http://schemas.microsoft.com/office/word/2006/wordml" xmlns:wps="http://schemas.microsoft.com/office/word/2010/wordprocessingShape" mc:Ignorable="w14 w15 w16se w16cid w16 w16cex w16sdtdh wp14">
   <w:p>
     <w:pPr>
       <w:pStyle w:val="Header"/>
@@ -2382,7 +2435,7 @@
 </file>
 
 <file path=word/header2.xml><?xml version="1.0" encoding="utf-8"?>
-<w:hdr xmlns:wpc="http://schemas.microsoft.com/office/word/2010/wordprocessingCanvas" xmlns:cx="http://schemas.microsoft.com/office/drawing/2014/chartex" xmlns:cx1="http://schemas.microsoft.com/office/drawing/2015/9/8/chartex" xmlns:cx2="http://schemas.microsoft.com/office/drawing/2015/10/21/chartex" xmlns:cx3="http://schemas.microsoft.com/office/drawing/2016/5/9/chartex" xmlns:cx4="http://schemas.microsoft.com/office/drawing/2016/5/10/chartex" xmlns:cx5="http://schemas.microsoft.com/office/drawing/2016/5/11/chartex" xmlns:cx6="http://schemas.microsoft.com/office/drawing/2016/5/12/chartex" xmlns:cx7="http://schemas.microsoft.com/office/drawing/2016/5/13/chartex" xmlns:cx8="http://schemas.microsoft.com/office/drawing/2016/5/14/chartex" xmlns:mc="http://schemas.openxmlformats.org/markup-compatibility/2006" xmlns:aink="http://schemas.microsoft.com/office/drawing/2016/ink" xmlns:am3d="http://schemas.microsoft.com/office/drawing/2017/model3d" xmlns:o="urn:schemas-microsoft-com:office:office" xmlns:r="http://schemas.openxmlformats.org/officeDocument/2006/relationships" xmlns:m="http://schemas.openxmlformats.org/officeDocument/2006/math" xmlns:v="urn:schemas-microsoft-com:vml" xmlns:wp14="http://schemas.microsoft.com/office/word/2010/wordprocessingDrawing" xmlns:wp="http://schemas.openxmlformats.org/drawingml/2006/wordprocessingDrawing" xmlns:w10="urn:schemas-microsoft-com:office:word" xmlns:w="http://schemas.openxmlformats.org/wordprocessingml/2006/main" xmlns:w14="http://schemas.microsoft.com/office/word/2010/wordml" xmlns:w15="http://schemas.microsoft.com/office/word/2012/wordml" xmlns:w16cid="http://schemas.microsoft.com/office/word/2016/wordml/cid" xmlns:w16se="http://schemas.microsoft.com/office/word/2015/wordml/symex" xmlns:wpg="http://schemas.microsoft.com/office/word/2010/wordprocessingGroup" xmlns:wpi="http://schemas.microsoft.com/office/word/2010/wordprocessingInk" xmlns:wne="http://schemas.microsoft.com/office/word/2006/wordml" xmlns:wps="http://schemas.microsoft.com/office/word/2010/wordprocessingShape" mc:Ignorable="w14 w15 w16se w16cid wp14">
+<w:hdr xmlns:wpc="http://schemas.microsoft.com/office/word/2010/wordprocessingCanvas" xmlns:cx="http://schemas.microsoft.com/office/drawing/2014/chartex" xmlns:cx1="http://schemas.microsoft.com/office/drawing/2015/9/8/chartex" xmlns:cx2="http://schemas.microsoft.com/office/drawing/2015/10/21/chartex" xmlns:cx3="http://schemas.microsoft.com/office/drawing/2016/5/9/chartex" xmlns:cx4="http://schemas.microsoft.com/office/drawing/2016/5/10/chartex" xmlns:cx5="http://schemas.microsoft.com/office/drawing/2016/5/11/chartex" xmlns:cx6="http://schemas.microsoft.com/office/drawing/2016/5/12/chartex" xmlns:cx7="http://schemas.microsoft.com/office/drawing/2016/5/13/chartex" xmlns:cx8="http://schemas.microsoft.com/office/drawing/2016/5/14/chartex" xmlns:mc="http://schemas.openxmlformats.org/markup-compatibility/2006" xmlns:aink="http://schemas.microsoft.com/office/drawing/2016/ink" xmlns:am3d="http://schemas.microsoft.com/office/drawing/2017/model3d" xmlns:o="urn:schemas-microsoft-com:office:office" xmlns:r="http://schemas.openxmlformats.org/officeDocument/2006/relationships" xmlns:m="http://schemas.openxmlformats.org/officeDocument/2006/math" xmlns:v="urn:schemas-microsoft-com:vml" xmlns:wp14="http://schemas.microsoft.com/office/word/2010/wordprocessingDrawing" xmlns:wp="http://schemas.openxmlformats.org/drawingml/2006/wordprocessingDrawing" xmlns:w10="urn:schemas-microsoft-com:office:word" xmlns:w="http://schemas.openxmlformats.org/wordprocessingml/2006/main" xmlns:w14="http://schemas.microsoft.com/office/word/2010/wordml" xmlns:w15="http://schemas.microsoft.com/office/word/2012/wordml" xmlns:w16cex="http://schemas.microsoft.com/office/word/2018/wordml/cex" xmlns:w16cid="http://schemas.microsoft.com/office/word/2016/wordml/cid" xmlns:w16="http://schemas.microsoft.com/office/word/2018/wordml" xmlns:w16sdtdh="http://schemas.microsoft.com/office/word/2020/wordml/sdtdatahash" xmlns:w16se="http://schemas.microsoft.com/office/word/2015/wordml/symex" xmlns:wpg="http://schemas.microsoft.com/office/word/2010/wordprocessingGroup" xmlns:wpi="http://schemas.microsoft.com/office/word/2010/wordprocessingInk" xmlns:wne="http://schemas.microsoft.com/office/word/2006/wordml" xmlns:wps="http://schemas.microsoft.com/office/word/2010/wordprocessingShape" mc:Ignorable="w14 w15 w16se w16cid w16 w16cex w16sdtdh wp14">
   <w:p>
     <w:pPr>
       <w:pStyle w:val="Header"/>
@@ -2392,7 +2445,7 @@
 </file>
 
 <file path=word/header3.xml><?xml version="1.0" encoding="utf-8"?>
-<w:hdr xmlns:wpc="http://schemas.microsoft.com/office/word/2010/wordprocessingCanvas" xmlns:cx="http://schemas.microsoft.com/office/drawing/2014/chartex" xmlns:cx1="http://schemas.microsoft.com/office/drawing/2015/9/8/chartex" xmlns:cx2="http://schemas.microsoft.com/office/drawing/2015/10/21/chartex" xmlns:cx3="http://schemas.microsoft.com/office/drawing/2016/5/9/chartex" xmlns:cx4="http://schemas.microsoft.com/office/drawing/2016/5/10/chartex" xmlns:cx5="http://schemas.microsoft.com/office/drawing/2016/5/11/chartex" xmlns:cx6="http://schemas.microsoft.com/office/drawing/2016/5/12/chartex" xmlns:cx7="http://schemas.microsoft.com/office/drawing/2016/5/13/chartex" xmlns:cx8="http://schemas.microsoft.com/office/drawing/2016/5/14/chartex" xmlns:mc="http://schemas.openxmlformats.org/markup-compatibility/2006" xmlns:aink="http://schemas.microsoft.com/office/drawing/2016/ink" xmlns:am3d="http://schemas.microsoft.com/office/drawing/2017/model3d" xmlns:o="urn:schemas-microsoft-com:office:office" xmlns:r="http://schemas.openxmlformats.org/officeDocument/2006/relationships" xmlns:m="http://schemas.openxmlformats.org/officeDocument/2006/math" xmlns:v="urn:schemas-microsoft-com:vml" xmlns:wp14="http://schemas.microsoft.com/office/word/2010/wordprocessingDrawing" xmlns:wp="http://schemas.openxmlformats.org/drawingml/2006/wordprocessingDrawing" xmlns:w10="urn:schemas-microsoft-com:office:word" xmlns:w="http://schemas.openxmlformats.org/wordprocessingml/2006/main" xmlns:w14="http://schemas.microsoft.com/office/word/2010/wordml" xmlns:w15="http://schemas.microsoft.com/office/word/2012/wordml" xmlns:w16cid="http://schemas.microsoft.com/office/word/2016/wordml/cid" xmlns:w16se="http://schemas.microsoft.com/office/word/2015/wordml/symex" xmlns:wpg="http://schemas.microsoft.com/office/word/2010/wordprocessingGroup" xmlns:wpi="http://schemas.microsoft.com/office/word/2010/wordprocessingInk" xmlns:wne="http://schemas.microsoft.com/office/word/2006/wordml" xmlns:wps="http://schemas.microsoft.com/office/word/2010/wordprocessingShape" mc:Ignorable="w14 w15 w16se w16cid wp14">
+<w:hdr xmlns:wpc="http://schemas.microsoft.com/office/word/2010/wordprocessingCanvas" xmlns:cx="http://schemas.microsoft.com/office/drawing/2014/chartex" xmlns:cx1="http://schemas.microsoft.com/office/drawing/2015/9/8/chartex" xmlns:cx2="http://schemas.microsoft.com/office/drawing/2015/10/21/chartex" xmlns:cx3="http://schemas.microsoft.com/office/drawing/2016/5/9/chartex" xmlns:cx4="http://schemas.microsoft.com/office/drawing/2016/5/10/chartex" xmlns:cx5="http://schemas.microsoft.com/office/drawing/2016/5/11/chartex" xmlns:cx6="http://schemas.microsoft.com/office/drawing/2016/5/12/chartex" xmlns:cx7="http://schemas.microsoft.com/office/drawing/2016/5/13/chartex" xmlns:cx8="http://schemas.microsoft.com/office/drawing/2016/5/14/chartex" xmlns:mc="http://schemas.openxmlformats.org/markup-compatibility/2006" xmlns:aink="http://schemas.microsoft.com/office/drawing/2016/ink" xmlns:am3d="http://schemas.microsoft.com/office/drawing/2017/model3d" xmlns:o="urn:schemas-microsoft-com:office:office" xmlns:r="http://schemas.openxmlformats.org/officeDocument/2006/relationships" xmlns:m="http://schemas.openxmlformats.org/officeDocument/2006/math" xmlns:v="urn:schemas-microsoft-com:vml" xmlns:wp14="http://schemas.microsoft.com/office/word/2010/wordprocessingDrawing" xmlns:wp="http://schemas.openxmlformats.org/drawingml/2006/wordprocessingDrawing" xmlns:w10="urn:schemas-microsoft-com:office:word" xmlns:w="http://schemas.openxmlformats.org/wordprocessingml/2006/main" xmlns:w14="http://schemas.microsoft.com/office/word/2010/wordml" xmlns:w15="http://schemas.microsoft.com/office/word/2012/wordml" xmlns:w16cex="http://schemas.microsoft.com/office/word/2018/wordml/cex" xmlns:w16cid="http://schemas.microsoft.com/office/word/2016/wordml/cid" xmlns:w16="http://schemas.microsoft.com/office/word/2018/wordml" xmlns:w16sdtdh="http://schemas.microsoft.com/office/word/2020/wordml/sdtdatahash" xmlns:w16se="http://schemas.microsoft.com/office/word/2015/wordml/symex" xmlns:wpg="http://schemas.microsoft.com/office/word/2010/wordprocessingGroup" xmlns:wpi="http://schemas.microsoft.com/office/word/2010/wordprocessingInk" xmlns:wne="http://schemas.microsoft.com/office/word/2006/wordml" xmlns:wps="http://schemas.microsoft.com/office/word/2010/wordprocessingShape" mc:Ignorable="w14 w15 w16se w16cid w16 w16cex w16sdtdh wp14">
   <w:p>
     <w:pPr>
       <w:pStyle w:val="Header"/>
@@ -2402,8 +2455,121 @@
 </file>
 
 <file path=word/numbering.xml><?xml version="1.0" encoding="utf-8"?>
-<w:numbering xmlns:wpc="http://schemas.microsoft.com/office/word/2010/wordprocessingCanvas" xmlns:cx="http://schemas.microsoft.com/office/drawing/2014/chartex" xmlns:cx1="http://schemas.microsoft.com/office/drawing/2015/9/8/chartex" xmlns:cx2="http://schemas.microsoft.com/office/drawing/2015/10/21/chartex" xmlns:cx3="http://schemas.microsoft.com/office/drawing/2016/5/9/chartex" xmlns:cx4="http://schemas.microsoft.com/office/drawing/2016/5/10/chartex" xmlns:cx5="http://schemas.microsoft.com/office/drawing/2016/5/11/chartex" xmlns:cx6="http://schemas.microsoft.com/office/drawing/2016/5/12/chartex" xmlns:cx7="http://schemas.microsoft.com/office/drawing/2016/5/13/chartex" xmlns:cx8="http://schemas.microsoft.com/office/drawing/2016/5/14/chartex" xmlns:mc="http://schemas.openxmlformats.org/markup-compatibility/2006" xmlns:aink="http://schemas.microsoft.com/office/drawing/2016/ink" xmlns:am3d="http://schemas.microsoft.com/office/drawing/2017/model3d" xmlns:o="urn:schemas-microsoft-com:office:office" xmlns:r="http://schemas.openxmlformats.org/officeDocument/2006/relationships" xmlns:m="http://schemas.openxmlformats.org/officeDocument/2006/math" xmlns:v="urn:schemas-microsoft-com:vml" xmlns:wp14="http://schemas.microsoft.com/office/word/2010/wordprocessingDrawing" xmlns:wp="http://schemas.openxmlformats.org/drawingml/2006/wordprocessingDrawing" xmlns:w10="urn:schemas-microsoft-com:office:word" xmlns:w="http://schemas.openxmlformats.org/wordprocessingml/2006/main" xmlns:w14="http://schemas.microsoft.com/office/word/2010/wordml" xmlns:w15="http://schemas.microsoft.com/office/word/2012/wordml" xmlns:w16cid="http://schemas.microsoft.com/office/word/2016/wordml/cid" xmlns:w16se="http://schemas.microsoft.com/office/word/2015/wordml/symex" xmlns:wpg="http://schemas.microsoft.com/office/word/2010/wordprocessingGroup" xmlns:wpi="http://schemas.microsoft.com/office/word/2010/wordprocessingInk" xmlns:wne="http://schemas.microsoft.com/office/word/2006/wordml" xmlns:wps="http://schemas.microsoft.com/office/word/2010/wordprocessingShape" mc:Ignorable="w14 w15 w16se w16cid wp14">
+<w:numbering xmlns:wpc="http://schemas.microsoft.com/office/word/2010/wordprocessingCanvas" xmlns:cx="http://schemas.microsoft.com/office/drawing/2014/chartex" xmlns:cx1="http://schemas.microsoft.com/office/drawing/2015/9/8/chartex" xmlns:cx2="http://schemas.microsoft.com/office/drawing/2015/10/21/chartex" xmlns:cx3="http://schemas.microsoft.com/office/drawing/2016/5/9/chartex" xmlns:cx4="http://schemas.microsoft.com/office/drawing/2016/5/10/chartex" xmlns:cx5="http://schemas.microsoft.com/office/drawing/2016/5/11/chartex" xmlns:cx6="http://schemas.microsoft.com/office/drawing/2016/5/12/chartex" xmlns:cx7="http://schemas.microsoft.com/office/drawing/2016/5/13/chartex" xmlns:cx8="http://schemas.microsoft.com/office/drawing/2016/5/14/chartex" xmlns:mc="http://schemas.openxmlformats.org/markup-compatibility/2006" xmlns:aink="http://schemas.microsoft.com/office/drawing/2016/ink" xmlns:am3d="http://schemas.microsoft.com/office/drawing/2017/model3d" xmlns:o="urn:schemas-microsoft-com:office:office" xmlns:r="http://schemas.openxmlformats.org/officeDocument/2006/relationships" xmlns:m="http://schemas.openxmlformats.org/officeDocument/2006/math" xmlns:v="urn:schemas-microsoft-com:vml" xmlns:wp14="http://schemas.microsoft.com/office/word/2010/wordprocessingDrawing" xmlns:wp="http://schemas.openxmlformats.org/drawingml/2006/wordprocessingDrawing" xmlns:w10="urn:schemas-microsoft-com:office:word" xmlns:w="http://schemas.openxmlformats.org/wordprocessingml/2006/main" xmlns:w14="http://schemas.microsoft.com/office/word/2010/wordml" xmlns:w15="http://schemas.microsoft.com/office/word/2012/wordml" xmlns:w16cex="http://schemas.microsoft.com/office/word/2018/wordml/cex" xmlns:w16cid="http://schemas.microsoft.com/office/word/2016/wordml/cid" xmlns:w16="http://schemas.microsoft.com/office/word/2018/wordml" xmlns:w16sdtdh="http://schemas.microsoft.com/office/word/2020/wordml/sdtdatahash" xmlns:w16se="http://schemas.microsoft.com/office/word/2015/wordml/symex" xmlns:wpg="http://schemas.microsoft.com/office/word/2010/wordprocessingGroup" xmlns:wpi="http://schemas.microsoft.com/office/word/2010/wordprocessingInk" xmlns:wne="http://schemas.microsoft.com/office/word/2006/wordml" xmlns:wps="http://schemas.microsoft.com/office/word/2010/wordprocessingShape" mc:Ignorable="w14 w15 w16se w16cid w16 w16cex w16sdtdh wp14">
   <w:abstractNum w:abstractNumId="0" w15:restartNumberingAfterBreak="0">
+    <w:nsid w:val="EA454B4C"/>
+    <w:multiLevelType w:val="multilevel"/>
+    <w:tmpl w:val="437C61C4"/>
+    <w:lvl w:ilvl="0">
+      <w:start w:val="1"/>
+      <w:numFmt w:val="decimal"/>
+      <w:lvlText w:val="%1."/>
+      <w:lvlJc w:val="left"/>
+      <w:pPr>
+        <w:tabs>
+          <w:tab w:val="num" w:pos="0"/>
+        </w:tabs>
+        <w:ind w:left="480" w:hanging="480"/>
+      </w:pPr>
+    </w:lvl>
+    <w:lvl w:ilvl="1">
+      <w:start w:val="1"/>
+      <w:numFmt w:val="decimal"/>
+      <w:lvlText w:val="%2."/>
+      <w:lvlJc w:val="left"/>
+      <w:pPr>
+        <w:tabs>
+          <w:tab w:val="num" w:pos="720"/>
+        </w:tabs>
+        <w:ind w:left="1200" w:hanging="480"/>
+      </w:pPr>
+    </w:lvl>
+    <w:lvl w:ilvl="2">
+      <w:start w:val="1"/>
+      <w:numFmt w:val="decimal"/>
+      <w:lvlText w:val="%3."/>
+      <w:lvlJc w:val="left"/>
+      <w:pPr>
+        <w:tabs>
+          <w:tab w:val="num" w:pos="1440"/>
+        </w:tabs>
+        <w:ind w:left="1920" w:hanging="480"/>
+      </w:pPr>
+    </w:lvl>
+    <w:lvl w:ilvl="3">
+      <w:start w:val="1"/>
+      <w:numFmt w:val="decimal"/>
+      <w:lvlText w:val="%4."/>
+      <w:lvlJc w:val="left"/>
+      <w:pPr>
+        <w:tabs>
+          <w:tab w:val="num" w:pos="2160"/>
+        </w:tabs>
+        <w:ind w:left="2640" w:hanging="480"/>
+      </w:pPr>
+    </w:lvl>
+    <w:lvl w:ilvl="4">
+      <w:start w:val="1"/>
+      <w:numFmt w:val="decimal"/>
+      <w:lvlText w:val="%5."/>
+      <w:lvlJc w:val="left"/>
+      <w:pPr>
+        <w:tabs>
+          <w:tab w:val="num" w:pos="2880"/>
+        </w:tabs>
+        <w:ind w:left="3360" w:hanging="480"/>
+      </w:pPr>
+    </w:lvl>
+    <w:lvl w:ilvl="5">
+      <w:start w:val="1"/>
+      <w:numFmt w:val="decimal"/>
+      <w:lvlText w:val="%6."/>
+      <w:lvlJc w:val="left"/>
+      <w:pPr>
+        <w:tabs>
+          <w:tab w:val="num" w:pos="3600"/>
+        </w:tabs>
+        <w:ind w:left="4080" w:hanging="480"/>
+      </w:pPr>
+    </w:lvl>
+    <w:lvl w:ilvl="6">
+      <w:start w:val="1"/>
+      <w:numFmt w:val="decimal"/>
+      <w:lvlText w:val="%7."/>
+      <w:lvlJc w:val="left"/>
+      <w:pPr>
+        <w:tabs>
+          <w:tab w:val="num" w:pos="4320"/>
+        </w:tabs>
+        <w:ind w:left="4800" w:hanging="480"/>
+      </w:pPr>
+    </w:lvl>
+    <w:lvl w:ilvl="7">
+      <w:start w:val="1"/>
+      <w:numFmt w:val="decimal"/>
+      <w:lvlText w:val="%8."/>
+      <w:lvlJc w:val="left"/>
+      <w:pPr>
+        <w:tabs>
+          <w:tab w:val="num" w:pos="5040"/>
+        </w:tabs>
+        <w:ind w:left="5520" w:hanging="480"/>
+      </w:pPr>
+    </w:lvl>
+    <w:lvl w:ilvl="8">
+      <w:start w:val="1"/>
+      <w:numFmt w:val="decimal"/>
+      <w:lvlText w:val="%9."/>
+      <w:lvlJc w:val="left"/>
+      <w:pPr>
+        <w:tabs>
+          <w:tab w:val="num" w:pos="5760"/>
+        </w:tabs>
+        <w:ind w:left="6240" w:hanging="480"/>
+      </w:pPr>
+    </w:lvl>
+  </w:abstractNum>
+  <w:abstractNum w:abstractNumId="1" w15:restartNumberingAfterBreak="0">
     <w:nsid w:val="170CD2DE"/>
     <w:multiLevelType w:val="multilevel"/>
     <w:tmpl w:val="FE00F21C"/>
@@ -2507,9 +2673,10 @@
       </w:pPr>
     </w:lvl>
   </w:abstractNum>
-  <w:abstractNum w:abstractNumId="990">
-    <w:nsid w:val="2c1ae401"/>
+  <w:abstractNum w:abstractNumId="2" w15:restartNumberingAfterBreak="0">
+    <w:nsid w:val="2C1AE401"/>
     <w:multiLevelType w:val="multilevel"/>
+    <w:tmpl w:val="FFD06F96"/>
     <w:lvl w:ilvl="0">
       <w:numFmt w:val="bullet"/>
       <w:lvlText w:val=" "/>
@@ -2610,121 +2777,10 @@
       </w:pPr>
     </w:lvl>
   </w:abstractNum>
-  <w:abstractNum w:abstractNumId="99411">
-    <w:nsid w:val="ea454b4c"/>
+  <w:abstractNum w:abstractNumId="3" w15:restartNumberingAfterBreak="0">
+    <w:nsid w:val="71315DCA"/>
     <w:multiLevelType w:val="multilevel"/>
-    <w:lvl w:ilvl="0">
-      <w:start w:val="1"/>
-      <w:numFmt w:val="decimal"/>
-      <w:lvlText w:val="%1."/>
-      <w:lvlJc w:val="left"/>
-      <w:pPr>
-        <w:tabs>
-          <w:tab w:val="num" w:pos="0"/>
-        </w:tabs>
-        <w:ind w:left="480" w:hanging="480"/>
-      </w:pPr>
-    </w:lvl>
-    <w:lvl w:ilvl="1">
-      <w:start w:val="1"/>
-      <w:numFmt w:val="decimal"/>
-      <w:lvlText w:val="%2."/>
-      <w:lvlJc w:val="left"/>
-      <w:pPr>
-        <w:tabs>
-          <w:tab w:val="num" w:pos="720"/>
-        </w:tabs>
-        <w:ind w:left="1200" w:hanging="480"/>
-      </w:pPr>
-    </w:lvl>
-    <w:lvl w:ilvl="2">
-      <w:start w:val="1"/>
-      <w:numFmt w:val="decimal"/>
-      <w:lvlText w:val="%3."/>
-      <w:lvlJc w:val="left"/>
-      <w:pPr>
-        <w:tabs>
-          <w:tab w:val="num" w:pos="1440"/>
-        </w:tabs>
-        <w:ind w:left="1920" w:hanging="480"/>
-      </w:pPr>
-    </w:lvl>
-    <w:lvl w:ilvl="3">
-      <w:start w:val="1"/>
-      <w:numFmt w:val="decimal"/>
-      <w:lvlText w:val="%4."/>
-      <w:lvlJc w:val="left"/>
-      <w:pPr>
-        <w:tabs>
-          <w:tab w:val="num" w:pos="2160"/>
-        </w:tabs>
-        <w:ind w:left="2640" w:hanging="480"/>
-      </w:pPr>
-    </w:lvl>
-    <w:lvl w:ilvl="4">
-      <w:start w:val="1"/>
-      <w:numFmt w:val="decimal"/>
-      <w:lvlText w:val="%5."/>
-      <w:lvlJc w:val="left"/>
-      <w:pPr>
-        <w:tabs>
-          <w:tab w:val="num" w:pos="2880"/>
-        </w:tabs>
-        <w:ind w:left="3360" w:hanging="480"/>
-      </w:pPr>
-    </w:lvl>
-    <w:lvl w:ilvl="5">
-      <w:start w:val="1"/>
-      <w:numFmt w:val="decimal"/>
-      <w:lvlText w:val="%6."/>
-      <w:lvlJc w:val="left"/>
-      <w:pPr>
-        <w:tabs>
-          <w:tab w:val="num" w:pos="3600"/>
-        </w:tabs>
-        <w:ind w:left="4080" w:hanging="480"/>
-      </w:pPr>
-    </w:lvl>
-    <w:lvl w:ilvl="6">
-      <w:start w:val="1"/>
-      <w:numFmt w:val="decimal"/>
-      <w:lvlText w:val="%7."/>
-      <w:lvlJc w:val="left"/>
-      <w:pPr>
-        <w:tabs>
-          <w:tab w:val="num" w:pos="4320"/>
-        </w:tabs>
-        <w:ind w:left="4800" w:hanging="480"/>
-      </w:pPr>
-    </w:lvl>
-    <w:lvl w:ilvl="7">
-      <w:start w:val="1"/>
-      <w:numFmt w:val="decimal"/>
-      <w:lvlText w:val="%8."/>
-      <w:lvlJc w:val="left"/>
-      <w:pPr>
-        <w:tabs>
-          <w:tab w:val="num" w:pos="5040"/>
-        </w:tabs>
-        <w:ind w:left="5520" w:hanging="480"/>
-      </w:pPr>
-    </w:lvl>
-    <w:lvl w:ilvl="8">
-      <w:start w:val="1"/>
-      <w:numFmt w:val="decimal"/>
-      <w:lvlText w:val="%9."/>
-      <w:lvlJc w:val="left"/>
-      <w:pPr>
-        <w:tabs>
-          <w:tab w:val="num" w:pos="5760"/>
-        </w:tabs>
-        <w:ind w:left="6240" w:hanging="480"/>
-      </w:pPr>
-    </w:lvl>
-  </w:abstractNum>
-  <w:abstractNum w:abstractNumId="991">
-    <w:nsid w:val="71315dca"/>
-    <w:multiLevelType w:val="multilevel"/>
+    <w:tmpl w:val="F80C6F88"/>
     <w:lvl w:ilvl="0">
       <w:numFmt w:val="bullet"/>
       <w:lvlText w:val="•"/>
@@ -2826,13 +2882,49 @@
     </w:lvl>
   </w:abstractNum>
   <w:num w:numId="1">
+    <w:abstractNumId w:val="1"/>
+  </w:num>
+  <w:num w:numId="2">
+    <w:abstractNumId w:val="2"/>
+  </w:num>
+  <w:num w:numId="3">
     <w:abstractNumId w:val="0"/>
+    <w:lvlOverride w:ilvl="0">
+      <w:startOverride w:val="1"/>
+    </w:lvlOverride>
+    <w:lvlOverride w:ilvl="1">
+      <w:startOverride w:val="1"/>
+    </w:lvlOverride>
+    <w:lvlOverride w:ilvl="2">
+      <w:startOverride w:val="1"/>
+    </w:lvlOverride>
+    <w:lvlOverride w:ilvl="3">
+      <w:startOverride w:val="1"/>
+    </w:lvlOverride>
+    <w:lvlOverride w:ilvl="4">
+      <w:startOverride w:val="1"/>
+    </w:lvlOverride>
+    <w:lvlOverride w:ilvl="5">
+      <w:startOverride w:val="1"/>
+    </w:lvlOverride>
+    <w:lvlOverride w:ilvl="6">
+      <w:startOverride w:val="1"/>
+    </w:lvlOverride>
+    <w:lvlOverride w:ilvl="7">
+      <w:startOverride w:val="1"/>
+    </w:lvlOverride>
+    <w:lvlOverride w:ilvl="8">
+      <w:startOverride w:val="1"/>
+    </w:lvlOverride>
   </w:num>
-  <w:num w:numId="1000">
-    <w:abstractNumId w:val="990"/>
+  <w:num w:numId="4">
+    <w:abstractNumId w:val="3"/>
   </w:num>
-  <w:num w:numId="1001">
-    <w:abstractNumId w:val="99411"/>
+  <w:num w:numId="5">
+    <w:abstractNumId w:val="3"/>
+  </w:num>
+  <w:num w:numId="6">
+    <w:abstractNumId w:val="0"/>
     <w:lvlOverride w:ilvl="0">
       <w:startOverride w:val="1"/>
     </w:lvlOverride>
@@ -2861,14 +2953,68 @@
       <w:startOverride w:val="1"/>
     </w:lvlOverride>
   </w:num>
-  <w:num w:numId="1002">
-    <w:abstractNumId w:val="991"/>
+  <w:num w:numId="7">
+    <w:abstractNumId w:val="0"/>
+    <w:lvlOverride w:ilvl="0">
+      <w:startOverride w:val="1"/>
+    </w:lvlOverride>
+    <w:lvlOverride w:ilvl="1">
+      <w:startOverride w:val="1"/>
+    </w:lvlOverride>
+    <w:lvlOverride w:ilvl="2">
+      <w:startOverride w:val="1"/>
+    </w:lvlOverride>
+    <w:lvlOverride w:ilvl="3">
+      <w:startOverride w:val="1"/>
+    </w:lvlOverride>
+    <w:lvlOverride w:ilvl="4">
+      <w:startOverride w:val="1"/>
+    </w:lvlOverride>
+    <w:lvlOverride w:ilvl="5">
+      <w:startOverride w:val="1"/>
+    </w:lvlOverride>
+    <w:lvlOverride w:ilvl="6">
+      <w:startOverride w:val="1"/>
+    </w:lvlOverride>
+    <w:lvlOverride w:ilvl="7">
+      <w:startOverride w:val="1"/>
+    </w:lvlOverride>
+    <w:lvlOverride w:ilvl="8">
+      <w:startOverride w:val="1"/>
+    </w:lvlOverride>
   </w:num>
-  <w:num w:numId="1003">
-    <w:abstractNumId w:val="991"/>
+  <w:num w:numId="8">
+    <w:abstractNumId w:val="0"/>
+    <w:lvlOverride w:ilvl="0">
+      <w:startOverride w:val="1"/>
+    </w:lvlOverride>
+    <w:lvlOverride w:ilvl="1">
+      <w:startOverride w:val="1"/>
+    </w:lvlOverride>
+    <w:lvlOverride w:ilvl="2">
+      <w:startOverride w:val="1"/>
+    </w:lvlOverride>
+    <w:lvlOverride w:ilvl="3">
+      <w:startOverride w:val="1"/>
+    </w:lvlOverride>
+    <w:lvlOverride w:ilvl="4">
+      <w:startOverride w:val="1"/>
+    </w:lvlOverride>
+    <w:lvlOverride w:ilvl="5">
+      <w:startOverride w:val="1"/>
+    </w:lvlOverride>
+    <w:lvlOverride w:ilvl="6">
+      <w:startOverride w:val="1"/>
+    </w:lvlOverride>
+    <w:lvlOverride w:ilvl="7">
+      <w:startOverride w:val="1"/>
+    </w:lvlOverride>
+    <w:lvlOverride w:ilvl="8">
+      <w:startOverride w:val="1"/>
+    </w:lvlOverride>
   </w:num>
-  <w:num w:numId="1004">
-    <w:abstractNumId w:val="99411"/>
+  <w:num w:numId="9">
+    <w:abstractNumId w:val="0"/>
     <w:lvlOverride w:ilvl="0">
       <w:startOverride w:val="1"/>
     </w:lvlOverride>
@@ -2897,8 +3043,8 @@
       <w:startOverride w:val="1"/>
     </w:lvlOverride>
   </w:num>
-  <w:num w:numId="1005">
-    <w:abstractNumId w:val="99411"/>
+  <w:num w:numId="10">
+    <w:abstractNumId w:val="0"/>
     <w:lvlOverride w:ilvl="0">
       <w:startOverride w:val="1"/>
     </w:lvlOverride>
@@ -2927,8 +3073,8 @@
       <w:startOverride w:val="1"/>
     </w:lvlOverride>
   </w:num>
-  <w:num w:numId="1006">
-    <w:abstractNumId w:val="99411"/>
+  <w:num w:numId="11">
+    <w:abstractNumId w:val="0"/>
     <w:lvlOverride w:ilvl="0">
       <w:startOverride w:val="1"/>
     </w:lvlOverride>
@@ -2957,8 +3103,8 @@
       <w:startOverride w:val="1"/>
     </w:lvlOverride>
   </w:num>
-  <w:num w:numId="1007">
-    <w:abstractNumId w:val="99411"/>
+  <w:num w:numId="12">
+    <w:abstractNumId w:val="0"/>
     <w:lvlOverride w:ilvl="0">
       <w:startOverride w:val="1"/>
     </w:lvlOverride>
@@ -2987,8 +3133,8 @@
       <w:startOverride w:val="1"/>
     </w:lvlOverride>
   </w:num>
-  <w:num w:numId="1008">
-    <w:abstractNumId w:val="99411"/>
+  <w:num w:numId="13">
+    <w:abstractNumId w:val="0"/>
     <w:lvlOverride w:ilvl="0">
       <w:startOverride w:val="1"/>
     </w:lvlOverride>
@@ -3017,143 +3163,53 @@
       <w:startOverride w:val="1"/>
     </w:lvlOverride>
   </w:num>
-  <w:num w:numId="1009">
-    <w:abstractNumId w:val="99411"/>
-    <w:lvlOverride w:ilvl="0">
-      <w:startOverride w:val="1"/>
-    </w:lvlOverride>
-    <w:lvlOverride w:ilvl="1">
-      <w:startOverride w:val="1"/>
-    </w:lvlOverride>
-    <w:lvlOverride w:ilvl="2">
-      <w:startOverride w:val="1"/>
-    </w:lvlOverride>
-    <w:lvlOverride w:ilvl="3">
-      <w:startOverride w:val="1"/>
-    </w:lvlOverride>
-    <w:lvlOverride w:ilvl="4">
-      <w:startOverride w:val="1"/>
-    </w:lvlOverride>
-    <w:lvlOverride w:ilvl="5">
-      <w:startOverride w:val="1"/>
-    </w:lvlOverride>
-    <w:lvlOverride w:ilvl="6">
-      <w:startOverride w:val="1"/>
-    </w:lvlOverride>
-    <w:lvlOverride w:ilvl="7">
-      <w:startOverride w:val="1"/>
-    </w:lvlOverride>
-    <w:lvlOverride w:ilvl="8">
-      <w:startOverride w:val="1"/>
-    </w:lvlOverride>
+  <w:num w:numId="14">
+    <w:abstractNumId w:val="3"/>
   </w:num>
-  <w:num w:numId="1010">
-    <w:abstractNumId w:val="99411"/>
-    <w:lvlOverride w:ilvl="0">
-      <w:startOverride w:val="1"/>
-    </w:lvlOverride>
-    <w:lvlOverride w:ilvl="1">
-      <w:startOverride w:val="1"/>
-    </w:lvlOverride>
-    <w:lvlOverride w:ilvl="2">
-      <w:startOverride w:val="1"/>
-    </w:lvlOverride>
-    <w:lvlOverride w:ilvl="3">
-      <w:startOverride w:val="1"/>
-    </w:lvlOverride>
-    <w:lvlOverride w:ilvl="4">
-      <w:startOverride w:val="1"/>
-    </w:lvlOverride>
-    <w:lvlOverride w:ilvl="5">
-      <w:startOverride w:val="1"/>
-    </w:lvlOverride>
-    <w:lvlOverride w:ilvl="6">
-      <w:startOverride w:val="1"/>
-    </w:lvlOverride>
-    <w:lvlOverride w:ilvl="7">
-      <w:startOverride w:val="1"/>
-    </w:lvlOverride>
-    <w:lvlOverride w:ilvl="8">
-      <w:startOverride w:val="1"/>
-    </w:lvlOverride>
+  <w:num w:numId="15">
+    <w:abstractNumId w:val="3"/>
   </w:num>
-  <w:num w:numId="1011">
-    <w:abstractNumId w:val="99411"/>
-    <w:lvlOverride w:ilvl="0">
-      <w:startOverride w:val="1"/>
-    </w:lvlOverride>
-    <w:lvlOverride w:ilvl="1">
-      <w:startOverride w:val="1"/>
-    </w:lvlOverride>
-    <w:lvlOverride w:ilvl="2">
-      <w:startOverride w:val="1"/>
-    </w:lvlOverride>
-    <w:lvlOverride w:ilvl="3">
-      <w:startOverride w:val="1"/>
-    </w:lvlOverride>
-    <w:lvlOverride w:ilvl="4">
-      <w:startOverride w:val="1"/>
-    </w:lvlOverride>
-    <w:lvlOverride w:ilvl="5">
-      <w:startOverride w:val="1"/>
-    </w:lvlOverride>
-    <w:lvlOverride w:ilvl="6">
-      <w:startOverride w:val="1"/>
-    </w:lvlOverride>
-    <w:lvlOverride w:ilvl="7">
-      <w:startOverride w:val="1"/>
-    </w:lvlOverride>
-    <w:lvlOverride w:ilvl="8">
-      <w:startOverride w:val="1"/>
-    </w:lvlOverride>
+  <w:num w:numId="16">
+    <w:abstractNumId w:val="3"/>
   </w:num>
-  <w:num w:numId="1012">
-    <w:abstractNumId w:val="991"/>
+  <w:num w:numId="17">
+    <w:abstractNumId w:val="3"/>
   </w:num>
-  <w:num w:numId="1013">
-    <w:abstractNumId w:val="991"/>
+  <w:num w:numId="18">
+    <w:abstractNumId w:val="3"/>
   </w:num>
-  <w:num w:numId="1014">
-    <w:abstractNumId w:val="991"/>
+  <w:num w:numId="19">
+    <w:abstractNumId w:val="3"/>
   </w:num>
-  <w:num w:numId="1015">
-    <w:abstractNumId w:val="991"/>
+  <w:num w:numId="20">
+    <w:abstractNumId w:val="3"/>
   </w:num>
-  <w:num w:numId="1016">
-    <w:abstractNumId w:val="991"/>
+  <w:num w:numId="21">
+    <w:abstractNumId w:val="3"/>
   </w:num>
-  <w:num w:numId="1017">
-    <w:abstractNumId w:val="991"/>
+  <w:num w:numId="22">
+    <w:abstractNumId w:val="3"/>
   </w:num>
-  <w:num w:numId="1018">
-    <w:abstractNumId w:val="991"/>
+  <w:num w:numId="23">
+    <w:abstractNumId w:val="3"/>
   </w:num>
-  <w:num w:numId="1019">
-    <w:abstractNumId w:val="991"/>
+  <w:num w:numId="24">
+    <w:abstractNumId w:val="3"/>
   </w:num>
-  <w:num w:numId="1020">
-    <w:abstractNumId w:val="991"/>
+  <w:num w:numId="25">
+    <w:abstractNumId w:val="3"/>
   </w:num>
-  <w:num w:numId="1021">
-    <w:abstractNumId w:val="991"/>
+  <w:num w:numId="26">
+    <w:abstractNumId w:val="3"/>
   </w:num>
-  <w:num w:numId="1022">
-    <w:abstractNumId w:val="991"/>
-  </w:num>
-  <w:num w:numId="1023">
-    <w:abstractNumId w:val="991"/>
-  </w:num>
-  <w:num w:numId="1024">
-    <w:abstractNumId w:val="991"/>
-  </w:num>
-  <w:num w:numId="1025">
-    <w:abstractNumId w:val="991"/>
+  <w:num w:numId="27">
+    <w:abstractNumId w:val="3"/>
   </w:num>
 </w:numbering>
 </file>
 
 <file path=word/styles.xml><?xml version="1.0" encoding="utf-8"?>
-<w:styles xmlns:mc="http://schemas.openxmlformats.org/markup-compatibility/2006" xmlns:r="http://schemas.openxmlformats.org/officeDocument/2006/relationships" xmlns:w="http://schemas.openxmlformats.org/wordprocessingml/2006/main" xmlns:w14="http://schemas.microsoft.com/office/word/2010/wordml" xmlns:w15="http://schemas.microsoft.com/office/word/2012/wordml" xmlns:w16cid="http://schemas.microsoft.com/office/word/2016/wordml/cid" xmlns:w16se="http://schemas.microsoft.com/office/word/2015/wordml/symex" mc:Ignorable="w14 w15 w16se w16cid">
+<w:styles xmlns:mc="http://schemas.openxmlformats.org/markup-compatibility/2006" xmlns:r="http://schemas.openxmlformats.org/officeDocument/2006/relationships" xmlns:w="http://schemas.openxmlformats.org/wordprocessingml/2006/main" xmlns:w14="http://schemas.microsoft.com/office/word/2010/wordml" xmlns:w15="http://schemas.microsoft.com/office/word/2012/wordml" xmlns:w16cex="http://schemas.microsoft.com/office/word/2018/wordml/cex" xmlns:w16cid="http://schemas.microsoft.com/office/word/2016/wordml/cid" xmlns:w16="http://schemas.microsoft.com/office/word/2018/wordml" xmlns:w16sdtdh="http://schemas.microsoft.com/office/word/2020/wordml/sdtdatahash" xmlns:w16se="http://schemas.microsoft.com/office/word/2015/wordml/symex" mc:Ignorable="w14 w15 w16se w16cid w16 w16cex w16sdtdh">
   <w:docDefaults>
     <w:rPrDefault>
       <w:rPr>
@@ -3307,6 +3363,13 @@
     <w:lsdException w:name="Placeholder Text" w:semiHidden="1"/>
     <w:lsdException w:name="Light Shading"/>
     <w:lsdException w:name="Light List"/>
+    <w:lsdException w:name="Light Grid"/>
+    <w:lsdException w:name="Medium Shading 1"/>
+    <w:lsdException w:name="Medium Shading 2"/>
+    <w:lsdException w:name="Medium List 1"/>
+    <w:lsdException w:name="Medium List 2"/>
+    <w:lsdException w:name="Medium Grid 1"/>
+    <w:lsdException w:name="Medium Grid 2"/>
     <w:lsdException w:name="Medium Grid 3"/>
     <w:lsdException w:name="Dark List"/>
     <w:lsdException w:name="Colorful Shading"/>
@@ -3892,6 +3955,7 @@
   <w:style w:type="character" w:customStyle="1" w:styleId="VerbatimChar">
     <w:name w:val="Verbatim Char"/>
     <w:basedOn w:val="CaptionChar"/>
+    <w:link w:val="SourceCode"/>
     <w:rPr>
       <w:rFonts w:ascii="Consolas" w:hAnsi="Consolas"/>
       <w:sz w:val="22"/>
@@ -3973,229 +4037,296 @@
     <w:basedOn w:val="Normal"/>
     <w:link w:val="VerbatimChar"/>
     <w:pPr>
-      <w:wordWrap w:val="off"/>
+      <w:wordWrap w:val="0"/>
     </w:pPr>
   </w:style>
   <w:style w:type="character" w:customStyle="1" w:styleId="KeywordTok">
     <w:name w:val="KeywordTok"/>
     <w:basedOn w:val="VerbatimChar"/>
     <w:rPr>
+      <w:rFonts w:ascii="Consolas" w:hAnsi="Consolas"/>
+      <w:b/>
       <w:color w:val="007020"/>
-      <w:b/>
+      <w:sz w:val="22"/>
     </w:rPr>
   </w:style>
   <w:style w:type="character" w:customStyle="1" w:styleId="DataTypeTok">
     <w:name w:val="DataTypeTok"/>
     <w:basedOn w:val="VerbatimChar"/>
     <w:rPr>
+      <w:rFonts w:ascii="Consolas" w:hAnsi="Consolas"/>
       <w:color w:val="902000"/>
+      <w:sz w:val="22"/>
     </w:rPr>
   </w:style>
   <w:style w:type="character" w:customStyle="1" w:styleId="DecValTok">
     <w:name w:val="DecValTok"/>
     <w:basedOn w:val="VerbatimChar"/>
     <w:rPr>
-      <w:color w:val="40a070"/>
+      <w:rFonts w:ascii="Consolas" w:hAnsi="Consolas"/>
+      <w:color w:val="40A070"/>
+      <w:sz w:val="22"/>
     </w:rPr>
   </w:style>
   <w:style w:type="character" w:customStyle="1" w:styleId="BaseNTok">
     <w:name w:val="BaseNTok"/>
     <w:basedOn w:val="VerbatimChar"/>
     <w:rPr>
-      <w:color w:val="40a070"/>
+      <w:rFonts w:ascii="Consolas" w:hAnsi="Consolas"/>
+      <w:color w:val="40A070"/>
+      <w:sz w:val="22"/>
     </w:rPr>
   </w:style>
   <w:style w:type="character" w:customStyle="1" w:styleId="FloatTok">
     <w:name w:val="FloatTok"/>
     <w:basedOn w:val="VerbatimChar"/>
     <w:rPr>
-      <w:color w:val="40a070"/>
+      <w:rFonts w:ascii="Consolas" w:hAnsi="Consolas"/>
+      <w:color w:val="40A070"/>
+      <w:sz w:val="22"/>
     </w:rPr>
   </w:style>
   <w:style w:type="character" w:customStyle="1" w:styleId="ConstantTok">
     <w:name w:val="ConstantTok"/>
     <w:basedOn w:val="VerbatimChar"/>
     <w:rPr>
+      <w:rFonts w:ascii="Consolas" w:hAnsi="Consolas"/>
       <w:color w:val="880000"/>
+      <w:sz w:val="22"/>
     </w:rPr>
   </w:style>
   <w:style w:type="character" w:customStyle="1" w:styleId="CharTok">
     <w:name w:val="CharTok"/>
     <w:basedOn w:val="VerbatimChar"/>
     <w:rPr>
-      <w:color w:val="4070a0"/>
+      <w:rFonts w:ascii="Consolas" w:hAnsi="Consolas"/>
+      <w:color w:val="4070A0"/>
+      <w:sz w:val="22"/>
     </w:rPr>
   </w:style>
   <w:style w:type="character" w:customStyle="1" w:styleId="SpecialCharTok">
     <w:name w:val="SpecialCharTok"/>
     <w:basedOn w:val="VerbatimChar"/>
     <w:rPr>
-      <w:color w:val="4070a0"/>
+      <w:rFonts w:ascii="Consolas" w:hAnsi="Consolas"/>
+      <w:color w:val="4070A0"/>
+      <w:sz w:val="22"/>
     </w:rPr>
   </w:style>
   <w:style w:type="character" w:customStyle="1" w:styleId="StringTok">
     <w:name w:val="StringTok"/>
     <w:basedOn w:val="VerbatimChar"/>
     <w:rPr>
-      <w:color w:val="4070a0"/>
+      <w:rFonts w:ascii="Consolas" w:hAnsi="Consolas"/>
+      <w:color w:val="4070A0"/>
+      <w:sz w:val="22"/>
     </w:rPr>
   </w:style>
   <w:style w:type="character" w:customStyle="1" w:styleId="VerbatimStringTok">
     <w:name w:val="VerbatimStringTok"/>
     <w:basedOn w:val="VerbatimChar"/>
     <w:rPr>
-      <w:color w:val="4070a0"/>
+      <w:rFonts w:ascii="Consolas" w:hAnsi="Consolas"/>
+      <w:color w:val="4070A0"/>
+      <w:sz w:val="22"/>
     </w:rPr>
   </w:style>
   <w:style w:type="character" w:customStyle="1" w:styleId="SpecialStringTok">
     <w:name w:val="SpecialStringTok"/>
     <w:basedOn w:val="VerbatimChar"/>
     <w:rPr>
-      <w:color w:val="bb6688"/>
+      <w:rFonts w:ascii="Consolas" w:hAnsi="Consolas"/>
+      <w:color w:val="BB6688"/>
+      <w:sz w:val="22"/>
     </w:rPr>
   </w:style>
   <w:style w:type="character" w:customStyle="1" w:styleId="ImportTok">
     <w:name w:val="ImportTok"/>
     <w:basedOn w:val="VerbatimChar"/>
-    <w:rPr/>
+    <w:rPr>
+      <w:rFonts w:ascii="Consolas" w:hAnsi="Consolas"/>
+      <w:sz w:val="22"/>
+    </w:rPr>
   </w:style>
   <w:style w:type="character" w:customStyle="1" w:styleId="CommentTok">
     <w:name w:val="CommentTok"/>
     <w:basedOn w:val="VerbatimChar"/>
     <w:rPr>
-      <w:color w:val="60a0b0"/>
+      <w:rFonts w:ascii="Consolas" w:hAnsi="Consolas"/>
       <w:i/>
+      <w:color w:val="60A0B0"/>
+      <w:sz w:val="22"/>
     </w:rPr>
   </w:style>
   <w:style w:type="character" w:customStyle="1" w:styleId="DocumentationTok">
     <w:name w:val="DocumentationTok"/>
     <w:basedOn w:val="VerbatimChar"/>
     <w:rPr>
-      <w:color w:val="ba2121"/>
+      <w:rFonts w:ascii="Consolas" w:hAnsi="Consolas"/>
       <w:i/>
+      <w:color w:val="BA2121"/>
+      <w:sz w:val="22"/>
     </w:rPr>
   </w:style>
   <w:style w:type="character" w:customStyle="1" w:styleId="AnnotationTok">
     <w:name w:val="AnnotationTok"/>
     <w:basedOn w:val="VerbatimChar"/>
     <w:rPr>
-      <w:color w:val="60a0b0"/>
+      <w:rFonts w:ascii="Consolas" w:hAnsi="Consolas"/>
       <w:b/>
       <w:i/>
+      <w:color w:val="60A0B0"/>
+      <w:sz w:val="22"/>
     </w:rPr>
   </w:style>
   <w:style w:type="character" w:customStyle="1" w:styleId="CommentVarTok">
     <w:name w:val="CommentVarTok"/>
     <w:basedOn w:val="VerbatimChar"/>
     <w:rPr>
-      <w:color w:val="60a0b0"/>
+      <w:rFonts w:ascii="Consolas" w:hAnsi="Consolas"/>
       <w:b/>
       <w:i/>
+      <w:color w:val="60A0B0"/>
+      <w:sz w:val="22"/>
     </w:rPr>
   </w:style>
   <w:style w:type="character" w:customStyle="1" w:styleId="OtherTok">
     <w:name w:val="OtherTok"/>
     <w:basedOn w:val="VerbatimChar"/>
     <w:rPr>
+      <w:rFonts w:ascii="Consolas" w:hAnsi="Consolas"/>
       <w:color w:val="007020"/>
+      <w:sz w:val="22"/>
     </w:rPr>
   </w:style>
   <w:style w:type="character" w:customStyle="1" w:styleId="FunctionTok">
     <w:name w:val="FunctionTok"/>
     <w:basedOn w:val="VerbatimChar"/>
     <w:rPr>
-      <w:color w:val="06287e"/>
+      <w:rFonts w:ascii="Consolas" w:hAnsi="Consolas"/>
+      <w:color w:val="06287E"/>
+      <w:sz w:val="22"/>
     </w:rPr>
   </w:style>
   <w:style w:type="character" w:customStyle="1" w:styleId="VariableTok">
     <w:name w:val="VariableTok"/>
     <w:basedOn w:val="VerbatimChar"/>
     <w:rPr>
-      <w:color w:val="19177c"/>
+      <w:rFonts w:ascii="Consolas" w:hAnsi="Consolas"/>
+      <w:color w:val="19177C"/>
+      <w:sz w:val="22"/>
     </w:rPr>
   </w:style>
   <w:style w:type="character" w:customStyle="1" w:styleId="ControlFlowTok">
     <w:name w:val="ControlFlowTok"/>
     <w:basedOn w:val="VerbatimChar"/>
     <w:rPr>
+      <w:rFonts w:ascii="Consolas" w:hAnsi="Consolas"/>
+      <w:b/>
       <w:color w:val="007020"/>
-      <w:b/>
+      <w:sz w:val="22"/>
     </w:rPr>
   </w:style>
   <w:style w:type="character" w:customStyle="1" w:styleId="OperatorTok">
     <w:name w:val="OperatorTok"/>
     <w:basedOn w:val="VerbatimChar"/>
     <w:rPr>
+      <w:rFonts w:ascii="Consolas" w:hAnsi="Consolas"/>
       <w:color w:val="666666"/>
+      <w:sz w:val="22"/>
     </w:rPr>
   </w:style>
   <w:style w:type="character" w:customStyle="1" w:styleId="BuiltInTok">
     <w:name w:val="BuiltInTok"/>
     <w:basedOn w:val="VerbatimChar"/>
-    <w:rPr/>
+    <w:rPr>
+      <w:rFonts w:ascii="Consolas" w:hAnsi="Consolas"/>
+      <w:sz w:val="22"/>
+    </w:rPr>
   </w:style>
   <w:style w:type="character" w:customStyle="1" w:styleId="ExtensionTok">
     <w:name w:val="ExtensionTok"/>
     <w:basedOn w:val="VerbatimChar"/>
-    <w:rPr/>
+    <w:rPr>
+      <w:rFonts w:ascii="Consolas" w:hAnsi="Consolas"/>
+      <w:sz w:val="22"/>
+    </w:rPr>
   </w:style>
   <w:style w:type="character" w:customStyle="1" w:styleId="PreprocessorTok">
     <w:name w:val="PreprocessorTok"/>
     <w:basedOn w:val="VerbatimChar"/>
     <w:rPr>
-      <w:color w:val="bc7a00"/>
+      <w:rFonts w:ascii="Consolas" w:hAnsi="Consolas"/>
+      <w:color w:val="BC7A00"/>
+      <w:sz w:val="22"/>
     </w:rPr>
   </w:style>
   <w:style w:type="character" w:customStyle="1" w:styleId="AttributeTok">
     <w:name w:val="AttributeTok"/>
     <w:basedOn w:val="VerbatimChar"/>
     <w:rPr>
-      <w:color w:val="7d9029"/>
+      <w:rFonts w:ascii="Consolas" w:hAnsi="Consolas"/>
+      <w:color w:val="7D9029"/>
+      <w:sz w:val="22"/>
     </w:rPr>
   </w:style>
   <w:style w:type="character" w:customStyle="1" w:styleId="RegionMarkerTok">
     <w:name w:val="RegionMarkerTok"/>
     <w:basedOn w:val="VerbatimChar"/>
-    <w:rPr/>
+    <w:rPr>
+      <w:rFonts w:ascii="Consolas" w:hAnsi="Consolas"/>
+      <w:sz w:val="22"/>
+    </w:rPr>
   </w:style>
   <w:style w:type="character" w:customStyle="1" w:styleId="InformationTok">
     <w:name w:val="InformationTok"/>
     <w:basedOn w:val="VerbatimChar"/>
     <w:rPr>
-      <w:color w:val="60a0b0"/>
+      <w:rFonts w:ascii="Consolas" w:hAnsi="Consolas"/>
       <w:b/>
       <w:i/>
+      <w:color w:val="60A0B0"/>
+      <w:sz w:val="22"/>
     </w:rPr>
   </w:style>
   <w:style w:type="character" w:customStyle="1" w:styleId="WarningTok">
     <w:name w:val="WarningTok"/>
     <w:basedOn w:val="VerbatimChar"/>
     <w:rPr>
-      <w:color w:val="60a0b0"/>
+      <w:rFonts w:ascii="Consolas" w:hAnsi="Consolas"/>
       <w:b/>
       <w:i/>
+      <w:color w:val="60A0B0"/>
+      <w:sz w:val="22"/>
     </w:rPr>
   </w:style>
   <w:style w:type="character" w:customStyle="1" w:styleId="AlertTok">
     <w:name w:val="AlertTok"/>
     <w:basedOn w:val="VerbatimChar"/>
     <w:rPr>
-      <w:color w:val="ff0000"/>
+      <w:rFonts w:ascii="Consolas" w:hAnsi="Consolas"/>
       <w:b/>
+      <w:color w:val="FF0000"/>
+      <w:sz w:val="22"/>
     </w:rPr>
   </w:style>
   <w:style w:type="character" w:customStyle="1" w:styleId="ErrorTok">
     <w:name w:val="ErrorTok"/>
     <w:basedOn w:val="VerbatimChar"/>
     <w:rPr>
-      <w:color w:val="ff0000"/>
+      <w:rFonts w:ascii="Consolas" w:hAnsi="Consolas"/>
       <w:b/>
+      <w:color w:val="FF0000"/>
+      <w:sz w:val="22"/>
     </w:rPr>
   </w:style>
   <w:style w:type="character" w:customStyle="1" w:styleId="NormalTok">
     <w:name w:val="NormalTok"/>
     <w:basedOn w:val="VerbatimChar"/>
-    <w:rPr/>
+    <w:rPr>
+      <w:rFonts w:ascii="Consolas" w:hAnsi="Consolas"/>
+      <w:sz w:val="22"/>
+    </w:rPr>
   </w:style>
 </w:styles>
 </file>

</xml_diff>